<commit_message>
Updating API, database documents
</commit_message>
<xml_diff>
--- a/doc/Subscription Management API.docx
+++ b/doc/Subscription Management API.docx
@@ -115,7 +115,21 @@
           <w:rFonts w:ascii="Arial" w:hAnsi="Arial" w:cs="Arial"/>
           <w:noProof/>
         </w:rPr>
-        <w:t>May 12, 2015</w:t>
+        <w:t>May 1</w:t>
+      </w:r>
+      <w:r>
+        <w:rPr>
+          <w:rFonts w:ascii="Arial" w:hAnsi="Arial" w:cs="Arial"/>
+          <w:noProof/>
+        </w:rPr>
+        <w:t>3</w:t>
+      </w:r>
+      <w:r>
+        <w:rPr>
+          <w:rFonts w:ascii="Arial" w:hAnsi="Arial" w:cs="Arial"/>
+          <w:noProof/>
+        </w:rPr>
+        <w:t>, 2015</w:t>
       </w:r>
     </w:p>
     <w:p>
@@ -170,10 +184,24 @@
     <w:p>
       <w:r>
         <w:lastRenderedPageBreak/>
-        <w:t>The API calls are URIs that identify resources or actions. You can use the GET, POST, PUT, and DELETE HTTP operations to query, create, update, or delete the resources, respectively. The API calls have comments (#) that describe the resource or action. The substitution value &lt;id&gt; is a unique integer identifier for an object, used throughout the documentation.</w:t>
-      </w:r>
-      <w:r>
-        <w:t xml:space="preserve"> You submit ew and updated data values in the body of the POST or PUT operations.</w:t>
+        <w:t xml:space="preserve">The API calls are URIs that </w:t>
+      </w:r>
+      <w:proofErr w:type="gramStart"/>
+      <w:r>
+        <w:t>identify</w:t>
+      </w:r>
+      <w:proofErr w:type="gramEnd"/>
+      <w:r>
+        <w:t xml:space="preserve"> resources or actions. You can use the GET, POST, PUT, and DELETE HTTP operations to query, create, update, or delete the resources, respectively. The API calls have comments (#) that describe the resource or action. The substitution value &lt;id&gt; is a unique integer identifier for an object, used throughout the documentation.</w:t>
+      </w:r>
+      <w:r>
+        <w:t xml:space="preserve"> You submit </w:t>
+      </w:r>
+      <w:r>
+        <w:t>n</w:t>
+      </w:r>
+      <w:r>
+        <w:t>ew and updated data values in the body of the POST or PUT operations.</w:t>
       </w:r>
     </w:p>
     <w:p>
@@ -181,7 +209,7 @@
         <w:pStyle w:val="Heading1"/>
       </w:pPr>
       <w:r>
-        <w:t>Meters</w:t>
+        <w:t>Partners</w:t>
       </w:r>
     </w:p>
     <w:p>
@@ -195,15 +223,1169 @@
         <w:rPr>
           <w:i/>
         </w:rPr>
-        <w:t>meter</w:t>
-      </w:r>
-      <w:r>
-        <w:t xml:space="preserve"> is a count of page views. The meter subsystem comprises a set of partner-ip-address counts and a set of limits to enforce on those counts. The user accesses the system, which increments the counts and enforces the limits. </w:t>
+        <w:t>partner</w:t>
+      </w:r>
+      <w:r>
+        <w:t xml:space="preserve"> is a system that comprises a unit for subscription, authentication, and authorization. The user accesses the partner system through a well-defined set of uniform resource identifiers (URIs) identified by a set of regular-expression patterns. Partners have individual subscription terms for display on subscription pages.</w:t>
+      </w:r>
+      <w:r>
+        <w:t xml:space="preserve"> Terms have period, price, and group discount percentage.</w:t>
+      </w:r>
+      <w:r>
+        <w:t xml:space="preserve"> Partners have regular expression patterns that identify the complete set of URIs for the partner, or alternatively identify the partner from a URI. Partners have subscriptions by parties. Parties have IP counts and limit values. Partners also own access rules (combinations of URI patterns and access types.</w:t>
       </w:r>
     </w:p>
     <w:p>
       <w:pPr>
+        <w:pStyle w:val="ListParagraph"/>
         <w:keepNext/>
+        <w:numPr>
+          <w:ilvl w:val="0"/>
+          <w:numId w:val="33"/>
+        </w:numPr>
+        <w:rPr>
+          <w:rFonts w:ascii="Courier New" w:hAnsi="Courier New" w:cs="Courier New"/>
+          <w:sz w:val="20"/>
+          <w:szCs w:val="20"/>
+        </w:rPr>
+      </w:pPr>
+      <w:r>
+        <w:rPr>
+          <w:rFonts w:ascii="Courier New" w:hAnsi="Courier New" w:cs="Courier New"/>
+          <w:b/>
+          <w:sz w:val="20"/>
+          <w:szCs w:val="20"/>
+        </w:rPr>
+        <w:t>/partners</w:t>
+      </w:r>
+      <w:r>
+        <w:rPr>
+          <w:rFonts w:ascii="Courier New" w:hAnsi="Courier New" w:cs="Courier New"/>
+          <w:sz w:val="20"/>
+          <w:szCs w:val="20"/>
+        </w:rPr>
+        <w:t xml:space="preserve"> # all partners</w:t>
+      </w:r>
+    </w:p>
+    <w:p>
+      <w:pPr>
+        <w:pStyle w:val="ListParagraph"/>
+        <w:keepNext/>
+        <w:numPr>
+          <w:ilvl w:val="0"/>
+          <w:numId w:val="33"/>
+        </w:numPr>
+        <w:rPr>
+          <w:rFonts w:ascii="Courier New" w:hAnsi="Courier New" w:cs="Courier New"/>
+          <w:sz w:val="20"/>
+          <w:szCs w:val="20"/>
+        </w:rPr>
+      </w:pPr>
+      <w:r>
+        <w:rPr>
+          <w:rFonts w:ascii="Courier New" w:hAnsi="Courier New" w:cs="Courier New"/>
+          <w:b/>
+          <w:sz w:val="20"/>
+          <w:szCs w:val="20"/>
+        </w:rPr>
+        <w:t>/partners/&lt;id&gt;</w:t>
+      </w:r>
+      <w:r>
+        <w:rPr>
+          <w:rFonts w:ascii="Courier New" w:hAnsi="Courier New" w:cs="Courier New"/>
+          <w:sz w:val="20"/>
+          <w:szCs w:val="20"/>
+        </w:rPr>
+        <w:t xml:space="preserve"> # a specific partner</w:t>
+      </w:r>
+    </w:p>
+    <w:p>
+      <w:pPr>
+        <w:pStyle w:val="ListParagraph"/>
+        <w:keepNext/>
+        <w:numPr>
+          <w:ilvl w:val="0"/>
+          <w:numId w:val="33"/>
+        </w:numPr>
+        <w:rPr>
+          <w:rFonts w:ascii="Courier New" w:hAnsi="Courier New" w:cs="Courier New"/>
+          <w:sz w:val="20"/>
+          <w:szCs w:val="20"/>
+        </w:rPr>
+      </w:pPr>
+      <w:r>
+        <w:rPr>
+          <w:rFonts w:ascii="Courier New" w:hAnsi="Courier New" w:cs="Courier New"/>
+          <w:b/>
+          <w:sz w:val="20"/>
+          <w:szCs w:val="20"/>
+        </w:rPr>
+        <w:t>/partners/patterns</w:t>
+      </w:r>
+      <w:r>
+        <w:rPr>
+          <w:rFonts w:ascii="Courier New" w:hAnsi="Courier New" w:cs="Courier New"/>
+          <w:sz w:val="20"/>
+          <w:szCs w:val="20"/>
+        </w:rPr>
+        <w:t xml:space="preserve"> # all partner URI patterns</w:t>
+      </w:r>
+    </w:p>
+    <w:p>
+      <w:pPr>
+        <w:pStyle w:val="ListParagraph"/>
+        <w:keepNext/>
+        <w:numPr>
+          <w:ilvl w:val="0"/>
+          <w:numId w:val="33"/>
+        </w:numPr>
+        <w:rPr>
+          <w:rFonts w:ascii="Courier New" w:hAnsi="Courier New" w:cs="Courier New"/>
+          <w:sz w:val="20"/>
+          <w:szCs w:val="20"/>
+        </w:rPr>
+      </w:pPr>
+      <w:r>
+        <w:rPr>
+          <w:rFonts w:ascii="Courier New" w:hAnsi="Courier New" w:cs="Courier New"/>
+          <w:b/>
+          <w:sz w:val="20"/>
+          <w:szCs w:val="20"/>
+        </w:rPr>
+        <w:t>/partners/</w:t>
+      </w:r>
+      <w:proofErr w:type="spellStart"/>
+      <w:r>
+        <w:rPr>
+          <w:rFonts w:ascii="Courier New" w:hAnsi="Courier New" w:cs="Courier New"/>
+          <w:b/>
+          <w:sz w:val="20"/>
+          <w:szCs w:val="20"/>
+        </w:rPr>
+        <w:t>patterns</w:t>
+      </w:r>
+      <w:proofErr w:type="gramStart"/>
+      <w:r>
+        <w:rPr>
+          <w:rFonts w:ascii="Courier New" w:hAnsi="Courier New" w:cs="Courier New"/>
+          <w:b/>
+          <w:sz w:val="20"/>
+          <w:szCs w:val="20"/>
+        </w:rPr>
+        <w:t>?partnerId</w:t>
+      </w:r>
+      <w:proofErr w:type="spellEnd"/>
+      <w:proofErr w:type="gramEnd"/>
+      <w:r>
+        <w:rPr>
+          <w:rFonts w:ascii="Courier New" w:hAnsi="Courier New" w:cs="Courier New"/>
+          <w:b/>
+          <w:sz w:val="20"/>
+          <w:szCs w:val="20"/>
+        </w:rPr>
+        <w:t>=&lt;id&gt;</w:t>
+      </w:r>
+      <w:r>
+        <w:rPr>
+          <w:rFonts w:ascii="Courier New" w:hAnsi="Courier New" w:cs="Courier New"/>
+          <w:sz w:val="20"/>
+          <w:szCs w:val="20"/>
+        </w:rPr>
+        <w:t xml:space="preserve"> # all patterns for a partner</w:t>
+      </w:r>
+    </w:p>
+    <w:p>
+      <w:pPr>
+        <w:pStyle w:val="ListParagraph"/>
+        <w:keepNext/>
+        <w:numPr>
+          <w:ilvl w:val="0"/>
+          <w:numId w:val="33"/>
+        </w:numPr>
+        <w:rPr>
+          <w:rFonts w:ascii="Courier New" w:hAnsi="Courier New" w:cs="Courier New"/>
+          <w:sz w:val="20"/>
+          <w:szCs w:val="20"/>
+        </w:rPr>
+      </w:pPr>
+      <w:r>
+        <w:rPr>
+          <w:rFonts w:ascii="Courier New" w:hAnsi="Courier New" w:cs="Courier New"/>
+          <w:b/>
+          <w:sz w:val="20"/>
+          <w:szCs w:val="20"/>
+        </w:rPr>
+        <w:t>/partners/patterns/&lt;id&gt;</w:t>
+      </w:r>
+      <w:r>
+        <w:rPr>
+          <w:rFonts w:ascii="Courier New" w:hAnsi="Courier New" w:cs="Courier New"/>
+          <w:sz w:val="20"/>
+          <w:szCs w:val="20"/>
+        </w:rPr>
+        <w:t xml:space="preserve"> # a specific partner URI pattern</w:t>
+      </w:r>
+    </w:p>
+    <w:p>
+      <w:pPr>
+        <w:pStyle w:val="ListParagraph"/>
+        <w:keepNext/>
+        <w:numPr>
+          <w:ilvl w:val="0"/>
+          <w:numId w:val="33"/>
+        </w:numPr>
+        <w:rPr>
+          <w:rFonts w:ascii="Courier New" w:hAnsi="Courier New" w:cs="Courier New"/>
+          <w:sz w:val="20"/>
+          <w:szCs w:val="20"/>
+        </w:rPr>
+      </w:pPr>
+      <w:r>
+        <w:rPr>
+          <w:rFonts w:ascii="Courier New" w:hAnsi="Courier New" w:cs="Courier New"/>
+          <w:b/>
+          <w:sz w:val="20"/>
+          <w:szCs w:val="20"/>
+        </w:rPr>
+        <w:t>/partners/terms</w:t>
+      </w:r>
+      <w:r>
+        <w:rPr>
+          <w:rFonts w:ascii="Courier New" w:hAnsi="Courier New" w:cs="Courier New"/>
+          <w:sz w:val="20"/>
+          <w:szCs w:val="20"/>
+        </w:rPr>
+        <w:t xml:space="preserve"> # all partner subscription terms</w:t>
+      </w:r>
+    </w:p>
+    <w:p>
+      <w:pPr>
+        <w:pStyle w:val="ListParagraph"/>
+        <w:keepNext/>
+        <w:numPr>
+          <w:ilvl w:val="0"/>
+          <w:numId w:val="33"/>
+        </w:numPr>
+        <w:rPr>
+          <w:rFonts w:ascii="Courier New" w:hAnsi="Courier New" w:cs="Courier New"/>
+          <w:sz w:val="20"/>
+          <w:szCs w:val="20"/>
+        </w:rPr>
+      </w:pPr>
+      <w:r>
+        <w:rPr>
+          <w:rFonts w:ascii="Courier New" w:hAnsi="Courier New" w:cs="Courier New"/>
+          <w:b/>
+          <w:sz w:val="20"/>
+          <w:szCs w:val="20"/>
+        </w:rPr>
+        <w:t>/partners/</w:t>
+      </w:r>
+      <w:proofErr w:type="spellStart"/>
+      <w:r>
+        <w:rPr>
+          <w:rFonts w:ascii="Courier New" w:hAnsi="Courier New" w:cs="Courier New"/>
+          <w:b/>
+          <w:sz w:val="20"/>
+          <w:szCs w:val="20"/>
+        </w:rPr>
+        <w:t>terms</w:t>
+      </w:r>
+      <w:proofErr w:type="gramStart"/>
+      <w:r>
+        <w:rPr>
+          <w:rFonts w:ascii="Courier New" w:hAnsi="Courier New" w:cs="Courier New"/>
+          <w:b/>
+          <w:sz w:val="20"/>
+          <w:szCs w:val="20"/>
+        </w:rPr>
+        <w:t>?partnerId</w:t>
+      </w:r>
+      <w:proofErr w:type="spellEnd"/>
+      <w:proofErr w:type="gramEnd"/>
+      <w:r>
+        <w:rPr>
+          <w:rFonts w:ascii="Courier New" w:hAnsi="Courier New" w:cs="Courier New"/>
+          <w:b/>
+          <w:sz w:val="20"/>
+          <w:szCs w:val="20"/>
+        </w:rPr>
+        <w:t>=&lt;id&gt;</w:t>
+      </w:r>
+      <w:r>
+        <w:rPr>
+          <w:rFonts w:ascii="Courier New" w:hAnsi="Courier New" w:cs="Courier New"/>
+          <w:sz w:val="20"/>
+          <w:szCs w:val="20"/>
+        </w:rPr>
+        <w:t xml:space="preserve">  # all partner subscription terms for a partner</w:t>
+      </w:r>
+    </w:p>
+    <w:p>
+      <w:pPr>
+        <w:pStyle w:val="ListParagraph"/>
+        <w:keepNext/>
+        <w:numPr>
+          <w:ilvl w:val="0"/>
+          <w:numId w:val="33"/>
+        </w:numPr>
+        <w:rPr>
+          <w:rFonts w:ascii="Courier New" w:hAnsi="Courier New" w:cs="Courier New"/>
+          <w:sz w:val="20"/>
+          <w:szCs w:val="20"/>
+        </w:rPr>
+      </w:pPr>
+      <w:r>
+        <w:rPr>
+          <w:rFonts w:ascii="Courier New" w:hAnsi="Courier New" w:cs="Courier New"/>
+          <w:b/>
+          <w:sz w:val="20"/>
+          <w:szCs w:val="20"/>
+        </w:rPr>
+        <w:t>/partners/terms/&lt;id&gt;</w:t>
+      </w:r>
+      <w:r>
+        <w:rPr>
+          <w:rFonts w:ascii="Courier New" w:hAnsi="Courier New" w:cs="Courier New"/>
+          <w:sz w:val="20"/>
+          <w:szCs w:val="20"/>
+        </w:rPr>
+        <w:t xml:space="preserve"> # a specific partner subscription term</w:t>
+      </w:r>
+    </w:p>
+    <w:p>
+      <w:pPr>
+        <w:pStyle w:val="Heading1"/>
+      </w:pPr>
+      <w:r>
+        <w:t>Subscriptions</w:t>
+      </w:r>
+    </w:p>
+    <w:p>
+      <w:pPr>
+        <w:keepNext/>
+      </w:pPr>
+      <w:r>
+        <w:t xml:space="preserve">A </w:t>
+      </w:r>
+      <w:r>
+        <w:rPr>
+          <w:i/>
+        </w:rPr>
+        <w:t>subscription</w:t>
+      </w:r>
+      <w:r>
+        <w:t xml:space="preserve"> is a</w:t>
+      </w:r>
+      <w:r>
+        <w:t>n agreement by a party to take and pay for access to a partner system</w:t>
+      </w:r>
+      <w:r>
+        <w:t>. A subscription has a set of transactions (initial subscription, renewal, refund). Each subscription has a set of transactions that shows the transaction history of the subscription (initial subscription, renewals, and refunds).</w:t>
+      </w:r>
+    </w:p>
+    <w:p>
+      <w:r>
+        <w:t>The subscription has a party ID, a partner ID, a start date, and end Date, and a subscription ID. The combination of party ID and partner ID uniquely identifies the subscription; the subscription ID provides an alternate, single-number identifier for the subscription.</w:t>
+      </w:r>
+    </w:p>
+    <w:p>
+      <w:pPr>
+        <w:pStyle w:val="ListParagraph"/>
+        <w:numPr>
+          <w:ilvl w:val="0"/>
+          <w:numId w:val="30"/>
+        </w:numPr>
+        <w:rPr>
+          <w:rFonts w:ascii="Courier New" w:hAnsi="Courier New" w:cs="Courier New"/>
+          <w:sz w:val="20"/>
+          <w:szCs w:val="20"/>
+        </w:rPr>
+      </w:pPr>
+      <w:r>
+        <w:rPr>
+          <w:rFonts w:ascii="Courier New" w:hAnsi="Courier New" w:cs="Courier New"/>
+          <w:b/>
+          <w:sz w:val="20"/>
+          <w:szCs w:val="20"/>
+        </w:rPr>
+        <w:t>/subscriptions</w:t>
+      </w:r>
+      <w:r>
+        <w:rPr>
+          <w:rFonts w:ascii="Courier New" w:hAnsi="Courier New" w:cs="Courier New"/>
+          <w:sz w:val="20"/>
+          <w:szCs w:val="20"/>
+        </w:rPr>
+        <w:t xml:space="preserve"> # all subscriptions</w:t>
+      </w:r>
+    </w:p>
+    <w:p>
+      <w:pPr>
+        <w:pStyle w:val="ListParagraph"/>
+        <w:numPr>
+          <w:ilvl w:val="0"/>
+          <w:numId w:val="29"/>
+        </w:numPr>
+        <w:rPr>
+          <w:rFonts w:ascii="Courier New" w:hAnsi="Courier New" w:cs="Courier New"/>
+          <w:sz w:val="20"/>
+          <w:szCs w:val="20"/>
+        </w:rPr>
+      </w:pPr>
+      <w:r>
+        <w:rPr>
+          <w:rFonts w:ascii="Courier New" w:hAnsi="Courier New" w:cs="Courier New"/>
+          <w:b/>
+          <w:sz w:val="20"/>
+          <w:szCs w:val="20"/>
+        </w:rPr>
+        <w:t>/</w:t>
+      </w:r>
+      <w:proofErr w:type="spellStart"/>
+      <w:r>
+        <w:rPr>
+          <w:rFonts w:ascii="Courier New" w:hAnsi="Courier New" w:cs="Courier New"/>
+          <w:b/>
+          <w:sz w:val="20"/>
+          <w:szCs w:val="20"/>
+        </w:rPr>
+        <w:t>subscriptions</w:t>
+      </w:r>
+      <w:proofErr w:type="gramStart"/>
+      <w:r>
+        <w:rPr>
+          <w:rFonts w:ascii="Courier New" w:hAnsi="Courier New" w:cs="Courier New"/>
+          <w:b/>
+          <w:sz w:val="20"/>
+          <w:szCs w:val="20"/>
+        </w:rPr>
+        <w:t>?partnerId</w:t>
+      </w:r>
+      <w:proofErr w:type="spellEnd"/>
+      <w:proofErr w:type="gramEnd"/>
+      <w:r>
+        <w:rPr>
+          <w:rFonts w:ascii="Courier New" w:hAnsi="Courier New" w:cs="Courier New"/>
+          <w:b/>
+          <w:sz w:val="20"/>
+          <w:szCs w:val="20"/>
+        </w:rPr>
+        <w:t>=&lt;id&gt;</w:t>
+      </w:r>
+      <w:r>
+        <w:rPr>
+          <w:rFonts w:ascii="Courier New" w:hAnsi="Courier New" w:cs="Courier New"/>
+          <w:sz w:val="20"/>
+          <w:szCs w:val="20"/>
+        </w:rPr>
+        <w:t xml:space="preserve"> # all subscriptions for a partner</w:t>
+      </w:r>
+    </w:p>
+    <w:p>
+      <w:pPr>
+        <w:pStyle w:val="ListParagraph"/>
+        <w:numPr>
+          <w:ilvl w:val="0"/>
+          <w:numId w:val="29"/>
+        </w:numPr>
+        <w:rPr>
+          <w:rFonts w:ascii="Courier New" w:hAnsi="Courier New" w:cs="Courier New"/>
+          <w:sz w:val="20"/>
+          <w:szCs w:val="20"/>
+        </w:rPr>
+      </w:pPr>
+      <w:r>
+        <w:rPr>
+          <w:rFonts w:ascii="Courier New" w:hAnsi="Courier New" w:cs="Courier New"/>
+          <w:b/>
+          <w:sz w:val="20"/>
+          <w:szCs w:val="20"/>
+        </w:rPr>
+        <w:t>/subscriptions/&lt;id&gt;</w:t>
+      </w:r>
+      <w:r>
+        <w:rPr>
+          <w:rFonts w:ascii="Courier New" w:hAnsi="Courier New" w:cs="Courier New"/>
+          <w:sz w:val="20"/>
+          <w:szCs w:val="20"/>
+        </w:rPr>
+        <w:t xml:space="preserve"> # a specific subscription</w:t>
+      </w:r>
+    </w:p>
+    <w:p>
+      <w:pPr>
+        <w:pStyle w:val="ListParagraph"/>
+        <w:numPr>
+          <w:ilvl w:val="0"/>
+          <w:numId w:val="29"/>
+        </w:numPr>
+        <w:rPr>
+          <w:rFonts w:ascii="Courier New" w:hAnsi="Courier New" w:cs="Courier New"/>
+          <w:sz w:val="20"/>
+          <w:szCs w:val="20"/>
+        </w:rPr>
+      </w:pPr>
+      <w:r>
+        <w:rPr>
+          <w:rFonts w:ascii="Courier New" w:hAnsi="Courier New" w:cs="Courier New"/>
+          <w:b/>
+          <w:sz w:val="20"/>
+          <w:szCs w:val="20"/>
+        </w:rPr>
+        <w:t>/subscriptions/active</w:t>
+      </w:r>
+      <w:r>
+        <w:rPr>
+          <w:rFonts w:ascii="Courier New" w:hAnsi="Courier New" w:cs="Courier New"/>
+          <w:sz w:val="20"/>
+          <w:szCs w:val="20"/>
+        </w:rPr>
+        <w:t xml:space="preserve"> # all active subscriptions</w:t>
+      </w:r>
+    </w:p>
+    <w:p>
+      <w:pPr>
+        <w:pStyle w:val="ListParagraph"/>
+        <w:numPr>
+          <w:ilvl w:val="0"/>
+          <w:numId w:val="29"/>
+        </w:numPr>
+        <w:rPr>
+          <w:rFonts w:ascii="Courier New" w:hAnsi="Courier New" w:cs="Courier New"/>
+          <w:sz w:val="20"/>
+          <w:szCs w:val="20"/>
+        </w:rPr>
+      </w:pPr>
+      <w:r>
+        <w:rPr>
+          <w:rFonts w:ascii="Courier New" w:hAnsi="Courier New" w:cs="Courier New"/>
+          <w:b/>
+          <w:sz w:val="20"/>
+          <w:szCs w:val="20"/>
+        </w:rPr>
+        <w:t>/subscriptions/</w:t>
+      </w:r>
+      <w:proofErr w:type="spellStart"/>
+      <w:r>
+        <w:rPr>
+          <w:rFonts w:ascii="Courier New" w:hAnsi="Courier New" w:cs="Courier New"/>
+          <w:b/>
+          <w:sz w:val="20"/>
+          <w:szCs w:val="20"/>
+        </w:rPr>
+        <w:t>active</w:t>
+      </w:r>
+      <w:proofErr w:type="gramStart"/>
+      <w:r>
+        <w:rPr>
+          <w:rFonts w:ascii="Courier New" w:hAnsi="Courier New" w:cs="Courier New"/>
+          <w:b/>
+          <w:sz w:val="20"/>
+          <w:szCs w:val="20"/>
+        </w:rPr>
+        <w:t>?partyId</w:t>
+      </w:r>
+      <w:proofErr w:type="spellEnd"/>
+      <w:proofErr w:type="gramEnd"/>
+      <w:r>
+        <w:rPr>
+          <w:rFonts w:ascii="Courier New" w:hAnsi="Courier New" w:cs="Courier New"/>
+          <w:b/>
+          <w:sz w:val="20"/>
+          <w:szCs w:val="20"/>
+        </w:rPr>
+        <w:t>=&lt;id&gt;</w:t>
+      </w:r>
+      <w:r>
+        <w:rPr>
+          <w:rFonts w:ascii="Courier New" w:hAnsi="Courier New" w:cs="Courier New"/>
+          <w:sz w:val="20"/>
+          <w:szCs w:val="20"/>
+        </w:rPr>
+        <w:t xml:space="preserve"> # all active subscriptions for a party</w:t>
+      </w:r>
+    </w:p>
+    <w:p>
+      <w:pPr>
+        <w:pStyle w:val="ListParagraph"/>
+        <w:numPr>
+          <w:ilvl w:val="0"/>
+          <w:numId w:val="29"/>
+        </w:numPr>
+        <w:rPr>
+          <w:rFonts w:ascii="Courier New" w:hAnsi="Courier New" w:cs="Courier New"/>
+          <w:sz w:val="20"/>
+          <w:szCs w:val="20"/>
+        </w:rPr>
+      </w:pPr>
+      <w:r>
+        <w:rPr>
+          <w:rFonts w:ascii="Courier New" w:hAnsi="Courier New" w:cs="Courier New"/>
+          <w:b/>
+          <w:sz w:val="20"/>
+          <w:szCs w:val="20"/>
+        </w:rPr>
+        <w:t>/subscriptions/</w:t>
+      </w:r>
+      <w:proofErr w:type="spellStart"/>
+      <w:r>
+        <w:rPr>
+          <w:rFonts w:ascii="Courier New" w:hAnsi="Courier New" w:cs="Courier New"/>
+          <w:b/>
+          <w:sz w:val="20"/>
+          <w:szCs w:val="20"/>
+        </w:rPr>
+        <w:t>active</w:t>
+      </w:r>
+      <w:proofErr w:type="gramStart"/>
+      <w:r>
+        <w:rPr>
+          <w:rFonts w:ascii="Courier New" w:hAnsi="Courier New" w:cs="Courier New"/>
+          <w:b/>
+          <w:sz w:val="20"/>
+          <w:szCs w:val="20"/>
+        </w:rPr>
+        <w:t>?partnerId</w:t>
+      </w:r>
+      <w:proofErr w:type="spellEnd"/>
+      <w:proofErr w:type="gramEnd"/>
+      <w:r>
+        <w:rPr>
+          <w:rFonts w:ascii="Courier New" w:hAnsi="Courier New" w:cs="Courier New"/>
+          <w:b/>
+          <w:sz w:val="20"/>
+          <w:szCs w:val="20"/>
+        </w:rPr>
+        <w:t>=&lt;id&gt;</w:t>
+      </w:r>
+      <w:r>
+        <w:rPr>
+          <w:rFonts w:ascii="Courier New" w:hAnsi="Courier New" w:cs="Courier New"/>
+          <w:sz w:val="20"/>
+          <w:szCs w:val="20"/>
+        </w:rPr>
+        <w:t xml:space="preserve"> # all active subscriptions for a partner</w:t>
+      </w:r>
+    </w:p>
+    <w:p>
+      <w:pPr>
+        <w:pStyle w:val="ListParagraph"/>
+        <w:numPr>
+          <w:ilvl w:val="0"/>
+          <w:numId w:val="29"/>
+        </w:numPr>
+        <w:rPr>
+          <w:rFonts w:ascii="Courier New" w:hAnsi="Courier New" w:cs="Courier New"/>
+          <w:sz w:val="20"/>
+          <w:szCs w:val="20"/>
+        </w:rPr>
+      </w:pPr>
+      <w:r>
+        <w:rPr>
+          <w:rFonts w:ascii="Courier New" w:hAnsi="Courier New" w:cs="Courier New"/>
+          <w:b/>
+          <w:sz w:val="20"/>
+          <w:szCs w:val="20"/>
+        </w:rPr>
+        <w:t>/subscriptions/</w:t>
+      </w:r>
+      <w:proofErr w:type="spellStart"/>
+      <w:r>
+        <w:rPr>
+          <w:rFonts w:ascii="Courier New" w:hAnsi="Courier New" w:cs="Courier New"/>
+          <w:b/>
+          <w:sz w:val="20"/>
+          <w:szCs w:val="20"/>
+        </w:rPr>
+        <w:t>active</w:t>
+      </w:r>
+      <w:proofErr w:type="gramStart"/>
+      <w:r>
+        <w:rPr>
+          <w:rFonts w:ascii="Courier New" w:hAnsi="Courier New" w:cs="Courier New"/>
+          <w:b/>
+          <w:sz w:val="20"/>
+          <w:szCs w:val="20"/>
+        </w:rPr>
+        <w:t>?ip</w:t>
+      </w:r>
+      <w:proofErr w:type="spellEnd"/>
+      <w:proofErr w:type="gramEnd"/>
+      <w:r>
+        <w:rPr>
+          <w:rFonts w:ascii="Courier New" w:hAnsi="Courier New" w:cs="Courier New"/>
+          <w:b/>
+          <w:sz w:val="20"/>
+          <w:szCs w:val="20"/>
+        </w:rPr>
+        <w:t>=&lt;</w:t>
+      </w:r>
+      <w:proofErr w:type="spellStart"/>
+      <w:r>
+        <w:rPr>
+          <w:rFonts w:ascii="Courier New" w:hAnsi="Courier New" w:cs="Courier New"/>
+          <w:b/>
+          <w:sz w:val="20"/>
+          <w:szCs w:val="20"/>
+        </w:rPr>
+        <w:t>ip</w:t>
+      </w:r>
+      <w:proofErr w:type="spellEnd"/>
+      <w:r>
+        <w:rPr>
+          <w:rFonts w:ascii="Courier New" w:hAnsi="Courier New" w:cs="Courier New"/>
+          <w:b/>
+          <w:sz w:val="20"/>
+          <w:szCs w:val="20"/>
+        </w:rPr>
+        <w:t>&gt;?</w:t>
+      </w:r>
+      <w:proofErr w:type="spellStart"/>
+      <w:r>
+        <w:rPr>
+          <w:rFonts w:ascii="Courier New" w:hAnsi="Courier New" w:cs="Courier New"/>
+          <w:b/>
+          <w:sz w:val="20"/>
+          <w:szCs w:val="20"/>
+        </w:rPr>
+        <w:t>partnerId</w:t>
+      </w:r>
+      <w:proofErr w:type="spellEnd"/>
+      <w:r>
+        <w:rPr>
+          <w:rFonts w:ascii="Courier New" w:hAnsi="Courier New" w:cs="Courier New"/>
+          <w:b/>
+          <w:sz w:val="20"/>
+          <w:szCs w:val="20"/>
+        </w:rPr>
+        <w:t>=&lt;id&gt;</w:t>
+      </w:r>
+      <w:r>
+        <w:rPr>
+          <w:rFonts w:ascii="Courier New" w:hAnsi="Courier New" w:cs="Courier New"/>
+          <w:sz w:val="20"/>
+          <w:szCs w:val="20"/>
+        </w:rPr>
+        <w:t xml:space="preserve"> # all active subscriptions for a partner</w:t>
+      </w:r>
+    </w:p>
+    <w:p>
+      <w:pPr>
+        <w:pStyle w:val="ListParagraph"/>
+        <w:numPr>
+          <w:ilvl w:val="0"/>
+          <w:numId w:val="29"/>
+        </w:numPr>
+        <w:rPr>
+          <w:rFonts w:ascii="Courier New" w:hAnsi="Courier New" w:cs="Courier New"/>
+          <w:sz w:val="20"/>
+          <w:szCs w:val="20"/>
+        </w:rPr>
+      </w:pPr>
+      <w:r>
+        <w:rPr>
+          <w:rFonts w:ascii="Courier New" w:hAnsi="Courier New" w:cs="Courier New"/>
+          <w:b/>
+          <w:sz w:val="20"/>
+          <w:szCs w:val="20"/>
+        </w:rPr>
+        <w:t>/subscriptions/</w:t>
+      </w:r>
+      <w:proofErr w:type="spellStart"/>
+      <w:r>
+        <w:rPr>
+          <w:rFonts w:ascii="Courier New" w:hAnsi="Courier New" w:cs="Courier New"/>
+          <w:b/>
+          <w:sz w:val="20"/>
+          <w:szCs w:val="20"/>
+        </w:rPr>
+        <w:t>active</w:t>
+      </w:r>
+      <w:proofErr w:type="gramStart"/>
+      <w:r>
+        <w:rPr>
+          <w:rFonts w:ascii="Courier New" w:hAnsi="Courier New" w:cs="Courier New"/>
+          <w:b/>
+          <w:sz w:val="20"/>
+          <w:szCs w:val="20"/>
+        </w:rPr>
+        <w:t>?partnerId</w:t>
+      </w:r>
+      <w:proofErr w:type="spellEnd"/>
+      <w:proofErr w:type="gramEnd"/>
+      <w:r>
+        <w:rPr>
+          <w:rFonts w:ascii="Courier New" w:hAnsi="Courier New" w:cs="Courier New"/>
+          <w:b/>
+          <w:sz w:val="20"/>
+          <w:szCs w:val="20"/>
+        </w:rPr>
+        <w:t>=&lt;id&gt;&amp;</w:t>
+      </w:r>
+      <w:proofErr w:type="spellStart"/>
+      <w:r>
+        <w:rPr>
+          <w:rFonts w:ascii="Courier New" w:hAnsi="Courier New" w:cs="Courier New"/>
+          <w:b/>
+          <w:sz w:val="20"/>
+          <w:szCs w:val="20"/>
+        </w:rPr>
+        <w:t>partyId</w:t>
+      </w:r>
+      <w:proofErr w:type="spellEnd"/>
+      <w:r>
+        <w:rPr>
+          <w:rFonts w:ascii="Courier New" w:hAnsi="Courier New" w:cs="Courier New"/>
+          <w:b/>
+          <w:sz w:val="20"/>
+          <w:szCs w:val="20"/>
+        </w:rPr>
+        <w:t>=&lt;id&gt;</w:t>
+      </w:r>
+      <w:r>
+        <w:rPr>
+          <w:rFonts w:ascii="Courier New" w:hAnsi="Courier New" w:cs="Courier New"/>
+          <w:sz w:val="20"/>
+          <w:szCs w:val="20"/>
+        </w:rPr>
+        <w:t xml:space="preserve">  # all active subscriptions for a partner and party</w:t>
+      </w:r>
+      <w:r>
+        <w:rPr>
+          <w:rFonts w:ascii="Courier New" w:hAnsi="Courier New" w:cs="Courier New"/>
+          <w:sz w:val="20"/>
+          <w:szCs w:val="20"/>
+        </w:rPr>
+        <w:t xml:space="preserve"> with an </w:t>
+      </w:r>
+      <w:proofErr w:type="spellStart"/>
+      <w:r>
+        <w:rPr>
+          <w:rFonts w:ascii="Courier New" w:hAnsi="Courier New" w:cs="Courier New"/>
+          <w:sz w:val="20"/>
+          <w:szCs w:val="20"/>
+        </w:rPr>
+        <w:t>ip</w:t>
+      </w:r>
+      <w:proofErr w:type="spellEnd"/>
+      <w:r>
+        <w:rPr>
+          <w:rFonts w:ascii="Courier New" w:hAnsi="Courier New" w:cs="Courier New"/>
+          <w:sz w:val="20"/>
+          <w:szCs w:val="20"/>
+        </w:rPr>
+        <w:t xml:space="preserve"> address in a subscribed </w:t>
+      </w:r>
+      <w:proofErr w:type="spellStart"/>
+      <w:r>
+        <w:rPr>
+          <w:rFonts w:ascii="Courier New" w:hAnsi="Courier New" w:cs="Courier New"/>
+          <w:sz w:val="20"/>
+          <w:szCs w:val="20"/>
+        </w:rPr>
+        <w:t>ip</w:t>
+      </w:r>
+      <w:proofErr w:type="spellEnd"/>
+      <w:r>
+        <w:rPr>
+          <w:rFonts w:ascii="Courier New" w:hAnsi="Courier New" w:cs="Courier New"/>
+          <w:sz w:val="20"/>
+          <w:szCs w:val="20"/>
+        </w:rPr>
+        <w:t xml:space="preserve"> range</w:t>
+      </w:r>
+    </w:p>
+    <w:p>
+      <w:pPr>
+        <w:pStyle w:val="ListParagraph"/>
+        <w:numPr>
+          <w:ilvl w:val="0"/>
+          <w:numId w:val="29"/>
+        </w:numPr>
+        <w:rPr>
+          <w:rFonts w:ascii="Courier New" w:hAnsi="Courier New" w:cs="Courier New"/>
+          <w:sz w:val="20"/>
+          <w:szCs w:val="20"/>
+        </w:rPr>
+      </w:pPr>
+      <w:r>
+        <w:rPr>
+          <w:rFonts w:ascii="Courier New" w:hAnsi="Courier New" w:cs="Courier New"/>
+          <w:b/>
+          <w:sz w:val="20"/>
+          <w:szCs w:val="20"/>
+        </w:rPr>
+        <w:lastRenderedPageBreak/>
+        <w:t>/subscriptions/parties</w:t>
+      </w:r>
+      <w:r>
+        <w:rPr>
+          <w:rFonts w:ascii="Courier New" w:hAnsi="Courier New" w:cs="Courier New"/>
+          <w:sz w:val="20"/>
+          <w:szCs w:val="20"/>
+        </w:rPr>
+        <w:t xml:space="preserve"> # all parties</w:t>
+      </w:r>
+    </w:p>
+    <w:p>
+      <w:pPr>
+        <w:pStyle w:val="ListParagraph"/>
+        <w:numPr>
+          <w:ilvl w:val="0"/>
+          <w:numId w:val="29"/>
+        </w:numPr>
+        <w:rPr>
+          <w:rFonts w:ascii="Courier New" w:hAnsi="Courier New" w:cs="Courier New"/>
+          <w:sz w:val="20"/>
+          <w:szCs w:val="20"/>
+        </w:rPr>
+      </w:pPr>
+      <w:r>
+        <w:rPr>
+          <w:rFonts w:ascii="Courier New" w:hAnsi="Courier New" w:cs="Courier New"/>
+          <w:b/>
+          <w:sz w:val="20"/>
+          <w:szCs w:val="20"/>
+        </w:rPr>
+        <w:t>/subscriptions/parties/&lt;id&gt;</w:t>
+      </w:r>
+      <w:r>
+        <w:rPr>
+          <w:rFonts w:ascii="Courier New" w:hAnsi="Courier New" w:cs="Courier New"/>
+          <w:sz w:val="20"/>
+          <w:szCs w:val="20"/>
+        </w:rPr>
+        <w:t xml:space="preserve"> # a specific party</w:t>
+      </w:r>
+    </w:p>
+    <w:p>
+      <w:pPr>
+        <w:pStyle w:val="ListParagraph"/>
+        <w:numPr>
+          <w:ilvl w:val="0"/>
+          <w:numId w:val="29"/>
+        </w:numPr>
+        <w:rPr>
+          <w:rFonts w:ascii="Courier New" w:hAnsi="Courier New" w:cs="Courier New"/>
+          <w:sz w:val="20"/>
+          <w:szCs w:val="20"/>
+        </w:rPr>
+      </w:pPr>
+      <w:r>
+        <w:rPr>
+          <w:rFonts w:ascii="Courier New" w:hAnsi="Courier New" w:cs="Courier New"/>
+          <w:b/>
+          <w:sz w:val="20"/>
+          <w:szCs w:val="20"/>
+        </w:rPr>
+        <w:t>/subscriptions/transactions</w:t>
+      </w:r>
+      <w:r>
+        <w:rPr>
+          <w:rFonts w:ascii="Courier New" w:hAnsi="Courier New" w:cs="Courier New"/>
+          <w:sz w:val="20"/>
+          <w:szCs w:val="20"/>
+        </w:rPr>
+        <w:t xml:space="preserve"> # all subscription transactions</w:t>
+      </w:r>
+    </w:p>
+    <w:p>
+      <w:pPr>
+        <w:pStyle w:val="ListParagraph"/>
+        <w:numPr>
+          <w:ilvl w:val="0"/>
+          <w:numId w:val="29"/>
+        </w:numPr>
+        <w:rPr>
+          <w:rFonts w:ascii="Courier New" w:hAnsi="Courier New" w:cs="Courier New"/>
+          <w:sz w:val="20"/>
+          <w:szCs w:val="20"/>
+        </w:rPr>
+      </w:pPr>
+      <w:r>
+        <w:rPr>
+          <w:rFonts w:ascii="Courier New" w:hAnsi="Courier New" w:cs="Courier New"/>
+          <w:b/>
+          <w:sz w:val="20"/>
+          <w:szCs w:val="20"/>
+        </w:rPr>
+        <w:t>/subscriptions/transactions/&lt;id&gt;</w:t>
+      </w:r>
+      <w:r>
+        <w:rPr>
+          <w:rFonts w:ascii="Courier New" w:hAnsi="Courier New" w:cs="Courier New"/>
+          <w:sz w:val="20"/>
+          <w:szCs w:val="20"/>
+        </w:rPr>
+        <w:t xml:space="preserve"> # a specific subscription transaction</w:t>
+      </w:r>
+    </w:p>
+    <w:p>
+      <w:pPr>
+        <w:pStyle w:val="ListParagraph"/>
+        <w:numPr>
+          <w:ilvl w:val="0"/>
+          <w:numId w:val="29"/>
+        </w:numPr>
+        <w:rPr>
+          <w:rFonts w:ascii="Courier New" w:hAnsi="Courier New" w:cs="Courier New"/>
+          <w:sz w:val="20"/>
+          <w:szCs w:val="20"/>
+        </w:rPr>
+      </w:pPr>
+      <w:r>
+        <w:rPr>
+          <w:rFonts w:ascii="Courier New" w:hAnsi="Courier New" w:cs="Courier New"/>
+          <w:b/>
+          <w:sz w:val="20"/>
+          <w:szCs w:val="20"/>
+        </w:rPr>
+        <w:t>/subscriptions/</w:t>
+      </w:r>
+      <w:proofErr w:type="spellStart"/>
+      <w:r>
+        <w:rPr>
+          <w:rFonts w:ascii="Courier New" w:hAnsi="Courier New" w:cs="Courier New"/>
+          <w:b/>
+          <w:sz w:val="20"/>
+          <w:szCs w:val="20"/>
+        </w:rPr>
+        <w:t>ipranges</w:t>
+      </w:r>
+      <w:proofErr w:type="spellEnd"/>
+      <w:r>
+        <w:rPr>
+          <w:rFonts w:ascii="Courier New" w:hAnsi="Courier New" w:cs="Courier New"/>
+          <w:sz w:val="20"/>
+          <w:szCs w:val="20"/>
+        </w:rPr>
+        <w:t xml:space="preserve"> # all </w:t>
+      </w:r>
+      <w:proofErr w:type="spellStart"/>
+      <w:r>
+        <w:rPr>
+          <w:rFonts w:ascii="Courier New" w:hAnsi="Courier New" w:cs="Courier New"/>
+          <w:sz w:val="20"/>
+          <w:szCs w:val="20"/>
+        </w:rPr>
+        <w:t>ip</w:t>
+      </w:r>
+      <w:proofErr w:type="spellEnd"/>
+      <w:r>
+        <w:rPr>
+          <w:rFonts w:ascii="Courier New" w:hAnsi="Courier New" w:cs="Courier New"/>
+          <w:sz w:val="20"/>
+          <w:szCs w:val="20"/>
+        </w:rPr>
+        <w:t xml:space="preserve"> ranges</w:t>
+      </w:r>
+    </w:p>
+    <w:p>
+      <w:pPr>
+        <w:pStyle w:val="ListParagraph"/>
+        <w:numPr>
+          <w:ilvl w:val="0"/>
+          <w:numId w:val="29"/>
+        </w:numPr>
+        <w:rPr>
+          <w:rFonts w:ascii="Courier New" w:hAnsi="Courier New" w:cs="Courier New"/>
+          <w:sz w:val="20"/>
+          <w:szCs w:val="20"/>
+        </w:rPr>
+      </w:pPr>
+      <w:r>
+        <w:rPr>
+          <w:rFonts w:ascii="Courier New" w:hAnsi="Courier New" w:cs="Courier New"/>
+          <w:b/>
+          <w:sz w:val="20"/>
+          <w:szCs w:val="20"/>
+        </w:rPr>
+        <w:t>/subscriptions/</w:t>
+      </w:r>
+      <w:proofErr w:type="spellStart"/>
+      <w:r>
+        <w:rPr>
+          <w:rFonts w:ascii="Courier New" w:hAnsi="Courier New" w:cs="Courier New"/>
+          <w:b/>
+          <w:sz w:val="20"/>
+          <w:szCs w:val="20"/>
+        </w:rPr>
+        <w:t>ipranges</w:t>
+      </w:r>
+      <w:proofErr w:type="spellEnd"/>
+      <w:r>
+        <w:rPr>
+          <w:rFonts w:ascii="Courier New" w:hAnsi="Courier New" w:cs="Courier New"/>
+          <w:b/>
+          <w:sz w:val="20"/>
+          <w:szCs w:val="20"/>
+        </w:rPr>
+        <w:t>/&lt;id&gt;</w:t>
+      </w:r>
+      <w:r>
+        <w:rPr>
+          <w:rFonts w:ascii="Courier New" w:hAnsi="Courier New" w:cs="Courier New"/>
+          <w:sz w:val="20"/>
+          <w:szCs w:val="20"/>
+        </w:rPr>
+        <w:t xml:space="preserve"> # a specific </w:t>
+      </w:r>
+      <w:proofErr w:type="spellStart"/>
+      <w:r>
+        <w:rPr>
+          <w:rFonts w:ascii="Courier New" w:hAnsi="Courier New" w:cs="Courier New"/>
+          <w:sz w:val="20"/>
+          <w:szCs w:val="20"/>
+        </w:rPr>
+        <w:t>ip</w:t>
+      </w:r>
+      <w:proofErr w:type="spellEnd"/>
+      <w:r>
+        <w:rPr>
+          <w:rFonts w:ascii="Courier New" w:hAnsi="Courier New" w:cs="Courier New"/>
+          <w:sz w:val="20"/>
+          <w:szCs w:val="20"/>
+        </w:rPr>
+        <w:t xml:space="preserve"> range</w:t>
+      </w:r>
+    </w:p>
+    <w:p>
+      <w:pPr>
+        <w:pStyle w:val="Heading1"/>
+      </w:pPr>
+      <w:r>
+        <w:t>Meters</w:t>
+      </w:r>
+    </w:p>
+    <w:p>
+      <w:pPr>
+        <w:keepNext/>
+      </w:pPr>
+      <w:r>
+        <w:t xml:space="preserve">A </w:t>
+      </w:r>
+      <w:r>
+        <w:rPr>
+          <w:i/>
+        </w:rPr>
+        <w:t>meter</w:t>
+      </w:r>
+      <w:r>
+        <w:t xml:space="preserve"> is a count of page views. The meter subsystem comprises a set of partner-</w:t>
+      </w:r>
+      <w:proofErr w:type="spellStart"/>
+      <w:r>
+        <w:t>ip</w:t>
+      </w:r>
+      <w:proofErr w:type="spellEnd"/>
+      <w:r>
+        <w:t xml:space="preserve">-address counts and a set of limits to enforce on those counts. The user accesses the system, which increments the counts and enforces the limits. </w:t>
+      </w:r>
+    </w:p>
+    <w:p>
+      <w:pPr>
+        <w:keepNext/>
       </w:pPr>
       <w:r>
         <w:t>The count has a partner ID, an IP address, and an integer count. The limit has a partner ID, a name, and an integer limit value representing the count of page views at which to limit access.</w:t>
@@ -212,13 +1394,17 @@
         <w:t xml:space="preserve"> </w:t>
       </w:r>
       <w:r>
-        <w:t>&lt;ip&gt; is an IPv4 or IPv6 internet protocol address</w:t>
-      </w:r>
-      <w:r>
-        <w:t xml:space="preserve"> when it occurs in the URI</w:t>
-      </w:r>
-      <w:r>
-        <w:t>.</w:t>
+        <w:t>&lt;</w:t>
+      </w:r>
+      <w:proofErr w:type="spellStart"/>
+      <w:proofErr w:type="gramStart"/>
+      <w:r>
+        <w:t>ip</w:t>
+      </w:r>
+      <w:proofErr w:type="spellEnd"/>
+      <w:proofErr w:type="gramEnd"/>
+      <w:r>
+        <w:t>&gt; is an IPv4 or IPv6 internet protocol address when it occurs in the URI.</w:t>
       </w:r>
     </w:p>
     <w:p>
@@ -272,7 +1458,38 @@
           <w:sz w:val="20"/>
           <w:szCs w:val="20"/>
         </w:rPr>
-        <w:t>/meters?partnerId=&lt;id&gt;</w:t>
+        <w:t>/</w:t>
+      </w:r>
+      <w:proofErr w:type="spellStart"/>
+      <w:r>
+        <w:rPr>
+          <w:rFonts w:ascii="Courier New" w:hAnsi="Courier New" w:cs="Courier New"/>
+          <w:b/>
+          <w:sz w:val="20"/>
+          <w:szCs w:val="20"/>
+        </w:rPr>
+        <w:t>meters</w:t>
+      </w:r>
+      <w:proofErr w:type="gramStart"/>
+      <w:r>
+        <w:rPr>
+          <w:rFonts w:ascii="Courier New" w:hAnsi="Courier New" w:cs="Courier New"/>
+          <w:b/>
+          <w:sz w:val="20"/>
+          <w:szCs w:val="20"/>
+        </w:rPr>
+        <w:t>?partnerId</w:t>
+      </w:r>
+      <w:proofErr w:type="spellEnd"/>
+      <w:proofErr w:type="gramEnd"/>
+      <w:r>
+        <w:rPr>
+          <w:rFonts w:ascii="Courier New" w:hAnsi="Courier New" w:cs="Courier New"/>
+          <w:b/>
+          <w:sz w:val="20"/>
+          <w:szCs w:val="20"/>
+        </w:rPr>
+        <w:t>=&lt;id&gt;</w:t>
       </w:r>
       <w:r>
         <w:rPr>
@@ -303,15 +1520,44 @@
           <w:sz w:val="20"/>
           <w:szCs w:val="20"/>
         </w:rPr>
-        <w:t>/meters/ip</w:t>
-      </w:r>
-      <w:r>
-        <w:rPr>
-          <w:rFonts w:ascii="Courier New" w:hAnsi="Courier New" w:cs="Courier New"/>
-          <w:sz w:val="20"/>
-          <w:szCs w:val="20"/>
-        </w:rPr>
-        <w:t xml:space="preserve"> # all ip meter counts</w:t>
+        <w:t>/meters/</w:t>
+      </w:r>
+      <w:proofErr w:type="spellStart"/>
+      <w:r>
+        <w:rPr>
+          <w:rFonts w:ascii="Courier New" w:hAnsi="Courier New" w:cs="Courier New"/>
+          <w:b/>
+          <w:sz w:val="20"/>
+          <w:szCs w:val="20"/>
+        </w:rPr>
+        <w:t>ip</w:t>
+      </w:r>
+      <w:proofErr w:type="spellEnd"/>
+      <w:r>
+        <w:rPr>
+          <w:rFonts w:ascii="Courier New" w:hAnsi="Courier New" w:cs="Courier New"/>
+          <w:sz w:val="20"/>
+          <w:szCs w:val="20"/>
+        </w:rPr>
+        <w:t xml:space="preserve"> # all </w:t>
+      </w:r>
+      <w:proofErr w:type="spellStart"/>
+      <w:r>
+        <w:rPr>
+          <w:rFonts w:ascii="Courier New" w:hAnsi="Courier New" w:cs="Courier New"/>
+          <w:sz w:val="20"/>
+          <w:szCs w:val="20"/>
+        </w:rPr>
+        <w:t>ip</w:t>
+      </w:r>
+      <w:proofErr w:type="spellEnd"/>
+      <w:r>
+        <w:rPr>
+          <w:rFonts w:ascii="Courier New" w:hAnsi="Courier New" w:cs="Courier New"/>
+          <w:sz w:val="20"/>
+          <w:szCs w:val="20"/>
+        </w:rPr>
+        <w:t xml:space="preserve"> meter counts</w:t>
       </w:r>
     </w:p>
     <w:p>
@@ -334,15 +1580,64 @@
           <w:sz w:val="20"/>
           <w:szCs w:val="20"/>
         </w:rPr>
-        <w:t>/meters/ip?partnerId=&lt;id&gt;</w:t>
-      </w:r>
-      <w:r>
-        <w:rPr>
-          <w:rFonts w:ascii="Courier New" w:hAnsi="Courier New" w:cs="Courier New"/>
-          <w:sz w:val="20"/>
-          <w:szCs w:val="20"/>
-        </w:rPr>
-        <w:t xml:space="preserve"> # all ip meter counts for a partner</w:t>
+        <w:t>/meters/</w:t>
+      </w:r>
+      <w:proofErr w:type="spellStart"/>
+      <w:r>
+        <w:rPr>
+          <w:rFonts w:ascii="Courier New" w:hAnsi="Courier New" w:cs="Courier New"/>
+          <w:b/>
+          <w:sz w:val="20"/>
+          <w:szCs w:val="20"/>
+        </w:rPr>
+        <w:t>ip</w:t>
+      </w:r>
+      <w:proofErr w:type="gramStart"/>
+      <w:r>
+        <w:rPr>
+          <w:rFonts w:ascii="Courier New" w:hAnsi="Courier New" w:cs="Courier New"/>
+          <w:b/>
+          <w:sz w:val="20"/>
+          <w:szCs w:val="20"/>
+        </w:rPr>
+        <w:t>?partnerId</w:t>
+      </w:r>
+      <w:proofErr w:type="spellEnd"/>
+      <w:proofErr w:type="gramEnd"/>
+      <w:r>
+        <w:rPr>
+          <w:rFonts w:ascii="Courier New" w:hAnsi="Courier New" w:cs="Courier New"/>
+          <w:b/>
+          <w:sz w:val="20"/>
+          <w:szCs w:val="20"/>
+        </w:rPr>
+        <w:t>=&lt;id&gt;</w:t>
+      </w:r>
+      <w:r>
+        <w:rPr>
+          <w:rFonts w:ascii="Courier New" w:hAnsi="Courier New" w:cs="Courier New"/>
+          <w:sz w:val="20"/>
+          <w:szCs w:val="20"/>
+        </w:rPr>
+        <w:t xml:space="preserve"> # all </w:t>
+      </w:r>
+      <w:proofErr w:type="spellStart"/>
+      <w:r>
+        <w:rPr>
+          <w:rFonts w:ascii="Courier New" w:hAnsi="Courier New" w:cs="Courier New"/>
+          <w:sz w:val="20"/>
+          <w:szCs w:val="20"/>
+        </w:rPr>
+        <w:t>ip</w:t>
+      </w:r>
+      <w:proofErr w:type="spellEnd"/>
+      <w:r>
+        <w:rPr>
+          <w:rFonts w:ascii="Courier New" w:hAnsi="Courier New" w:cs="Courier New"/>
+          <w:sz w:val="20"/>
+          <w:szCs w:val="20"/>
+        </w:rPr>
+        <w:t xml:space="preserve"> meter counts for a partner</w:t>
       </w:r>
     </w:p>
     <w:p>
@@ -365,15 +1660,104 @@
           <w:sz w:val="20"/>
           <w:szCs w:val="20"/>
         </w:rPr>
-        <w:t>/meters/ip/&lt;ip&gt;?partnerId=&lt;id&gt;</w:t>
-      </w:r>
-      <w:r>
-        <w:rPr>
-          <w:rFonts w:ascii="Courier New" w:hAnsi="Courier New" w:cs="Courier New"/>
-          <w:sz w:val="20"/>
-          <w:szCs w:val="20"/>
-        </w:rPr>
-        <w:t xml:space="preserve"> # the meter count for an ip accessing a partner</w:t>
+        <w:t>/meters/</w:t>
+      </w:r>
+      <w:proofErr w:type="spellStart"/>
+      <w:r>
+        <w:rPr>
+          <w:rFonts w:ascii="Courier New" w:hAnsi="Courier New" w:cs="Courier New"/>
+          <w:b/>
+          <w:sz w:val="20"/>
+          <w:szCs w:val="20"/>
+        </w:rPr>
+        <w:t>ip</w:t>
+      </w:r>
+      <w:proofErr w:type="spellEnd"/>
+      <w:r>
+        <w:rPr>
+          <w:rFonts w:ascii="Courier New" w:hAnsi="Courier New" w:cs="Courier New"/>
+          <w:b/>
+          <w:sz w:val="20"/>
+          <w:szCs w:val="20"/>
+        </w:rPr>
+        <w:t>/&lt;</w:t>
+      </w:r>
+      <w:proofErr w:type="spellStart"/>
+      <w:r>
+        <w:rPr>
+          <w:rFonts w:ascii="Courier New" w:hAnsi="Courier New" w:cs="Courier New"/>
+          <w:b/>
+          <w:sz w:val="20"/>
+          <w:szCs w:val="20"/>
+        </w:rPr>
+        <w:t>ip</w:t>
+      </w:r>
+      <w:proofErr w:type="spellEnd"/>
+      <w:r>
+        <w:rPr>
+          <w:rFonts w:ascii="Courier New" w:hAnsi="Courier New" w:cs="Courier New"/>
+          <w:b/>
+          <w:sz w:val="20"/>
+          <w:szCs w:val="20"/>
+        </w:rPr>
+        <w:t>&gt;</w:t>
+      </w:r>
+      <w:proofErr w:type="gramStart"/>
+      <w:r>
+        <w:rPr>
+          <w:rFonts w:ascii="Courier New" w:hAnsi="Courier New" w:cs="Courier New"/>
+          <w:b/>
+          <w:sz w:val="20"/>
+          <w:szCs w:val="20"/>
+        </w:rPr>
+        <w:t>?</w:t>
+      </w:r>
+      <w:proofErr w:type="spellStart"/>
+      <w:r>
+        <w:rPr>
+          <w:rFonts w:ascii="Courier New" w:hAnsi="Courier New" w:cs="Courier New"/>
+          <w:b/>
+          <w:sz w:val="20"/>
+          <w:szCs w:val="20"/>
+        </w:rPr>
+        <w:t>partnerId</w:t>
+      </w:r>
+      <w:proofErr w:type="spellEnd"/>
+      <w:proofErr w:type="gramEnd"/>
+      <w:r>
+        <w:rPr>
+          <w:rFonts w:ascii="Courier New" w:hAnsi="Courier New" w:cs="Courier New"/>
+          <w:b/>
+          <w:sz w:val="20"/>
+          <w:szCs w:val="20"/>
+        </w:rPr>
+        <w:t>=&lt;id&gt;</w:t>
+      </w:r>
+      <w:r>
+        <w:rPr>
+          <w:rFonts w:ascii="Courier New" w:hAnsi="Courier New" w:cs="Courier New"/>
+          <w:sz w:val="20"/>
+          <w:szCs w:val="20"/>
+        </w:rPr>
+        <w:t xml:space="preserve"> # the meter count for an </w:t>
+      </w:r>
+      <w:proofErr w:type="spellStart"/>
+      <w:r>
+        <w:rPr>
+          <w:rFonts w:ascii="Courier New" w:hAnsi="Courier New" w:cs="Courier New"/>
+          <w:sz w:val="20"/>
+          <w:szCs w:val="20"/>
+        </w:rPr>
+        <w:t>ip</w:t>
+      </w:r>
+      <w:proofErr w:type="spellEnd"/>
+      <w:r>
+        <w:rPr>
+          <w:rFonts w:ascii="Courier New" w:hAnsi="Courier New" w:cs="Courier New"/>
+          <w:sz w:val="20"/>
+          <w:szCs w:val="20"/>
+        </w:rPr>
+        <w:t xml:space="preserve"> accessing a partner</w:t>
       </w:r>
     </w:p>
     <w:p>
@@ -396,15 +1780,104 @@
           <w:sz w:val="20"/>
           <w:szCs w:val="20"/>
         </w:rPr>
-        <w:t>/meters/ip/&lt;ip&gt;/increment?partnerId=&lt;id&gt;</w:t>
-      </w:r>
-      <w:r>
-        <w:rPr>
-          <w:rFonts w:ascii="Courier New" w:hAnsi="Courier New" w:cs="Courier New"/>
-          <w:sz w:val="20"/>
-          <w:szCs w:val="20"/>
-        </w:rPr>
-        <w:t xml:space="preserve"> # increment the meter count for an ip accessing a partner</w:t>
+        <w:t>/meters/</w:t>
+      </w:r>
+      <w:proofErr w:type="spellStart"/>
+      <w:r>
+        <w:rPr>
+          <w:rFonts w:ascii="Courier New" w:hAnsi="Courier New" w:cs="Courier New"/>
+          <w:b/>
+          <w:sz w:val="20"/>
+          <w:szCs w:val="20"/>
+        </w:rPr>
+        <w:t>ip</w:t>
+      </w:r>
+      <w:proofErr w:type="spellEnd"/>
+      <w:r>
+        <w:rPr>
+          <w:rFonts w:ascii="Courier New" w:hAnsi="Courier New" w:cs="Courier New"/>
+          <w:b/>
+          <w:sz w:val="20"/>
+          <w:szCs w:val="20"/>
+        </w:rPr>
+        <w:t>/&lt;</w:t>
+      </w:r>
+      <w:proofErr w:type="spellStart"/>
+      <w:r>
+        <w:rPr>
+          <w:rFonts w:ascii="Courier New" w:hAnsi="Courier New" w:cs="Courier New"/>
+          <w:b/>
+          <w:sz w:val="20"/>
+          <w:szCs w:val="20"/>
+        </w:rPr>
+        <w:t>ip</w:t>
+      </w:r>
+      <w:proofErr w:type="spellEnd"/>
+      <w:r>
+        <w:rPr>
+          <w:rFonts w:ascii="Courier New" w:hAnsi="Courier New" w:cs="Courier New"/>
+          <w:b/>
+          <w:sz w:val="20"/>
+          <w:szCs w:val="20"/>
+        </w:rPr>
+        <w:t>&gt;/</w:t>
+      </w:r>
+      <w:proofErr w:type="spellStart"/>
+      <w:r>
+        <w:rPr>
+          <w:rFonts w:ascii="Courier New" w:hAnsi="Courier New" w:cs="Courier New"/>
+          <w:b/>
+          <w:sz w:val="20"/>
+          <w:szCs w:val="20"/>
+        </w:rPr>
+        <w:t>increment</w:t>
+      </w:r>
+      <w:proofErr w:type="gramStart"/>
+      <w:r>
+        <w:rPr>
+          <w:rFonts w:ascii="Courier New" w:hAnsi="Courier New" w:cs="Courier New"/>
+          <w:b/>
+          <w:sz w:val="20"/>
+          <w:szCs w:val="20"/>
+        </w:rPr>
+        <w:t>?partnerId</w:t>
+      </w:r>
+      <w:proofErr w:type="spellEnd"/>
+      <w:proofErr w:type="gramEnd"/>
+      <w:r>
+        <w:rPr>
+          <w:rFonts w:ascii="Courier New" w:hAnsi="Courier New" w:cs="Courier New"/>
+          <w:b/>
+          <w:sz w:val="20"/>
+          <w:szCs w:val="20"/>
+        </w:rPr>
+        <w:t>=&lt;id&gt;</w:t>
+      </w:r>
+      <w:r>
+        <w:rPr>
+          <w:rFonts w:ascii="Courier New" w:hAnsi="Courier New" w:cs="Courier New"/>
+          <w:sz w:val="20"/>
+          <w:szCs w:val="20"/>
+        </w:rPr>
+        <w:t xml:space="preserve"> # increment the meter count for an </w:t>
+      </w:r>
+      <w:proofErr w:type="spellStart"/>
+      <w:r>
+        <w:rPr>
+          <w:rFonts w:ascii="Courier New" w:hAnsi="Courier New" w:cs="Courier New"/>
+          <w:sz w:val="20"/>
+          <w:szCs w:val="20"/>
+        </w:rPr>
+        <w:t>ip</w:t>
+      </w:r>
+      <w:proofErr w:type="spellEnd"/>
+      <w:r>
+        <w:rPr>
+          <w:rFonts w:ascii="Courier New" w:hAnsi="Courier New" w:cs="Courier New"/>
+          <w:sz w:val="20"/>
+          <w:szCs w:val="20"/>
+        </w:rPr>
+        <w:t xml:space="preserve"> accessing a partner</w:t>
       </w:r>
     </w:p>
     <w:p>
@@ -427,15 +1900,93 @@
           <w:sz w:val="20"/>
           <w:szCs w:val="20"/>
         </w:rPr>
-        <w:t>/meters/ip/&lt;ip&gt;/limit&amp;partnerId=&lt;id&gt;</w:t>
-      </w:r>
-      <w:r>
-        <w:rPr>
-          <w:rFonts w:ascii="Courier New" w:hAnsi="Courier New" w:cs="Courier New"/>
-          <w:sz w:val="20"/>
-          <w:szCs w:val="20"/>
-        </w:rPr>
-        <w:t xml:space="preserve"> # check the status of an ip accessing a partner, returns OK, WARNING, BLOCK</w:t>
+        <w:t>/meters/</w:t>
+      </w:r>
+      <w:proofErr w:type="spellStart"/>
+      <w:r>
+        <w:rPr>
+          <w:rFonts w:ascii="Courier New" w:hAnsi="Courier New" w:cs="Courier New"/>
+          <w:b/>
+          <w:sz w:val="20"/>
+          <w:szCs w:val="20"/>
+        </w:rPr>
+        <w:t>ip</w:t>
+      </w:r>
+      <w:proofErr w:type="spellEnd"/>
+      <w:r>
+        <w:rPr>
+          <w:rFonts w:ascii="Courier New" w:hAnsi="Courier New" w:cs="Courier New"/>
+          <w:b/>
+          <w:sz w:val="20"/>
+          <w:szCs w:val="20"/>
+        </w:rPr>
+        <w:t>/&lt;</w:t>
+      </w:r>
+      <w:proofErr w:type="spellStart"/>
+      <w:r>
+        <w:rPr>
+          <w:rFonts w:ascii="Courier New" w:hAnsi="Courier New" w:cs="Courier New"/>
+          <w:b/>
+          <w:sz w:val="20"/>
+          <w:szCs w:val="20"/>
+        </w:rPr>
+        <w:t>ip</w:t>
+      </w:r>
+      <w:proofErr w:type="spellEnd"/>
+      <w:r>
+        <w:rPr>
+          <w:rFonts w:ascii="Courier New" w:hAnsi="Courier New" w:cs="Courier New"/>
+          <w:b/>
+          <w:sz w:val="20"/>
+          <w:szCs w:val="20"/>
+        </w:rPr>
+        <w:t>&gt;/</w:t>
+      </w:r>
+      <w:proofErr w:type="spellStart"/>
+      <w:r>
+        <w:rPr>
+          <w:rFonts w:ascii="Courier New" w:hAnsi="Courier New" w:cs="Courier New"/>
+          <w:b/>
+          <w:sz w:val="20"/>
+          <w:szCs w:val="20"/>
+        </w:rPr>
+        <w:t>limit&amp;partnerId</w:t>
+      </w:r>
+      <w:proofErr w:type="spellEnd"/>
+      <w:r>
+        <w:rPr>
+          <w:rFonts w:ascii="Courier New" w:hAnsi="Courier New" w:cs="Courier New"/>
+          <w:b/>
+          <w:sz w:val="20"/>
+          <w:szCs w:val="20"/>
+        </w:rPr>
+        <w:t>=&lt;id&gt;</w:t>
+      </w:r>
+      <w:r>
+        <w:rPr>
+          <w:rFonts w:ascii="Courier New" w:hAnsi="Courier New" w:cs="Courier New"/>
+          <w:sz w:val="20"/>
+          <w:szCs w:val="20"/>
+        </w:rPr>
+        <w:t xml:space="preserve"> # check the status of an </w:t>
+      </w:r>
+      <w:proofErr w:type="spellStart"/>
+      <w:r>
+        <w:rPr>
+          <w:rFonts w:ascii="Courier New" w:hAnsi="Courier New" w:cs="Courier New"/>
+          <w:sz w:val="20"/>
+          <w:szCs w:val="20"/>
+        </w:rPr>
+        <w:t>ip</w:t>
+      </w:r>
+      <w:proofErr w:type="spellEnd"/>
+      <w:r>
+        <w:rPr>
+          <w:rFonts w:ascii="Courier New" w:hAnsi="Courier New" w:cs="Courier New"/>
+          <w:sz w:val="20"/>
+          <w:szCs w:val="20"/>
+        </w:rPr>
+        <w:t xml:space="preserve"> accessing a partner, returns OK, WARNING, BLOCK</w:t>
       </w:r>
     </w:p>
     <w:p>
@@ -458,7 +2009,38 @@
           <w:sz w:val="20"/>
           <w:szCs w:val="20"/>
         </w:rPr>
-        <w:t>/meters/limits/warningLimit?partnerId=&lt;id&gt;</w:t>
+        <w:t>/meters/limits/</w:t>
+      </w:r>
+      <w:proofErr w:type="spellStart"/>
+      <w:r>
+        <w:rPr>
+          <w:rFonts w:ascii="Courier New" w:hAnsi="Courier New" w:cs="Courier New"/>
+          <w:b/>
+          <w:sz w:val="20"/>
+          <w:szCs w:val="20"/>
+        </w:rPr>
+        <w:t>warningLimit</w:t>
+      </w:r>
+      <w:proofErr w:type="gramStart"/>
+      <w:r>
+        <w:rPr>
+          <w:rFonts w:ascii="Courier New" w:hAnsi="Courier New" w:cs="Courier New"/>
+          <w:b/>
+          <w:sz w:val="20"/>
+          <w:szCs w:val="20"/>
+        </w:rPr>
+        <w:t>?partnerId</w:t>
+      </w:r>
+      <w:proofErr w:type="spellEnd"/>
+      <w:proofErr w:type="gramEnd"/>
+      <w:r>
+        <w:rPr>
+          <w:rFonts w:ascii="Courier New" w:hAnsi="Courier New" w:cs="Courier New"/>
+          <w:b/>
+          <w:sz w:val="20"/>
+          <w:szCs w:val="20"/>
+        </w:rPr>
+        <w:t>=&lt;id&gt;</w:t>
       </w:r>
       <w:r>
         <w:rPr>
@@ -489,7 +2071,38 @@
           <w:sz w:val="20"/>
           <w:szCs w:val="20"/>
         </w:rPr>
-        <w:t>/meters/limits/meteringLimit?partnerId=&lt;id&gt;</w:t>
+        <w:t>/meters/limits/</w:t>
+      </w:r>
+      <w:proofErr w:type="spellStart"/>
+      <w:r>
+        <w:rPr>
+          <w:rFonts w:ascii="Courier New" w:hAnsi="Courier New" w:cs="Courier New"/>
+          <w:b/>
+          <w:sz w:val="20"/>
+          <w:szCs w:val="20"/>
+        </w:rPr>
+        <w:t>meteringLimit</w:t>
+      </w:r>
+      <w:proofErr w:type="gramStart"/>
+      <w:r>
+        <w:rPr>
+          <w:rFonts w:ascii="Courier New" w:hAnsi="Courier New" w:cs="Courier New"/>
+          <w:b/>
+          <w:sz w:val="20"/>
+          <w:szCs w:val="20"/>
+        </w:rPr>
+        <w:t>?partnerId</w:t>
+      </w:r>
+      <w:proofErr w:type="spellEnd"/>
+      <w:proofErr w:type="gramEnd"/>
+      <w:r>
+        <w:rPr>
+          <w:rFonts w:ascii="Courier New" w:hAnsi="Courier New" w:cs="Courier New"/>
+          <w:b/>
+          <w:sz w:val="20"/>
+          <w:szCs w:val="20"/>
+        </w:rPr>
+        <w:t>=&lt;id&gt;</w:t>
       </w:r>
       <w:r>
         <w:rPr>
@@ -505,35 +2118,15 @@
         <w:pStyle w:val="Heading1"/>
       </w:pPr>
       <w:r>
-        <w:t>Subscriptions</w:t>
+        <w:t>Payment</w:t>
       </w:r>
     </w:p>
     <w:p>
-      <w:pPr>
-        <w:keepNext/>
-      </w:pPr>
-      <w:r>
-        <w:t xml:space="preserve">A </w:t>
-      </w:r>
-      <w:r>
-        <w:rPr>
-          <w:i/>
-        </w:rPr>
-        <w:t>subscription</w:t>
-      </w:r>
-      <w:r>
-        <w:t xml:space="preserve"> is a</w:t>
-      </w:r>
-      <w:r>
-        <w:t>n agreement by a party to take and pay for access to a partner system</w:t>
-      </w:r>
-      <w:r>
-        <w:t>. A subscription has a set of transactions (initial subscription, renewal, refund). Each subscription has a set of transactions that shows the transaction history of the subscription (initial subscription, renewals, and refunds).</w:t>
-      </w:r>
-    </w:p>
-    <w:p>
-      <w:r>
-        <w:t>The subscription has a party ID, a partner ID, a start date, and end Date, and a subscription ID. The combination of party ID and partner ID uniquely identifies the subscription; the subscription ID provides an alternate, single-number identifier for the subscription.</w:t>
+      <w:r>
+        <w:t>Payment is the process of paying for a subscription. Payment interfaces to stripe.com to allow the user to pay for a subscription. The API for payment persists no data in the database.</w:t>
+      </w:r>
+      <w:r>
+        <w:t xml:space="preserve"> The URI supports only the POST operation with appropriate data in the body from the subscription user interface.</w:t>
       </w:r>
     </w:p>
     <w:p>
@@ -541,11 +2134,108 @@
         <w:pStyle w:val="ListParagraph"/>
         <w:numPr>
           <w:ilvl w:val="0"/>
-          <w:numId w:val="30"/>
+          <w:numId w:val="32"/>
         </w:numPr>
-      </w:pPr>
-      <w:r>
-        <w:t>/subscriptions # all subscriptions</w:t>
+        <w:rPr>
+          <w:rFonts w:ascii="Courier New" w:hAnsi="Courier New" w:cs="Courier New"/>
+          <w:sz w:val="20"/>
+          <w:szCs w:val="20"/>
+        </w:rPr>
+      </w:pPr>
+      <w:r>
+        <w:rPr>
+          <w:rFonts w:ascii="Courier New" w:hAnsi="Courier New" w:cs="Courier New"/>
+          <w:b/>
+          <w:sz w:val="20"/>
+          <w:szCs w:val="20"/>
+        </w:rPr>
+        <w:t>/payments</w:t>
+      </w:r>
+      <w:r>
+        <w:rPr>
+          <w:rFonts w:ascii="Courier New" w:hAnsi="Courier New" w:cs="Courier New"/>
+          <w:sz w:val="20"/>
+          <w:szCs w:val="20"/>
+        </w:rPr>
+        <w:t xml:space="preserve"> # POST a payment</w:t>
+      </w:r>
+    </w:p>
+    <w:p>
+      <w:pPr>
+        <w:pStyle w:val="Heading1"/>
+      </w:pPr>
+      <w:r>
+        <w:lastRenderedPageBreak/>
+        <w:t>Authorization</w:t>
+      </w:r>
+    </w:p>
+    <w:p>
+      <w:pPr>
+        <w:keepNext/>
+      </w:pPr>
+      <w:r>
+        <w:rPr>
+          <w:i/>
+        </w:rPr>
+        <w:t>Authorization</w:t>
+      </w:r>
+      <w:r>
+        <w:t xml:space="preserve"> is the process of granting or refusing access to a partner. The Subscription Management System specifies partners as sets of URIs identified by regular expression patterns.</w:t>
+      </w:r>
+    </w:p>
+    <w:p>
+      <w:pPr>
+        <w:keepNext/>
+      </w:pPr>
+      <w:r>
+        <w:t xml:space="preserve">A </w:t>
+      </w:r>
+      <w:r>
+        <w:t>pattern</w:t>
+      </w:r>
+      <w:r>
+        <w:t xml:space="preserve"> is a regular expression pattern identified by an id. An </w:t>
+      </w:r>
+      <w:r>
+        <w:t>access type</w:t>
+      </w:r>
+      <w:r>
+        <w:t xml:space="preserve"> is a content type identified by an id with a name. An </w:t>
+      </w:r>
+      <w:r>
+        <w:t>access rule</w:t>
+      </w:r>
+      <w:r>
+        <w:t xml:space="preserve"> relates a </w:t>
+      </w:r>
+      <w:r>
+        <w:t>partner</w:t>
+      </w:r>
+      <w:r>
+        <w:t xml:space="preserve"> to a </w:t>
+      </w:r>
+      <w:r>
+        <w:t>pattern</w:t>
+      </w:r>
+      <w:r>
+        <w:t xml:space="preserve"> and an </w:t>
+      </w:r>
+      <w:r>
+        <w:t>access type</w:t>
+      </w:r>
+      <w:r>
+        <w:t xml:space="preserve"> and consists of t</w:t>
+      </w:r>
+      <w:r>
+        <w:t xml:space="preserve">he three ids from those objects plus a single-number, unique identifier for the rule. The access API call determines whether to authorize access to a URI for a party by finding the appropriate access rule that covers the URI; if no such rule </w:t>
+      </w:r>
+      <w:proofErr w:type="gramStart"/>
+      <w:r>
+        <w:t>exists,</w:t>
+      </w:r>
+      <w:proofErr w:type="gramEnd"/>
+      <w:r>
+        <w:t xml:space="preserve"> the default is to authorize the request (free content).</w:t>
       </w:r>
     </w:p>
     <w:p>
@@ -553,11 +2243,30 @@
         <w:pStyle w:val="ListParagraph"/>
         <w:numPr>
           <w:ilvl w:val="0"/>
-          <w:numId w:val="29"/>
+          <w:numId w:val="32"/>
         </w:numPr>
-      </w:pPr>
-      <w:r>
-        <w:t>/subscriptions?partnerId=&lt;id&gt; # all subscriptions for a partner</w:t>
+        <w:rPr>
+          <w:rFonts w:ascii="Courier New" w:hAnsi="Courier New" w:cs="Courier New"/>
+          <w:sz w:val="20"/>
+          <w:szCs w:val="20"/>
+        </w:rPr>
+      </w:pPr>
+      <w:r>
+        <w:rPr>
+          <w:rFonts w:ascii="Courier New" w:hAnsi="Courier New" w:cs="Courier New"/>
+          <w:b/>
+          <w:sz w:val="20"/>
+          <w:szCs w:val="20"/>
+        </w:rPr>
+        <w:t>/authorizations/patterns</w:t>
+      </w:r>
+      <w:r>
+        <w:rPr>
+          <w:rFonts w:ascii="Courier New" w:hAnsi="Courier New" w:cs="Courier New"/>
+          <w:sz w:val="20"/>
+          <w:szCs w:val="20"/>
+        </w:rPr>
+        <w:t xml:space="preserve"> # all URI patterns</w:t>
       </w:r>
     </w:p>
     <w:p>
@@ -565,11 +2274,30 @@
         <w:pStyle w:val="ListParagraph"/>
         <w:numPr>
           <w:ilvl w:val="0"/>
-          <w:numId w:val="29"/>
+          <w:numId w:val="32"/>
         </w:numPr>
-      </w:pPr>
-      <w:r>
-        <w:t>/subscriptions/&lt;id&gt; # a specific subscription</w:t>
+        <w:rPr>
+          <w:rFonts w:ascii="Courier New" w:hAnsi="Courier New" w:cs="Courier New"/>
+          <w:sz w:val="20"/>
+          <w:szCs w:val="20"/>
+        </w:rPr>
+      </w:pPr>
+      <w:r>
+        <w:rPr>
+          <w:rFonts w:ascii="Courier New" w:hAnsi="Courier New" w:cs="Courier New"/>
+          <w:b/>
+          <w:sz w:val="20"/>
+          <w:szCs w:val="20"/>
+        </w:rPr>
+        <w:t>/authorizations/patterns/&lt;id&gt;</w:t>
+      </w:r>
+      <w:r>
+        <w:rPr>
+          <w:rFonts w:ascii="Courier New" w:hAnsi="Courier New" w:cs="Courier New"/>
+          <w:sz w:val="20"/>
+          <w:szCs w:val="20"/>
+        </w:rPr>
+        <w:t xml:space="preserve"> # a specific URI pattern</w:t>
       </w:r>
     </w:p>
     <w:p>
@@ -577,11 +2305,41 @@
         <w:pStyle w:val="ListParagraph"/>
         <w:numPr>
           <w:ilvl w:val="0"/>
-          <w:numId w:val="29"/>
+          <w:numId w:val="32"/>
         </w:numPr>
-      </w:pPr>
-      <w:r>
-        <w:t>/subscriptions/active # all active subscriptions</w:t>
+        <w:rPr>
+          <w:rFonts w:ascii="Courier New" w:hAnsi="Courier New" w:cs="Courier New"/>
+          <w:sz w:val="20"/>
+          <w:szCs w:val="20"/>
+        </w:rPr>
+      </w:pPr>
+      <w:r>
+        <w:rPr>
+          <w:rFonts w:ascii="Courier New" w:hAnsi="Courier New" w:cs="Courier New"/>
+          <w:b/>
+          <w:sz w:val="20"/>
+          <w:szCs w:val="20"/>
+        </w:rPr>
+        <w:t>/authorizations/</w:t>
+      </w:r>
+      <w:proofErr w:type="spellStart"/>
+      <w:r>
+        <w:rPr>
+          <w:rFonts w:ascii="Courier New" w:hAnsi="Courier New" w:cs="Courier New"/>
+          <w:b/>
+          <w:sz w:val="20"/>
+          <w:szCs w:val="20"/>
+        </w:rPr>
+        <w:t>accessTypes</w:t>
+      </w:r>
+      <w:proofErr w:type="spellEnd"/>
+      <w:r>
+        <w:rPr>
+          <w:rFonts w:ascii="Courier New" w:hAnsi="Courier New" w:cs="Courier New"/>
+          <w:sz w:val="20"/>
+          <w:szCs w:val="20"/>
+        </w:rPr>
+        <w:t xml:space="preserve"> # all access types</w:t>
       </w:r>
     </w:p>
     <w:p>
@@ -589,17 +2347,50 @@
         <w:pStyle w:val="ListParagraph"/>
         <w:numPr>
           <w:ilvl w:val="0"/>
-          <w:numId w:val="29"/>
+          <w:numId w:val="32"/>
         </w:numPr>
-      </w:pPr>
-      <w:r>
-        <w:t>/subscriptions/active</w:t>
-      </w:r>
-      <w:r>
-        <w:t>?</w:t>
-      </w:r>
-      <w:r>
-        <w:t>partyId=&lt;id&gt; # all active subscriptions for a party</w:t>
+        <w:rPr>
+          <w:rFonts w:ascii="Courier New" w:hAnsi="Courier New" w:cs="Courier New"/>
+          <w:sz w:val="20"/>
+          <w:szCs w:val="20"/>
+        </w:rPr>
+      </w:pPr>
+      <w:r>
+        <w:rPr>
+          <w:rFonts w:ascii="Courier New" w:hAnsi="Courier New" w:cs="Courier New"/>
+          <w:b/>
+          <w:sz w:val="20"/>
+          <w:szCs w:val="20"/>
+        </w:rPr>
+        <w:t>/authorizations/</w:t>
+      </w:r>
+      <w:proofErr w:type="spellStart"/>
+      <w:r>
+        <w:rPr>
+          <w:rFonts w:ascii="Courier New" w:hAnsi="Courier New" w:cs="Courier New"/>
+          <w:b/>
+          <w:sz w:val="20"/>
+          <w:szCs w:val="20"/>
+        </w:rPr>
+        <w:t>accessTypes</w:t>
+      </w:r>
+      <w:proofErr w:type="spellEnd"/>
+      <w:r>
+        <w:rPr>
+          <w:rFonts w:ascii="Courier New" w:hAnsi="Courier New" w:cs="Courier New"/>
+          <w:b/>
+          <w:sz w:val="20"/>
+          <w:szCs w:val="20"/>
+        </w:rPr>
+        <w:t>/&lt;id&gt;</w:t>
+      </w:r>
+      <w:r>
+        <w:rPr>
+          <w:rFonts w:ascii="Courier New" w:hAnsi="Courier New" w:cs="Courier New"/>
+          <w:sz w:val="20"/>
+          <w:szCs w:val="20"/>
+        </w:rPr>
+        <w:t xml:space="preserve"> # a specific access type</w:t>
       </w:r>
     </w:p>
     <w:p>
@@ -607,11 +2398,41 @@
         <w:pStyle w:val="ListParagraph"/>
         <w:numPr>
           <w:ilvl w:val="0"/>
-          <w:numId w:val="29"/>
+          <w:numId w:val="32"/>
         </w:numPr>
-      </w:pPr>
-      <w:r>
-        <w:t>/subscriptions/active?partnerId=&lt;id&gt; # all active subscriptions for a partner</w:t>
+        <w:rPr>
+          <w:rFonts w:ascii="Courier New" w:hAnsi="Courier New" w:cs="Courier New"/>
+          <w:sz w:val="20"/>
+          <w:szCs w:val="20"/>
+        </w:rPr>
+      </w:pPr>
+      <w:r>
+        <w:rPr>
+          <w:rFonts w:ascii="Courier New" w:hAnsi="Courier New" w:cs="Courier New"/>
+          <w:b/>
+          <w:sz w:val="20"/>
+          <w:szCs w:val="20"/>
+        </w:rPr>
+        <w:t>/authorizations/</w:t>
+      </w:r>
+      <w:proofErr w:type="spellStart"/>
+      <w:r>
+        <w:rPr>
+          <w:rFonts w:ascii="Courier New" w:hAnsi="Courier New" w:cs="Courier New"/>
+          <w:b/>
+          <w:sz w:val="20"/>
+          <w:szCs w:val="20"/>
+        </w:rPr>
+        <w:t>accessRules</w:t>
+      </w:r>
+      <w:proofErr w:type="spellEnd"/>
+      <w:r>
+        <w:rPr>
+          <w:rFonts w:ascii="Courier New" w:hAnsi="Courier New" w:cs="Courier New"/>
+          <w:sz w:val="20"/>
+          <w:szCs w:val="20"/>
+        </w:rPr>
+        <w:t xml:space="preserve"> # all access rules</w:t>
       </w:r>
     </w:p>
     <w:p>
@@ -619,23 +2440,50 @@
         <w:pStyle w:val="ListParagraph"/>
         <w:numPr>
           <w:ilvl w:val="0"/>
-          <w:numId w:val="29"/>
+          <w:numId w:val="32"/>
         </w:numPr>
-      </w:pPr>
-      <w:r>
-        <w:t>/subscriptions/active?</w:t>
-      </w:r>
-      <w:r>
-        <w:t>ip</w:t>
-      </w:r>
-      <w:r>
-        <w:t>=&lt;i</w:t>
-      </w:r>
-      <w:r>
-        <w:t>p</w:t>
-      </w:r>
-      <w:r>
-        <w:t>&gt;?partnerId=&lt;id&gt; # all active subscriptions for a partner</w:t>
+        <w:rPr>
+          <w:rFonts w:ascii="Courier New" w:hAnsi="Courier New" w:cs="Courier New"/>
+          <w:sz w:val="20"/>
+          <w:szCs w:val="20"/>
+        </w:rPr>
+      </w:pPr>
+      <w:r>
+        <w:rPr>
+          <w:rFonts w:ascii="Courier New" w:hAnsi="Courier New" w:cs="Courier New"/>
+          <w:b/>
+          <w:sz w:val="20"/>
+          <w:szCs w:val="20"/>
+        </w:rPr>
+        <w:t>/authorizations/</w:t>
+      </w:r>
+      <w:proofErr w:type="spellStart"/>
+      <w:r>
+        <w:rPr>
+          <w:rFonts w:ascii="Courier New" w:hAnsi="Courier New" w:cs="Courier New"/>
+          <w:b/>
+          <w:sz w:val="20"/>
+          <w:szCs w:val="20"/>
+        </w:rPr>
+        <w:t>accessRules</w:t>
+      </w:r>
+      <w:proofErr w:type="spellEnd"/>
+      <w:r>
+        <w:rPr>
+          <w:rFonts w:ascii="Courier New" w:hAnsi="Courier New" w:cs="Courier New"/>
+          <w:b/>
+          <w:sz w:val="20"/>
+          <w:szCs w:val="20"/>
+        </w:rPr>
+        <w:t>/&lt;id&gt;</w:t>
+      </w:r>
+      <w:r>
+        <w:rPr>
+          <w:rFonts w:ascii="Courier New" w:hAnsi="Courier New" w:cs="Courier New"/>
+          <w:sz w:val="20"/>
+          <w:szCs w:val="20"/>
+        </w:rPr>
+        <w:t xml:space="preserve"> # a specific access rule</w:t>
       </w:r>
     </w:p>
     <w:p>
@@ -643,47 +2491,326 @@
         <w:pStyle w:val="ListParagraph"/>
         <w:numPr>
           <w:ilvl w:val="0"/>
-          <w:numId w:val="29"/>
+          <w:numId w:val="32"/>
         </w:numPr>
-      </w:pPr>
-      <w:r>
-        <w:t>/subscriptions/active</w:t>
-      </w:r>
-      <w:r>
-        <w:t>?</w:t>
-      </w:r>
-      <w:r>
-        <w:t>partnerId=&lt;id&gt;</w:t>
-      </w:r>
-      <w:r>
-        <w:t>&amp;</w:t>
-      </w:r>
-      <w:bookmarkStart w:id="0" w:name="_GoBack"/>
-      <w:bookmarkEnd w:id="0"/>
-      <w:r>
-        <w:t>partyId=&lt;id&gt;  # all active subscriptions for a partner</w:t>
-      </w:r>
-      <w:r>
-        <w:t xml:space="preserve"> and party</w:t>
-      </w:r>
-      <w:r>
-        <w:t xml:space="preserve"> with an ip address in a subscribed ip range</w:t>
-      </w:r>
+        <w:rPr>
+          <w:rFonts w:ascii="Courier New" w:hAnsi="Courier New" w:cs="Courier New"/>
+          <w:sz w:val="20"/>
+          <w:szCs w:val="20"/>
+        </w:rPr>
+      </w:pPr>
+      <w:r>
+        <w:rPr>
+          <w:rFonts w:ascii="Courier New" w:hAnsi="Courier New" w:cs="Courier New"/>
+          <w:b/>
+          <w:sz w:val="20"/>
+          <w:szCs w:val="20"/>
+        </w:rPr>
+        <w:t>/authorizations/access</w:t>
+      </w:r>
+      <w:proofErr w:type="gramStart"/>
+      <w:r>
+        <w:rPr>
+          <w:rFonts w:ascii="Courier New" w:hAnsi="Courier New" w:cs="Courier New"/>
+          <w:b/>
+          <w:sz w:val="20"/>
+          <w:szCs w:val="20"/>
+        </w:rPr>
+        <w:t>?ip</w:t>
+      </w:r>
+      <w:proofErr w:type="gramEnd"/>
+      <w:r>
+        <w:rPr>
+          <w:rFonts w:ascii="Courier New" w:hAnsi="Courier New" w:cs="Courier New"/>
+          <w:b/>
+          <w:sz w:val="20"/>
+          <w:szCs w:val="20"/>
+        </w:rPr>
+        <w:t>=&lt;ip&gt;&amp;url=&lt;uri&gt;&amp;partyId=&lt;id&gt;&amp;partnerId=&lt;id&gt;</w:t>
+      </w:r>
+      <w:r>
+        <w:rPr>
+          <w:rFonts w:ascii="Courier New" w:hAnsi="Courier New" w:cs="Courier New"/>
+          <w:sz w:val="20"/>
+          <w:szCs w:val="20"/>
+        </w:rPr>
+        <w:t xml:space="preserve"> # whether the party</w:t>
+      </w:r>
+      <w:r>
+        <w:rPr>
+          <w:rFonts w:ascii="Courier New" w:hAnsi="Courier New" w:cs="Courier New"/>
+          <w:sz w:val="20"/>
+          <w:szCs w:val="20"/>
+        </w:rPr>
+        <w:t xml:space="preserve"> or </w:t>
+      </w:r>
+      <w:proofErr w:type="spellStart"/>
+      <w:r>
+        <w:rPr>
+          <w:rFonts w:ascii="Courier New" w:hAnsi="Courier New" w:cs="Courier New"/>
+          <w:sz w:val="20"/>
+          <w:szCs w:val="20"/>
+        </w:rPr>
+        <w:t>ip</w:t>
+      </w:r>
+      <w:proofErr w:type="spellEnd"/>
+      <w:r>
+        <w:rPr>
+          <w:rFonts w:ascii="Courier New" w:hAnsi="Courier New" w:cs="Courier New"/>
+          <w:sz w:val="20"/>
+          <w:szCs w:val="20"/>
+        </w:rPr>
+        <w:t xml:space="preserve"> address</w:t>
+      </w:r>
+      <w:r>
+        <w:rPr>
+          <w:rFonts w:ascii="Courier New" w:hAnsi="Courier New" w:cs="Courier New"/>
+          <w:sz w:val="20"/>
+          <w:szCs w:val="20"/>
+        </w:rPr>
+        <w:t xml:space="preserve"> has access for a given URI</w:t>
+      </w:r>
+      <w:r>
+        <w:rPr>
+          <w:rFonts w:ascii="Courier New" w:hAnsi="Courier New" w:cs="Courier New"/>
+          <w:sz w:val="20"/>
+          <w:szCs w:val="20"/>
+        </w:rPr>
+        <w:t xml:space="preserve"> for a given partner; returns OK, </w:t>
+      </w:r>
+      <w:r>
+        <w:rPr>
+          <w:rFonts w:ascii="Courier New" w:hAnsi="Courier New" w:cs="Courier New"/>
+          <w:sz w:val="20"/>
+          <w:szCs w:val="20"/>
+        </w:rPr>
+        <w:t>Warning</w:t>
+      </w:r>
+      <w:r>
+        <w:rPr>
+          <w:rFonts w:ascii="Courier New" w:hAnsi="Courier New" w:cs="Courier New"/>
+          <w:sz w:val="20"/>
+          <w:szCs w:val="20"/>
+        </w:rPr>
+        <w:t xml:space="preserve">, </w:t>
+      </w:r>
+      <w:proofErr w:type="spellStart"/>
+      <w:r>
+        <w:rPr>
+          <w:rFonts w:ascii="Courier New" w:hAnsi="Courier New" w:cs="Courier New"/>
+          <w:sz w:val="20"/>
+          <w:szCs w:val="20"/>
+        </w:rPr>
+        <w:t>NeedSubscription</w:t>
+      </w:r>
+      <w:proofErr w:type="spellEnd"/>
     </w:p>
     <w:p>
       <w:pPr>
         <w:pStyle w:val="ListParagraph"/>
         <w:numPr>
           <w:ilvl w:val="0"/>
-          <w:numId w:val="29"/>
+          <w:numId w:val="32"/>
         </w:numPr>
-      </w:pPr>
-      <w:r>
-        <w:lastRenderedPageBreak/>
-        <w:t>/subscriptions/parties</w:t>
-      </w:r>
-      <w:r>
-        <w:t xml:space="preserve"> # all parties</w:t>
+        <w:rPr>
+          <w:rFonts w:ascii="Courier New" w:hAnsi="Courier New" w:cs="Courier New"/>
+          <w:sz w:val="20"/>
+          <w:szCs w:val="20"/>
+        </w:rPr>
+      </w:pPr>
+      <w:r>
+        <w:rPr>
+          <w:rFonts w:ascii="Courier New" w:hAnsi="Courier New" w:cs="Courier New"/>
+          <w:b/>
+          <w:sz w:val="20"/>
+          <w:szCs w:val="20"/>
+        </w:rPr>
+        <w:t xml:space="preserve">/authorizations/subscription? </w:t>
+      </w:r>
+      <w:proofErr w:type="spellStart"/>
+      <w:proofErr w:type="gramStart"/>
+      <w:r>
+        <w:rPr>
+          <w:rFonts w:ascii="Courier New" w:hAnsi="Courier New" w:cs="Courier New"/>
+          <w:b/>
+          <w:sz w:val="20"/>
+          <w:szCs w:val="20"/>
+        </w:rPr>
+        <w:t>ip</w:t>
+      </w:r>
+      <w:proofErr w:type="spellEnd"/>
+      <w:proofErr w:type="gramEnd"/>
+      <w:r>
+        <w:rPr>
+          <w:rFonts w:ascii="Courier New" w:hAnsi="Courier New" w:cs="Courier New"/>
+          <w:b/>
+          <w:sz w:val="20"/>
+          <w:szCs w:val="20"/>
+        </w:rPr>
+        <w:t>=&lt;</w:t>
+      </w:r>
+      <w:proofErr w:type="spellStart"/>
+      <w:r>
+        <w:rPr>
+          <w:rFonts w:ascii="Courier New" w:hAnsi="Courier New" w:cs="Courier New"/>
+          <w:b/>
+          <w:sz w:val="20"/>
+          <w:szCs w:val="20"/>
+        </w:rPr>
+        <w:t>ip</w:t>
+      </w:r>
+      <w:proofErr w:type="spellEnd"/>
+      <w:r>
+        <w:rPr>
+          <w:rFonts w:ascii="Courier New" w:hAnsi="Courier New" w:cs="Courier New"/>
+          <w:b/>
+          <w:sz w:val="20"/>
+          <w:szCs w:val="20"/>
+        </w:rPr>
+        <w:t>&gt;&amp;</w:t>
+      </w:r>
+      <w:proofErr w:type="spellStart"/>
+      <w:r>
+        <w:rPr>
+          <w:rFonts w:ascii="Courier New" w:hAnsi="Courier New" w:cs="Courier New"/>
+          <w:b/>
+          <w:sz w:val="20"/>
+          <w:szCs w:val="20"/>
+        </w:rPr>
+        <w:t>url</w:t>
+      </w:r>
+      <w:proofErr w:type="spellEnd"/>
+      <w:r>
+        <w:rPr>
+          <w:rFonts w:ascii="Courier New" w:hAnsi="Courier New" w:cs="Courier New"/>
+          <w:b/>
+          <w:sz w:val="20"/>
+          <w:szCs w:val="20"/>
+        </w:rPr>
+        <w:t>=&lt;</w:t>
+      </w:r>
+      <w:proofErr w:type="spellStart"/>
+      <w:r>
+        <w:rPr>
+          <w:rFonts w:ascii="Courier New" w:hAnsi="Courier New" w:cs="Courier New"/>
+          <w:b/>
+          <w:sz w:val="20"/>
+          <w:szCs w:val="20"/>
+        </w:rPr>
+        <w:t>uri</w:t>
+      </w:r>
+      <w:proofErr w:type="spellEnd"/>
+      <w:r>
+        <w:rPr>
+          <w:rFonts w:ascii="Courier New" w:hAnsi="Courier New" w:cs="Courier New"/>
+          <w:b/>
+          <w:sz w:val="20"/>
+          <w:szCs w:val="20"/>
+        </w:rPr>
+        <w:t>&gt;&amp;</w:t>
+      </w:r>
+      <w:proofErr w:type="spellStart"/>
+      <w:r>
+        <w:rPr>
+          <w:rFonts w:ascii="Courier New" w:hAnsi="Courier New" w:cs="Courier New"/>
+          <w:b/>
+          <w:sz w:val="20"/>
+          <w:szCs w:val="20"/>
+        </w:rPr>
+        <w:t>partyId</w:t>
+      </w:r>
+      <w:proofErr w:type="spellEnd"/>
+      <w:r>
+        <w:rPr>
+          <w:rFonts w:ascii="Courier New" w:hAnsi="Courier New" w:cs="Courier New"/>
+          <w:b/>
+          <w:sz w:val="20"/>
+          <w:szCs w:val="20"/>
+        </w:rPr>
+        <w:t>=&lt;id&gt;&amp;</w:t>
+      </w:r>
+      <w:proofErr w:type="spellStart"/>
+      <w:r>
+        <w:rPr>
+          <w:rFonts w:ascii="Courier New" w:hAnsi="Courier New" w:cs="Courier New"/>
+          <w:b/>
+          <w:sz w:val="20"/>
+          <w:szCs w:val="20"/>
+        </w:rPr>
+        <w:t>partnerId</w:t>
+      </w:r>
+      <w:proofErr w:type="spellEnd"/>
+      <w:r>
+        <w:rPr>
+          <w:rFonts w:ascii="Courier New" w:hAnsi="Courier New" w:cs="Courier New"/>
+          <w:b/>
+          <w:sz w:val="20"/>
+          <w:szCs w:val="20"/>
+        </w:rPr>
+        <w:t>=&lt;id&gt;</w:t>
+      </w:r>
+      <w:r>
+        <w:rPr>
+          <w:rFonts w:ascii="Courier New" w:hAnsi="Courier New" w:cs="Courier New"/>
+          <w:sz w:val="20"/>
+          <w:szCs w:val="20"/>
+        </w:rPr>
+        <w:t xml:space="preserve"> # whether the party or </w:t>
+      </w:r>
+      <w:proofErr w:type="spellStart"/>
+      <w:r>
+        <w:rPr>
+          <w:rFonts w:ascii="Courier New" w:hAnsi="Courier New" w:cs="Courier New"/>
+          <w:sz w:val="20"/>
+          <w:szCs w:val="20"/>
+        </w:rPr>
+        <w:t>ip</w:t>
+      </w:r>
+      <w:proofErr w:type="spellEnd"/>
+      <w:r>
+        <w:rPr>
+          <w:rFonts w:ascii="Courier New" w:hAnsi="Courier New" w:cs="Courier New"/>
+          <w:sz w:val="20"/>
+          <w:szCs w:val="20"/>
+        </w:rPr>
+        <w:t xml:space="preserve"> address has access for a given URI for a given partner; returns </w:t>
+      </w:r>
+      <w:r>
+        <w:rPr>
+          <w:rFonts w:ascii="Courier New" w:hAnsi="Courier New" w:cs="Courier New"/>
+          <w:sz w:val="20"/>
+          <w:szCs w:val="20"/>
+        </w:rPr>
+        <w:t xml:space="preserve">OK, Warning, </w:t>
+      </w:r>
+      <w:proofErr w:type="spellStart"/>
+      <w:r>
+        <w:rPr>
+          <w:rFonts w:ascii="Courier New" w:hAnsi="Courier New" w:cs="Courier New"/>
+          <w:sz w:val="20"/>
+          <w:szCs w:val="20"/>
+        </w:rPr>
+        <w:t>NeedSubscription</w:t>
+      </w:r>
+      <w:proofErr w:type="spellEnd"/>
+    </w:p>
+    <w:p>
+      <w:pPr>
+        <w:pStyle w:val="Heading1"/>
+      </w:pPr>
+      <w:r>
+        <w:t>Logging</w:t>
+      </w:r>
+    </w:p>
+    <w:p>
+      <w:r>
+        <w:rPr>
+          <w:i/>
+        </w:rPr>
+        <w:t>Logging</w:t>
+      </w:r>
+      <w:r>
+        <w:t xml:space="preserve"> is the process of persisting a description of some kind of activity starting at a specific date and time and ending at a specific date and time. The Subscription Management System currently logs page views and sessions. A page view is an access of a partner with a URI. A session is a set of possibly empty related page views. Note that a session is not partner-specific.</w:t>
       </w:r>
     </w:p>
     <w:p>
@@ -691,14 +2818,30 @@
         <w:pStyle w:val="ListParagraph"/>
         <w:numPr>
           <w:ilvl w:val="0"/>
-          <w:numId w:val="29"/>
+          <w:numId w:val="31"/>
         </w:numPr>
-      </w:pPr>
-      <w:r>
-        <w:t>/subscriptions/parties/&lt;id&gt;</w:t>
-      </w:r>
-      <w:r>
-        <w:t xml:space="preserve"> # a specific party</w:t>
+        <w:rPr>
+          <w:rFonts w:ascii="Courier New" w:hAnsi="Courier New" w:cs="Courier New"/>
+          <w:sz w:val="20"/>
+          <w:szCs w:val="20"/>
+        </w:rPr>
+      </w:pPr>
+      <w:r>
+        <w:rPr>
+          <w:rFonts w:ascii="Courier New" w:hAnsi="Courier New" w:cs="Courier New"/>
+          <w:b/>
+          <w:sz w:val="20"/>
+          <w:szCs w:val="20"/>
+        </w:rPr>
+        <w:t>/session-logs/sessions</w:t>
+      </w:r>
+      <w:r>
+        <w:rPr>
+          <w:rFonts w:ascii="Courier New" w:hAnsi="Courier New" w:cs="Courier New"/>
+          <w:sz w:val="20"/>
+          <w:szCs w:val="20"/>
+        </w:rPr>
+        <w:t xml:space="preserve"> # all sessions</w:t>
       </w:r>
     </w:p>
     <w:p>
@@ -706,14 +2849,151 @@
         <w:pStyle w:val="ListParagraph"/>
         <w:numPr>
           <w:ilvl w:val="0"/>
-          <w:numId w:val="29"/>
+          <w:numId w:val="31"/>
         </w:numPr>
-      </w:pPr>
-      <w:r>
-        <w:t>/subscriptions/transactions</w:t>
-      </w:r>
-      <w:r>
-        <w:t xml:space="preserve"> # all subscription transactions</w:t>
+        <w:rPr>
+          <w:rFonts w:ascii="Courier New" w:hAnsi="Courier New" w:cs="Courier New"/>
+          <w:sz w:val="20"/>
+          <w:szCs w:val="20"/>
+        </w:rPr>
+      </w:pPr>
+      <w:r>
+        <w:rPr>
+          <w:rFonts w:ascii="Courier New" w:hAnsi="Courier New" w:cs="Courier New"/>
+          <w:b/>
+          <w:sz w:val="20"/>
+          <w:szCs w:val="20"/>
+        </w:rPr>
+        <w:t>/session-logs/</w:t>
+      </w:r>
+      <w:proofErr w:type="spellStart"/>
+      <w:r>
+        <w:rPr>
+          <w:rFonts w:ascii="Courier New" w:hAnsi="Courier New" w:cs="Courier New"/>
+          <w:b/>
+          <w:sz w:val="20"/>
+          <w:szCs w:val="20"/>
+        </w:rPr>
+        <w:t>sessions</w:t>
+      </w:r>
+      <w:proofErr w:type="gramStart"/>
+      <w:r>
+        <w:rPr>
+          <w:rFonts w:ascii="Courier New" w:hAnsi="Courier New" w:cs="Courier New"/>
+          <w:b/>
+          <w:sz w:val="20"/>
+          <w:szCs w:val="20"/>
+        </w:rPr>
+        <w:t>?startDatetime</w:t>
+      </w:r>
+      <w:proofErr w:type="spellEnd"/>
+      <w:proofErr w:type="gramEnd"/>
+      <w:r>
+        <w:rPr>
+          <w:rFonts w:ascii="Courier New" w:hAnsi="Courier New" w:cs="Courier New"/>
+          <w:b/>
+          <w:sz w:val="20"/>
+          <w:szCs w:val="20"/>
+        </w:rPr>
+        <w:t>=&lt;date&gt;&amp;</w:t>
+      </w:r>
+      <w:proofErr w:type="spellStart"/>
+      <w:r>
+        <w:rPr>
+          <w:rFonts w:ascii="Courier New" w:hAnsi="Courier New" w:cs="Courier New"/>
+          <w:b/>
+          <w:sz w:val="20"/>
+          <w:szCs w:val="20"/>
+        </w:rPr>
+        <w:t>endDatetime</w:t>
+      </w:r>
+      <w:proofErr w:type="spellEnd"/>
+      <w:r>
+        <w:rPr>
+          <w:rFonts w:ascii="Courier New" w:hAnsi="Courier New" w:cs="Courier New"/>
+          <w:b/>
+          <w:sz w:val="20"/>
+          <w:szCs w:val="20"/>
+        </w:rPr>
+        <w:t>=&lt;date&gt;</w:t>
+      </w:r>
+      <w:r>
+        <w:rPr>
+          <w:rFonts w:ascii="Courier New" w:hAnsi="Courier New" w:cs="Courier New"/>
+          <w:b/>
+          <w:sz w:val="20"/>
+          <w:szCs w:val="20"/>
+        </w:rPr>
+        <w:br/>
+        <w:t>&amp;</w:t>
+      </w:r>
+      <w:proofErr w:type="spellStart"/>
+      <w:r>
+        <w:rPr>
+          <w:rFonts w:ascii="Courier New" w:hAnsi="Courier New" w:cs="Courier New"/>
+          <w:b/>
+          <w:sz w:val="20"/>
+          <w:szCs w:val="20"/>
+        </w:rPr>
+        <w:t>partyId</w:t>
+      </w:r>
+      <w:proofErr w:type="spellEnd"/>
+      <w:r>
+        <w:rPr>
+          <w:rFonts w:ascii="Courier New" w:hAnsi="Courier New" w:cs="Courier New"/>
+          <w:b/>
+          <w:sz w:val="20"/>
+          <w:szCs w:val="20"/>
+        </w:rPr>
+        <w:t>=&lt;id&gt;&amp;</w:t>
+      </w:r>
+      <w:proofErr w:type="spellStart"/>
+      <w:r>
+        <w:rPr>
+          <w:rFonts w:ascii="Courier New" w:hAnsi="Courier New" w:cs="Courier New"/>
+          <w:b/>
+          <w:sz w:val="20"/>
+          <w:szCs w:val="20"/>
+        </w:rPr>
+        <w:t>ip</w:t>
+      </w:r>
+      <w:proofErr w:type="spellEnd"/>
+      <w:r>
+        <w:rPr>
+          <w:rFonts w:ascii="Courier New" w:hAnsi="Courier New" w:cs="Courier New"/>
+          <w:b/>
+          <w:sz w:val="20"/>
+          <w:szCs w:val="20"/>
+        </w:rPr>
+        <w:t>=&lt;</w:t>
+      </w:r>
+      <w:proofErr w:type="spellStart"/>
+      <w:r>
+        <w:rPr>
+          <w:rFonts w:ascii="Courier New" w:hAnsi="Courier New" w:cs="Courier New"/>
+          <w:b/>
+          <w:sz w:val="20"/>
+          <w:szCs w:val="20"/>
+        </w:rPr>
+        <w:t>ip</w:t>
+      </w:r>
+      <w:proofErr w:type="spellEnd"/>
+      <w:r>
+        <w:rPr>
+          <w:rFonts w:ascii="Courier New" w:hAnsi="Courier New" w:cs="Courier New"/>
+          <w:b/>
+          <w:sz w:val="20"/>
+          <w:szCs w:val="20"/>
+        </w:rPr>
+        <w:t>&gt;</w:t>
+      </w:r>
+      <w:r>
+        <w:rPr>
+          <w:rFonts w:ascii="Courier New" w:hAnsi="Courier New" w:cs="Courier New"/>
+          <w:sz w:val="20"/>
+          <w:szCs w:val="20"/>
+        </w:rPr>
+        <w:t xml:space="preserve"> # selected set of sessions based on some combination of parameters, all of which are optional</w:t>
       </w:r>
     </w:p>
     <w:p>
@@ -721,14 +3001,30 @@
         <w:pStyle w:val="ListParagraph"/>
         <w:numPr>
           <w:ilvl w:val="0"/>
-          <w:numId w:val="29"/>
+          <w:numId w:val="31"/>
         </w:numPr>
-      </w:pPr>
-      <w:r>
-        <w:t>/subscriptions/transactions</w:t>
-      </w:r>
-      <w:r>
-        <w:t>/&lt;id&gt; # a specific subscription transaction</w:t>
+        <w:rPr>
+          <w:rFonts w:ascii="Courier New" w:hAnsi="Courier New" w:cs="Courier New"/>
+          <w:sz w:val="20"/>
+          <w:szCs w:val="20"/>
+        </w:rPr>
+      </w:pPr>
+      <w:r>
+        <w:rPr>
+          <w:rFonts w:ascii="Courier New" w:hAnsi="Courier New" w:cs="Courier New"/>
+          <w:b/>
+          <w:sz w:val="20"/>
+          <w:szCs w:val="20"/>
+        </w:rPr>
+        <w:t>/session-logs/sessions/create</w:t>
+      </w:r>
+      <w:r>
+        <w:rPr>
+          <w:rFonts w:ascii="Courier New" w:hAnsi="Courier New" w:cs="Courier New"/>
+          <w:sz w:val="20"/>
+          <w:szCs w:val="20"/>
+        </w:rPr>
+        <w:t xml:space="preserve"> # create a new session</w:t>
       </w:r>
     </w:p>
     <w:p>
@@ -736,14 +3032,31 @@
         <w:pStyle w:val="ListParagraph"/>
         <w:numPr>
           <w:ilvl w:val="0"/>
-          <w:numId w:val="29"/>
+          <w:numId w:val="31"/>
         </w:numPr>
-      </w:pPr>
-      <w:r>
-        <w:t>/subscriptions/ipranges</w:t>
-      </w:r>
-      <w:r>
-        <w:t xml:space="preserve"> # all ip ranges</w:t>
+        <w:rPr>
+          <w:rFonts w:ascii="Courier New" w:hAnsi="Courier New" w:cs="Courier New"/>
+          <w:b/>
+          <w:sz w:val="20"/>
+          <w:szCs w:val="20"/>
+        </w:rPr>
+      </w:pPr>
+      <w:r>
+        <w:rPr>
+          <w:rFonts w:ascii="Courier New" w:hAnsi="Courier New" w:cs="Courier New"/>
+          <w:b/>
+          <w:sz w:val="20"/>
+          <w:szCs w:val="20"/>
+        </w:rPr>
+        <w:t xml:space="preserve">/session-logs/page-views </w:t>
+      </w:r>
+      <w:r>
+        <w:rPr>
+          <w:rFonts w:ascii="Courier New" w:hAnsi="Courier New" w:cs="Courier New"/>
+          <w:sz w:val="20"/>
+          <w:szCs w:val="20"/>
+        </w:rPr>
+        <w:t># all page views</w:t>
       </w:r>
     </w:p>
     <w:p>
@@ -751,17 +3064,231 @@
         <w:pStyle w:val="ListParagraph"/>
         <w:numPr>
           <w:ilvl w:val="0"/>
-          <w:numId w:val="29"/>
+          <w:numId w:val="31"/>
         </w:numPr>
-      </w:pPr>
-      <w:r>
-        <w:t>/subscriptions/ipranges</w:t>
-      </w:r>
-      <w:r>
-        <w:t>/&lt;id&gt; # a specific ip range</w:t>
+        <w:rPr>
+          <w:rFonts w:ascii="Courier New" w:hAnsi="Courier New" w:cs="Courier New"/>
+          <w:b/>
+          <w:sz w:val="20"/>
+          <w:szCs w:val="20"/>
+        </w:rPr>
+      </w:pPr>
+      <w:r>
+        <w:rPr>
+          <w:rFonts w:ascii="Courier New" w:hAnsi="Courier New" w:cs="Courier New"/>
+          <w:b/>
+          <w:sz w:val="20"/>
+          <w:szCs w:val="20"/>
+        </w:rPr>
+        <w:t>/session-logs/</w:t>
+      </w:r>
+      <w:proofErr w:type="spellStart"/>
+      <w:r>
+        <w:rPr>
+          <w:rFonts w:ascii="Courier New" w:hAnsi="Courier New" w:cs="Courier New"/>
+          <w:b/>
+          <w:sz w:val="20"/>
+          <w:szCs w:val="20"/>
+        </w:rPr>
+        <w:t>page-views</w:t>
+      </w:r>
+      <w:proofErr w:type="gramStart"/>
+      <w:r>
+        <w:rPr>
+          <w:rFonts w:ascii="Courier New" w:hAnsi="Courier New" w:cs="Courier New"/>
+          <w:b/>
+          <w:sz w:val="20"/>
+          <w:szCs w:val="20"/>
+        </w:rPr>
+        <w:t>?startDatetime</w:t>
+      </w:r>
+      <w:proofErr w:type="spellEnd"/>
+      <w:proofErr w:type="gramEnd"/>
+      <w:r>
+        <w:rPr>
+          <w:rFonts w:ascii="Courier New" w:hAnsi="Courier New" w:cs="Courier New"/>
+          <w:b/>
+          <w:sz w:val="20"/>
+          <w:szCs w:val="20"/>
+        </w:rPr>
+        <w:t>=&lt;date&gt;&amp;</w:t>
+      </w:r>
+      <w:proofErr w:type="spellStart"/>
+      <w:r>
+        <w:rPr>
+          <w:rFonts w:ascii="Courier New" w:hAnsi="Courier New" w:cs="Courier New"/>
+          <w:b/>
+          <w:sz w:val="20"/>
+          <w:szCs w:val="20"/>
+        </w:rPr>
+        <w:t>endDatetime</w:t>
+      </w:r>
+      <w:proofErr w:type="spellEnd"/>
+      <w:r>
+        <w:rPr>
+          <w:rFonts w:ascii="Courier New" w:hAnsi="Courier New" w:cs="Courier New"/>
+          <w:b/>
+          <w:sz w:val="20"/>
+          <w:szCs w:val="20"/>
+        </w:rPr>
+        <w:t>=&lt;date&gt;</w:t>
+      </w:r>
+      <w:r>
+        <w:rPr>
+          <w:rFonts w:ascii="Courier New" w:hAnsi="Courier New" w:cs="Courier New"/>
+          <w:b/>
+          <w:sz w:val="20"/>
+          <w:szCs w:val="20"/>
+        </w:rPr>
+        <w:br/>
+        <w:t>&amp;</w:t>
+      </w:r>
+      <w:proofErr w:type="spellStart"/>
+      <w:r>
+        <w:rPr>
+          <w:rFonts w:ascii="Courier New" w:hAnsi="Courier New" w:cs="Courier New"/>
+          <w:b/>
+          <w:sz w:val="20"/>
+          <w:szCs w:val="20"/>
+        </w:rPr>
+        <w:t>partyId</w:t>
+      </w:r>
+      <w:proofErr w:type="spellEnd"/>
+      <w:r>
+        <w:rPr>
+          <w:rFonts w:ascii="Courier New" w:hAnsi="Courier New" w:cs="Courier New"/>
+          <w:b/>
+          <w:sz w:val="20"/>
+          <w:szCs w:val="20"/>
+        </w:rPr>
+        <w:t>=&lt;id&gt;&amp;</w:t>
+      </w:r>
+      <w:proofErr w:type="spellStart"/>
+      <w:r>
+        <w:rPr>
+          <w:rFonts w:ascii="Courier New" w:hAnsi="Courier New" w:cs="Courier New"/>
+          <w:b/>
+          <w:sz w:val="20"/>
+          <w:szCs w:val="20"/>
+        </w:rPr>
+        <w:t>ip</w:t>
+      </w:r>
+      <w:proofErr w:type="spellEnd"/>
+      <w:r>
+        <w:rPr>
+          <w:rFonts w:ascii="Courier New" w:hAnsi="Courier New" w:cs="Courier New"/>
+          <w:b/>
+          <w:sz w:val="20"/>
+          <w:szCs w:val="20"/>
+        </w:rPr>
+        <w:t>=&lt;</w:t>
+      </w:r>
+      <w:proofErr w:type="spellStart"/>
+      <w:r>
+        <w:rPr>
+          <w:rFonts w:ascii="Courier New" w:hAnsi="Courier New" w:cs="Courier New"/>
+          <w:b/>
+          <w:sz w:val="20"/>
+          <w:szCs w:val="20"/>
+        </w:rPr>
+        <w:t>ip</w:t>
+      </w:r>
+      <w:proofErr w:type="spellEnd"/>
+      <w:r>
+        <w:rPr>
+          <w:rFonts w:ascii="Courier New" w:hAnsi="Courier New" w:cs="Courier New"/>
+          <w:b/>
+          <w:sz w:val="20"/>
+          <w:szCs w:val="20"/>
+        </w:rPr>
+        <w:t>&gt;</w:t>
+      </w:r>
+      <w:r>
+        <w:rPr>
+          <w:rFonts w:ascii="Courier New" w:hAnsi="Courier New" w:cs="Courier New"/>
+          <w:sz w:val="20"/>
+          <w:szCs w:val="20"/>
+        </w:rPr>
+        <w:t xml:space="preserve"> # all page views between two dates, inclusive, and/or associated with a session for a specified party, and/or associated with a session with a specified </w:t>
+      </w:r>
+      <w:proofErr w:type="spellStart"/>
+      <w:r>
+        <w:rPr>
+          <w:rFonts w:ascii="Courier New" w:hAnsi="Courier New" w:cs="Courier New"/>
+          <w:sz w:val="20"/>
+          <w:szCs w:val="20"/>
+        </w:rPr>
+        <w:t>ip</w:t>
+      </w:r>
+      <w:proofErr w:type="spellEnd"/>
+      <w:r>
+        <w:rPr>
+          <w:rFonts w:ascii="Courier New" w:hAnsi="Courier New" w:cs="Courier New"/>
+          <w:sz w:val="20"/>
+          <w:szCs w:val="20"/>
+        </w:rPr>
+        <w:t xml:space="preserve"> address</w:t>
       </w:r>
     </w:p>
-    <w:p/>
+    <w:p>
+      <w:pPr>
+        <w:pStyle w:val="ListParagraph"/>
+        <w:numPr>
+          <w:ilvl w:val="0"/>
+          <w:numId w:val="31"/>
+        </w:numPr>
+        <w:rPr>
+          <w:rFonts w:ascii="Courier New" w:hAnsi="Courier New" w:cs="Courier New"/>
+          <w:sz w:val="20"/>
+          <w:szCs w:val="20"/>
+        </w:rPr>
+      </w:pPr>
+      <w:r>
+        <w:rPr>
+          <w:rFonts w:ascii="Courier New" w:hAnsi="Courier New" w:cs="Courier New"/>
+          <w:b/>
+          <w:sz w:val="20"/>
+          <w:szCs w:val="20"/>
+        </w:rPr>
+        <w:t>/session-logs/page-views/create</w:t>
+      </w:r>
+      <w:r>
+        <w:rPr>
+          <w:rFonts w:ascii="Courier New" w:hAnsi="Courier New" w:cs="Courier New"/>
+          <w:sz w:val="20"/>
+          <w:szCs w:val="20"/>
+        </w:rPr>
+        <w:t xml:space="preserve"> # create a new page view in a session, set end date of session; body contains session id, page-view date-time, </w:t>
+      </w:r>
+      <w:proofErr w:type="spellStart"/>
+      <w:r>
+        <w:rPr>
+          <w:rFonts w:ascii="Courier New" w:hAnsi="Courier New" w:cs="Courier New"/>
+          <w:sz w:val="20"/>
+          <w:szCs w:val="20"/>
+        </w:rPr>
+        <w:t>ip</w:t>
+      </w:r>
+      <w:proofErr w:type="spellEnd"/>
+      <w:r>
+        <w:rPr>
+          <w:rFonts w:ascii="Courier New" w:hAnsi="Courier New" w:cs="Courier New"/>
+          <w:sz w:val="20"/>
+          <w:szCs w:val="20"/>
+        </w:rPr>
+        <w:t xml:space="preserve"> addres</w:t>
+      </w:r>
+      <w:bookmarkStart w:id="0" w:name="_GoBack"/>
+      <w:bookmarkEnd w:id="0"/>
+      <w:r>
+        <w:rPr>
+          <w:rFonts w:ascii="Courier New" w:hAnsi="Courier New" w:cs="Courier New"/>
+          <w:sz w:val="20"/>
+          <w:szCs w:val="20"/>
+        </w:rPr>
+        <w:t>s</w:t>
+      </w:r>
+    </w:p>
     <w:sectPr>
       <w:headerReference w:type="first" r:id="rId13"/>
       <w:footerReference w:type="first" r:id="rId14"/>
@@ -841,7 +3368,7 @@
         <w:rStyle w:val="PageNumber"/>
         <w:noProof/>
       </w:rPr>
-      <w:t>3</w:t>
+      <w:t>2</w:t>
     </w:r>
     <w:r>
       <w:rPr>
@@ -1050,14 +3577,14 @@
       </w:tabs>
     </w:pPr>
     <w:r>
-      <w:t>Title</w:t>
+      <w:t>Subscription Management API</w:t>
     </w:r>
     <w:r>
       <w:tab/>
     </w:r>
     <w:r>
       <w:tab/>
-      <w:t>May 25, 2015</w:t>
+      <w:t>May 13, 2015</w:t>
     </w:r>
   </w:p>
 </w:hdr>
@@ -2414,6 +4941,119 @@
     </w:lvl>
   </w:abstractNum>
   <w:abstractNum w:abstractNumId="11">
+    <w:nsid w:val="24C839B8"/>
+    <w:multiLevelType w:val="hybridMultilevel"/>
+    <w:tmpl w:val="62F4C0B8"/>
+    <w:lvl w:ilvl="0" w:tplc="04090001">
+      <w:start w:val="1"/>
+      <w:numFmt w:val="bullet"/>
+      <w:lvlText w:val=""/>
+      <w:lvlJc w:val="left"/>
+      <w:pPr>
+        <w:ind w:left="720" w:hanging="360"/>
+      </w:pPr>
+      <w:rPr>
+        <w:rFonts w:ascii="Symbol" w:hAnsi="Symbol" w:hint="default"/>
+      </w:rPr>
+    </w:lvl>
+    <w:lvl w:ilvl="1" w:tplc="04090003" w:tentative="1">
+      <w:start w:val="1"/>
+      <w:numFmt w:val="bullet"/>
+      <w:lvlText w:val="o"/>
+      <w:lvlJc w:val="left"/>
+      <w:pPr>
+        <w:ind w:left="1440" w:hanging="360"/>
+      </w:pPr>
+      <w:rPr>
+        <w:rFonts w:ascii="Courier New" w:hAnsi="Courier New" w:hint="default"/>
+      </w:rPr>
+    </w:lvl>
+    <w:lvl w:ilvl="2" w:tplc="04090005" w:tentative="1">
+      <w:start w:val="1"/>
+      <w:numFmt w:val="bullet"/>
+      <w:lvlText w:val=""/>
+      <w:lvlJc w:val="left"/>
+      <w:pPr>
+        <w:ind w:left="2160" w:hanging="360"/>
+      </w:pPr>
+      <w:rPr>
+        <w:rFonts w:ascii="Wingdings" w:hAnsi="Wingdings" w:hint="default"/>
+      </w:rPr>
+    </w:lvl>
+    <w:lvl w:ilvl="3" w:tplc="04090001" w:tentative="1">
+      <w:start w:val="1"/>
+      <w:numFmt w:val="bullet"/>
+      <w:lvlText w:val=""/>
+      <w:lvlJc w:val="left"/>
+      <w:pPr>
+        <w:ind w:left="2880" w:hanging="360"/>
+      </w:pPr>
+      <w:rPr>
+        <w:rFonts w:ascii="Symbol" w:hAnsi="Symbol" w:hint="default"/>
+      </w:rPr>
+    </w:lvl>
+    <w:lvl w:ilvl="4" w:tplc="04090003" w:tentative="1">
+      <w:start w:val="1"/>
+      <w:numFmt w:val="bullet"/>
+      <w:lvlText w:val="o"/>
+      <w:lvlJc w:val="left"/>
+      <w:pPr>
+        <w:ind w:left="3600" w:hanging="360"/>
+      </w:pPr>
+      <w:rPr>
+        <w:rFonts w:ascii="Courier New" w:hAnsi="Courier New" w:hint="default"/>
+      </w:rPr>
+    </w:lvl>
+    <w:lvl w:ilvl="5" w:tplc="04090005" w:tentative="1">
+      <w:start w:val="1"/>
+      <w:numFmt w:val="bullet"/>
+      <w:lvlText w:val=""/>
+      <w:lvlJc w:val="left"/>
+      <w:pPr>
+        <w:ind w:left="4320" w:hanging="360"/>
+      </w:pPr>
+      <w:rPr>
+        <w:rFonts w:ascii="Wingdings" w:hAnsi="Wingdings" w:hint="default"/>
+      </w:rPr>
+    </w:lvl>
+    <w:lvl w:ilvl="6" w:tplc="04090001" w:tentative="1">
+      <w:start w:val="1"/>
+      <w:numFmt w:val="bullet"/>
+      <w:lvlText w:val=""/>
+      <w:lvlJc w:val="left"/>
+      <w:pPr>
+        <w:ind w:left="5040" w:hanging="360"/>
+      </w:pPr>
+      <w:rPr>
+        <w:rFonts w:ascii="Symbol" w:hAnsi="Symbol" w:hint="default"/>
+      </w:rPr>
+    </w:lvl>
+    <w:lvl w:ilvl="7" w:tplc="04090003" w:tentative="1">
+      <w:start w:val="1"/>
+      <w:numFmt w:val="bullet"/>
+      <w:lvlText w:val="o"/>
+      <w:lvlJc w:val="left"/>
+      <w:pPr>
+        <w:ind w:left="5760" w:hanging="360"/>
+      </w:pPr>
+      <w:rPr>
+        <w:rFonts w:ascii="Courier New" w:hAnsi="Courier New" w:hint="default"/>
+      </w:rPr>
+    </w:lvl>
+    <w:lvl w:ilvl="8" w:tplc="04090005" w:tentative="1">
+      <w:start w:val="1"/>
+      <w:numFmt w:val="bullet"/>
+      <w:lvlText w:val=""/>
+      <w:lvlJc w:val="left"/>
+      <w:pPr>
+        <w:ind w:left="6480" w:hanging="360"/>
+      </w:pPr>
+      <w:rPr>
+        <w:rFonts w:ascii="Wingdings" w:hAnsi="Wingdings" w:hint="default"/>
+      </w:rPr>
+    </w:lvl>
+  </w:abstractNum>
+  <w:abstractNum w:abstractNumId="12">
     <w:nsid w:val="3054404E"/>
     <w:multiLevelType w:val="hybridMultilevel"/>
     <w:tmpl w:val="585AF9D8"/>
@@ -2526,7 +5166,7 @@
       </w:pPr>
     </w:lvl>
   </w:abstractNum>
-  <w:abstractNum w:abstractNumId="12">
+  <w:abstractNum w:abstractNumId="13">
     <w:nsid w:val="31927DC0"/>
     <w:multiLevelType w:val="hybridMultilevel"/>
     <w:tmpl w:val="E5020B2E"/>
@@ -2639,7 +5279,7 @@
       </w:rPr>
     </w:lvl>
   </w:abstractNum>
-  <w:abstractNum w:abstractNumId="13">
+  <w:abstractNum w:abstractNumId="14">
     <w:nsid w:val="3301583F"/>
     <w:multiLevelType w:val="hybridMultilevel"/>
     <w:tmpl w:val="B7B4F9E8"/>
@@ -2761,7 +5401,7 @@
       </w:pPr>
     </w:lvl>
   </w:abstractNum>
-  <w:abstractNum w:abstractNumId="14">
+  <w:abstractNum w:abstractNumId="15">
     <w:nsid w:val="37305FF6"/>
     <w:multiLevelType w:val="hybridMultilevel"/>
     <w:tmpl w:val="3AC62B90"/>
@@ -2874,7 +5514,7 @@
       </w:pPr>
     </w:lvl>
   </w:abstractNum>
-  <w:abstractNum w:abstractNumId="15">
+  <w:abstractNum w:abstractNumId="16">
     <w:nsid w:val="3F5F5183"/>
     <w:multiLevelType w:val="hybridMultilevel"/>
     <w:tmpl w:val="93A6CF48"/>
@@ -2990,7 +5630,7 @@
       </w:pPr>
     </w:lvl>
   </w:abstractNum>
-  <w:abstractNum w:abstractNumId="16">
+  <w:abstractNum w:abstractNumId="17">
     <w:nsid w:val="436A7D8F"/>
     <w:multiLevelType w:val="hybridMultilevel"/>
     <w:tmpl w:val="3B1862C8"/>
@@ -3103,7 +5743,7 @@
       </w:pPr>
     </w:lvl>
   </w:abstractNum>
-  <w:abstractNum w:abstractNumId="17">
+  <w:abstractNum w:abstractNumId="18">
     <w:nsid w:val="4AAD106A"/>
     <w:multiLevelType w:val="hybridMultilevel"/>
     <w:tmpl w:val="A58ED380"/>
@@ -3216,7 +5856,7 @@
       </w:pPr>
     </w:lvl>
   </w:abstractNum>
-  <w:abstractNum w:abstractNumId="18">
+  <w:abstractNum w:abstractNumId="19">
     <w:nsid w:val="4AC51C8D"/>
     <w:multiLevelType w:val="hybridMultilevel"/>
     <w:tmpl w:val="F6BC2990"/>
@@ -3329,7 +5969,7 @@
       </w:pPr>
     </w:lvl>
   </w:abstractNum>
-  <w:abstractNum w:abstractNumId="19">
+  <w:abstractNum w:abstractNumId="20">
     <w:nsid w:val="50D65882"/>
     <w:multiLevelType w:val="hybridMultilevel"/>
     <w:tmpl w:val="9F9EF0CE"/>
@@ -3445,7 +6085,120 @@
       </w:pPr>
     </w:lvl>
   </w:abstractNum>
-  <w:abstractNum w:abstractNumId="20">
+  <w:abstractNum w:abstractNumId="21">
+    <w:nsid w:val="51E34032"/>
+    <w:multiLevelType w:val="hybridMultilevel"/>
+    <w:tmpl w:val="1AF6CFC0"/>
+    <w:lvl w:ilvl="0" w:tplc="04090001">
+      <w:start w:val="1"/>
+      <w:numFmt w:val="bullet"/>
+      <w:lvlText w:val=""/>
+      <w:lvlJc w:val="left"/>
+      <w:pPr>
+        <w:ind w:left="720" w:hanging="360"/>
+      </w:pPr>
+      <w:rPr>
+        <w:rFonts w:ascii="Symbol" w:hAnsi="Symbol" w:hint="default"/>
+      </w:rPr>
+    </w:lvl>
+    <w:lvl w:ilvl="1" w:tplc="04090003" w:tentative="1">
+      <w:start w:val="1"/>
+      <w:numFmt w:val="bullet"/>
+      <w:lvlText w:val="o"/>
+      <w:lvlJc w:val="left"/>
+      <w:pPr>
+        <w:ind w:left="1440" w:hanging="360"/>
+      </w:pPr>
+      <w:rPr>
+        <w:rFonts w:ascii="Courier New" w:hAnsi="Courier New" w:hint="default"/>
+      </w:rPr>
+    </w:lvl>
+    <w:lvl w:ilvl="2" w:tplc="04090005" w:tentative="1">
+      <w:start w:val="1"/>
+      <w:numFmt w:val="bullet"/>
+      <w:lvlText w:val=""/>
+      <w:lvlJc w:val="left"/>
+      <w:pPr>
+        <w:ind w:left="2160" w:hanging="360"/>
+      </w:pPr>
+      <w:rPr>
+        <w:rFonts w:ascii="Wingdings" w:hAnsi="Wingdings" w:hint="default"/>
+      </w:rPr>
+    </w:lvl>
+    <w:lvl w:ilvl="3" w:tplc="04090001" w:tentative="1">
+      <w:start w:val="1"/>
+      <w:numFmt w:val="bullet"/>
+      <w:lvlText w:val=""/>
+      <w:lvlJc w:val="left"/>
+      <w:pPr>
+        <w:ind w:left="2880" w:hanging="360"/>
+      </w:pPr>
+      <w:rPr>
+        <w:rFonts w:ascii="Symbol" w:hAnsi="Symbol" w:hint="default"/>
+      </w:rPr>
+    </w:lvl>
+    <w:lvl w:ilvl="4" w:tplc="04090003" w:tentative="1">
+      <w:start w:val="1"/>
+      <w:numFmt w:val="bullet"/>
+      <w:lvlText w:val="o"/>
+      <w:lvlJc w:val="left"/>
+      <w:pPr>
+        <w:ind w:left="3600" w:hanging="360"/>
+      </w:pPr>
+      <w:rPr>
+        <w:rFonts w:ascii="Courier New" w:hAnsi="Courier New" w:hint="default"/>
+      </w:rPr>
+    </w:lvl>
+    <w:lvl w:ilvl="5" w:tplc="04090005" w:tentative="1">
+      <w:start w:val="1"/>
+      <w:numFmt w:val="bullet"/>
+      <w:lvlText w:val=""/>
+      <w:lvlJc w:val="left"/>
+      <w:pPr>
+        <w:ind w:left="4320" w:hanging="360"/>
+      </w:pPr>
+      <w:rPr>
+        <w:rFonts w:ascii="Wingdings" w:hAnsi="Wingdings" w:hint="default"/>
+      </w:rPr>
+    </w:lvl>
+    <w:lvl w:ilvl="6" w:tplc="04090001" w:tentative="1">
+      <w:start w:val="1"/>
+      <w:numFmt w:val="bullet"/>
+      <w:lvlText w:val=""/>
+      <w:lvlJc w:val="left"/>
+      <w:pPr>
+        <w:ind w:left="5040" w:hanging="360"/>
+      </w:pPr>
+      <w:rPr>
+        <w:rFonts w:ascii="Symbol" w:hAnsi="Symbol" w:hint="default"/>
+      </w:rPr>
+    </w:lvl>
+    <w:lvl w:ilvl="7" w:tplc="04090003" w:tentative="1">
+      <w:start w:val="1"/>
+      <w:numFmt w:val="bullet"/>
+      <w:lvlText w:val="o"/>
+      <w:lvlJc w:val="left"/>
+      <w:pPr>
+        <w:ind w:left="5760" w:hanging="360"/>
+      </w:pPr>
+      <w:rPr>
+        <w:rFonts w:ascii="Courier New" w:hAnsi="Courier New" w:hint="default"/>
+      </w:rPr>
+    </w:lvl>
+    <w:lvl w:ilvl="8" w:tplc="04090005" w:tentative="1">
+      <w:start w:val="1"/>
+      <w:numFmt w:val="bullet"/>
+      <w:lvlText w:val=""/>
+      <w:lvlJc w:val="left"/>
+      <w:pPr>
+        <w:ind w:left="6480" w:hanging="360"/>
+      </w:pPr>
+      <w:rPr>
+        <w:rFonts w:ascii="Wingdings" w:hAnsi="Wingdings" w:hint="default"/>
+      </w:rPr>
+    </w:lvl>
+  </w:abstractNum>
+  <w:abstractNum w:abstractNumId="22">
     <w:nsid w:val="54E93F01"/>
     <w:multiLevelType w:val="hybridMultilevel"/>
     <w:tmpl w:val="6FEACFD8"/>
@@ -3564,7 +6317,7 @@
       </w:pPr>
     </w:lvl>
   </w:abstractNum>
-  <w:abstractNum w:abstractNumId="21">
+  <w:abstractNum w:abstractNumId="23">
     <w:nsid w:val="570F2B6E"/>
     <w:multiLevelType w:val="hybridMultilevel"/>
     <w:tmpl w:val="A9CCA0CE"/>
@@ -3677,7 +6430,7 @@
       </w:pPr>
     </w:lvl>
   </w:abstractNum>
-  <w:abstractNum w:abstractNumId="22">
+  <w:abstractNum w:abstractNumId="24">
     <w:nsid w:val="5C1E34F1"/>
     <w:multiLevelType w:val="hybridMultilevel"/>
     <w:tmpl w:val="86642F46"/>
@@ -3793,7 +6546,7 @@
       </w:pPr>
     </w:lvl>
   </w:abstractNum>
-  <w:abstractNum w:abstractNumId="23">
+  <w:abstractNum w:abstractNumId="25">
     <w:nsid w:val="5D1C5072"/>
     <w:multiLevelType w:val="hybridMultilevel"/>
     <w:tmpl w:val="EE0CF120"/>
@@ -3933,7 +6686,7 @@
       </w:rPr>
     </w:lvl>
   </w:abstractNum>
-  <w:abstractNum w:abstractNumId="24">
+  <w:abstractNum w:abstractNumId="26">
     <w:nsid w:val="5ED6061C"/>
     <w:multiLevelType w:val="hybridMultilevel"/>
     <w:tmpl w:val="33F24A30"/>
@@ -4046,7 +6799,7 @@
       </w:pPr>
     </w:lvl>
   </w:abstractNum>
-  <w:abstractNum w:abstractNumId="25">
+  <w:abstractNum w:abstractNumId="27">
     <w:nsid w:val="618B6D8D"/>
     <w:multiLevelType w:val="hybridMultilevel"/>
     <w:tmpl w:val="160E56AC"/>
@@ -4165,7 +6918,120 @@
       </w:pPr>
     </w:lvl>
   </w:abstractNum>
-  <w:abstractNum w:abstractNumId="26">
+  <w:abstractNum w:abstractNumId="28">
+    <w:nsid w:val="63E93565"/>
+    <w:multiLevelType w:val="hybridMultilevel"/>
+    <w:tmpl w:val="30DA8B9E"/>
+    <w:lvl w:ilvl="0" w:tplc="04090001">
+      <w:start w:val="1"/>
+      <w:numFmt w:val="bullet"/>
+      <w:lvlText w:val=""/>
+      <w:lvlJc w:val="left"/>
+      <w:pPr>
+        <w:ind w:left="720" w:hanging="360"/>
+      </w:pPr>
+      <w:rPr>
+        <w:rFonts w:ascii="Symbol" w:hAnsi="Symbol" w:hint="default"/>
+      </w:rPr>
+    </w:lvl>
+    <w:lvl w:ilvl="1" w:tplc="04090003" w:tentative="1">
+      <w:start w:val="1"/>
+      <w:numFmt w:val="bullet"/>
+      <w:lvlText w:val="o"/>
+      <w:lvlJc w:val="left"/>
+      <w:pPr>
+        <w:ind w:left="1440" w:hanging="360"/>
+      </w:pPr>
+      <w:rPr>
+        <w:rFonts w:ascii="Courier New" w:hAnsi="Courier New" w:hint="default"/>
+      </w:rPr>
+    </w:lvl>
+    <w:lvl w:ilvl="2" w:tplc="04090005" w:tentative="1">
+      <w:start w:val="1"/>
+      <w:numFmt w:val="bullet"/>
+      <w:lvlText w:val=""/>
+      <w:lvlJc w:val="left"/>
+      <w:pPr>
+        <w:ind w:left="2160" w:hanging="360"/>
+      </w:pPr>
+      <w:rPr>
+        <w:rFonts w:ascii="Wingdings" w:hAnsi="Wingdings" w:hint="default"/>
+      </w:rPr>
+    </w:lvl>
+    <w:lvl w:ilvl="3" w:tplc="04090001" w:tentative="1">
+      <w:start w:val="1"/>
+      <w:numFmt w:val="bullet"/>
+      <w:lvlText w:val=""/>
+      <w:lvlJc w:val="left"/>
+      <w:pPr>
+        <w:ind w:left="2880" w:hanging="360"/>
+      </w:pPr>
+      <w:rPr>
+        <w:rFonts w:ascii="Symbol" w:hAnsi="Symbol" w:hint="default"/>
+      </w:rPr>
+    </w:lvl>
+    <w:lvl w:ilvl="4" w:tplc="04090003" w:tentative="1">
+      <w:start w:val="1"/>
+      <w:numFmt w:val="bullet"/>
+      <w:lvlText w:val="o"/>
+      <w:lvlJc w:val="left"/>
+      <w:pPr>
+        <w:ind w:left="3600" w:hanging="360"/>
+      </w:pPr>
+      <w:rPr>
+        <w:rFonts w:ascii="Courier New" w:hAnsi="Courier New" w:hint="default"/>
+      </w:rPr>
+    </w:lvl>
+    <w:lvl w:ilvl="5" w:tplc="04090005" w:tentative="1">
+      <w:start w:val="1"/>
+      <w:numFmt w:val="bullet"/>
+      <w:lvlText w:val=""/>
+      <w:lvlJc w:val="left"/>
+      <w:pPr>
+        <w:ind w:left="4320" w:hanging="360"/>
+      </w:pPr>
+      <w:rPr>
+        <w:rFonts w:ascii="Wingdings" w:hAnsi="Wingdings" w:hint="default"/>
+      </w:rPr>
+    </w:lvl>
+    <w:lvl w:ilvl="6" w:tplc="04090001" w:tentative="1">
+      <w:start w:val="1"/>
+      <w:numFmt w:val="bullet"/>
+      <w:lvlText w:val=""/>
+      <w:lvlJc w:val="left"/>
+      <w:pPr>
+        <w:ind w:left="5040" w:hanging="360"/>
+      </w:pPr>
+      <w:rPr>
+        <w:rFonts w:ascii="Symbol" w:hAnsi="Symbol" w:hint="default"/>
+      </w:rPr>
+    </w:lvl>
+    <w:lvl w:ilvl="7" w:tplc="04090003" w:tentative="1">
+      <w:start w:val="1"/>
+      <w:numFmt w:val="bullet"/>
+      <w:lvlText w:val="o"/>
+      <w:lvlJc w:val="left"/>
+      <w:pPr>
+        <w:ind w:left="5760" w:hanging="360"/>
+      </w:pPr>
+      <w:rPr>
+        <w:rFonts w:ascii="Courier New" w:hAnsi="Courier New" w:hint="default"/>
+      </w:rPr>
+    </w:lvl>
+    <w:lvl w:ilvl="8" w:tplc="04090005" w:tentative="1">
+      <w:start w:val="1"/>
+      <w:numFmt w:val="bullet"/>
+      <w:lvlText w:val=""/>
+      <w:lvlJc w:val="left"/>
+      <w:pPr>
+        <w:ind w:left="6480" w:hanging="360"/>
+      </w:pPr>
+      <w:rPr>
+        <w:rFonts w:ascii="Wingdings" w:hAnsi="Wingdings" w:hint="default"/>
+      </w:rPr>
+    </w:lvl>
+  </w:abstractNum>
+  <w:abstractNum w:abstractNumId="29">
     <w:nsid w:val="643C2FD1"/>
     <w:multiLevelType w:val="hybridMultilevel"/>
     <w:tmpl w:val="67AE0FA8"/>
@@ -4278,7 +7144,7 @@
       </w:pPr>
     </w:lvl>
   </w:abstractNum>
-  <w:abstractNum w:abstractNumId="27">
+  <w:abstractNum w:abstractNumId="30">
     <w:nsid w:val="6FBA13BF"/>
     <w:multiLevelType w:val="hybridMultilevel"/>
     <w:tmpl w:val="87AEAA70"/>
@@ -4400,7 +7266,7 @@
       </w:pPr>
     </w:lvl>
   </w:abstractNum>
-  <w:abstractNum w:abstractNumId="28">
+  <w:abstractNum w:abstractNumId="31">
     <w:nsid w:val="72D34AD5"/>
     <w:multiLevelType w:val="hybridMultilevel"/>
     <w:tmpl w:val="09DA45CC"/>
@@ -4516,7 +7382,7 @@
       </w:pPr>
     </w:lvl>
   </w:abstractNum>
-  <w:abstractNum w:abstractNumId="29">
+  <w:abstractNum w:abstractNumId="32">
     <w:nsid w:val="732D6407"/>
     <w:multiLevelType w:val="hybridMultilevel"/>
     <w:tmpl w:val="FD6CBD34"/>
@@ -4633,37 +7499,37 @@
     </w:lvl>
   </w:abstractNum>
   <w:num w:numId="1">
+    <w:abstractNumId w:val="15"/>
+  </w:num>
+  <w:num w:numId="2">
+    <w:abstractNumId w:val="20"/>
+  </w:num>
+  <w:num w:numId="3">
+    <w:abstractNumId w:val="23"/>
+  </w:num>
+  <w:num w:numId="4">
+    <w:abstractNumId w:val="17"/>
+  </w:num>
+  <w:num w:numId="5">
+    <w:abstractNumId w:val="32"/>
+  </w:num>
+  <w:num w:numId="6">
+    <w:abstractNumId w:val="12"/>
+  </w:num>
+  <w:num w:numId="7">
     <w:abstractNumId w:val="14"/>
   </w:num>
-  <w:num w:numId="2">
-    <w:abstractNumId w:val="19"/>
-  </w:num>
-  <w:num w:numId="3">
-    <w:abstractNumId w:val="21"/>
-  </w:num>
-  <w:num w:numId="4">
-    <w:abstractNumId w:val="16"/>
-  </w:num>
-  <w:num w:numId="5">
-    <w:abstractNumId w:val="29"/>
-  </w:num>
-  <w:num w:numId="6">
-    <w:abstractNumId w:val="11"/>
-  </w:num>
-  <w:num w:numId="7">
-    <w:abstractNumId w:val="13"/>
-  </w:num>
   <w:num w:numId="8">
-    <w:abstractNumId w:val="23"/>
+    <w:abstractNumId w:val="25"/>
   </w:num>
   <w:num w:numId="9">
-    <w:abstractNumId w:val="24"/>
+    <w:abstractNumId w:val="26"/>
   </w:num>
   <w:num w:numId="10">
     <w:abstractNumId w:val="1"/>
   </w:num>
   <w:num w:numId="11">
-    <w:abstractNumId w:val="25"/>
+    <w:abstractNumId w:val="27"/>
   </w:num>
   <w:num w:numId="12">
     <w:abstractNumId w:val="10"/>
@@ -4672,7 +7538,7 @@
     <w:abstractNumId w:val="5"/>
   </w:num>
   <w:num w:numId="14">
-    <w:abstractNumId w:val="17"/>
+    <w:abstractNumId w:val="18"/>
   </w:num>
   <w:num w:numId="15">
     <w:abstractNumId w:val="4"/>
@@ -4681,19 +7547,19 @@
     <w:abstractNumId w:val="2"/>
   </w:num>
   <w:num w:numId="17">
-    <w:abstractNumId w:val="18"/>
+    <w:abstractNumId w:val="19"/>
   </w:num>
   <w:num w:numId="18">
-    <w:abstractNumId w:val="28"/>
+    <w:abstractNumId w:val="31"/>
   </w:num>
   <w:num w:numId="19">
     <w:abstractNumId w:val="9"/>
   </w:num>
   <w:num w:numId="20">
-    <w:abstractNumId w:val="27"/>
+    <w:abstractNumId w:val="30"/>
   </w:num>
   <w:num w:numId="21">
-    <w:abstractNumId w:val="22"/>
+    <w:abstractNumId w:val="24"/>
   </w:num>
   <w:num w:numId="22">
     <w:abstractNumId w:val="3"/>
@@ -4702,25 +7568,34 @@
     <w:abstractNumId w:val="7"/>
   </w:num>
   <w:num w:numId="24">
-    <w:abstractNumId w:val="26"/>
+    <w:abstractNumId w:val="29"/>
   </w:num>
   <w:num w:numId="25">
     <w:abstractNumId w:val="8"/>
   </w:num>
   <w:num w:numId="26">
-    <w:abstractNumId w:val="15"/>
+    <w:abstractNumId w:val="16"/>
   </w:num>
   <w:num w:numId="27">
-    <w:abstractNumId w:val="20"/>
+    <w:abstractNumId w:val="22"/>
   </w:num>
   <w:num w:numId="28">
-    <w:abstractNumId w:val="12"/>
+    <w:abstractNumId w:val="13"/>
   </w:num>
   <w:num w:numId="29">
     <w:abstractNumId w:val="6"/>
   </w:num>
   <w:num w:numId="30">
     <w:abstractNumId w:val="0"/>
+  </w:num>
+  <w:num w:numId="31">
+    <w:abstractNumId w:val="28"/>
+  </w:num>
+  <w:num w:numId="32">
+    <w:abstractNumId w:val="11"/>
+  </w:num>
+  <w:num w:numId="33">
+    <w:abstractNumId w:val="21"/>
   </w:num>
 </w:numbering>
 </file>

</xml_diff>

<commit_message>
PW-11: Add authentication to database model, API
</commit_message>
<xml_diff>
--- a/doc/Subscription Management API.docx
+++ b/doc/Subscription Management API.docx
@@ -2166,7 +2166,7 @@
       </w:pPr>
       <w:r>
         <w:lastRenderedPageBreak/>
-        <w:t>Authorization</w:t>
+        <w:t>Authentication</w:t>
       </w:r>
     </w:p>
     <w:p>
@@ -2177,10 +2177,10 @@
         <w:rPr>
           <w:i/>
         </w:rPr>
-        <w:t>Authorization</w:t>
-      </w:r>
-      <w:r>
-        <w:t xml:space="preserve"> is the process of granting or refusing access to a partner. The Subscription Management System specifies partners as sets of URIs identified by regular expression patterns.</w:t>
+        <w:t>Authentication</w:t>
+      </w:r>
+      <w:r>
+        <w:t xml:space="preserve"> is the process of verifying the identity of a user. The Subscription Management System uses a username-and-password authentication scheme.</w:t>
       </w:r>
     </w:p>
     <w:p>
@@ -2188,54 +2188,67 @@
         <w:keepNext/>
       </w:pPr>
       <w:r>
-        <w:t xml:space="preserve">A </w:t>
-      </w:r>
-      <w:r>
-        <w:t>pattern</w:t>
-      </w:r>
-      <w:r>
-        <w:t xml:space="preserve"> is a regular expression pattern identified by an id. An </w:t>
-      </w:r>
-      <w:r>
-        <w:t>access type</w:t>
-      </w:r>
-      <w:r>
-        <w:t xml:space="preserve"> is a content type identified by an id with a name. An </w:t>
-      </w:r>
-      <w:r>
-        <w:t>access rule</w:t>
-      </w:r>
-      <w:r>
-        <w:t xml:space="preserve"> relates a </w:t>
-      </w:r>
-      <w:r>
-        <w:t>partner</w:t>
-      </w:r>
-      <w:r>
-        <w:t xml:space="preserve"> to a </w:t>
-      </w:r>
-      <w:r>
-        <w:t>pattern</w:t>
-      </w:r>
-      <w:r>
-        <w:t xml:space="preserve"> and an </w:t>
-      </w:r>
-      <w:r>
-        <w:t>access type</w:t>
-      </w:r>
-      <w:r>
-        <w:t xml:space="preserve"> and consists of t</w:t>
-      </w:r>
-      <w:r>
-        <w:t xml:space="preserve">he three ids from those objects plus a single-number, unique identifier for the rule. The access API call determines whether to authorize access to a URI for a party by finding the appropriate access rule that covers the URI; if no such rule </w:t>
+        <w:t>The username uniquely identifies the party, and supplying a password that matches the stored password verifies that identity. The user-password also corresponds to an optional email address and organization name.</w:t>
+      </w:r>
+    </w:p>
+    <w:p>
+      <w:pPr>
+        <w:pStyle w:val="ListParagraph"/>
+        <w:keepNext/>
+        <w:numPr>
+          <w:ilvl w:val="0"/>
+          <w:numId w:val="32"/>
+        </w:numPr>
+      </w:pPr>
+      <w:r>
+        <w:rPr>
+          <w:b/>
+        </w:rPr>
+        <w:t>/authentications</w:t>
+      </w:r>
+      <w:r>
+        <w:t xml:space="preserve"> # all the username-password combinations for parties</w:t>
+      </w:r>
+    </w:p>
+    <w:p>
+      <w:pPr>
+        <w:pStyle w:val="ListParagraph"/>
+        <w:keepNext/>
+        <w:numPr>
+          <w:ilvl w:val="0"/>
+          <w:numId w:val="32"/>
+        </w:numPr>
+      </w:pPr>
+      <w:r>
+        <w:rPr>
+          <w:b/>
+        </w:rPr>
+        <w:t>/</w:t>
+      </w:r>
+      <w:proofErr w:type="spellStart"/>
+      <w:r>
+        <w:rPr>
+          <w:b/>
+        </w:rPr>
+        <w:t>authentications</w:t>
       </w:r>
       <w:proofErr w:type="gramStart"/>
       <w:r>
-        <w:t>exists,</w:t>
-      </w:r>
+        <w:rPr>
+          <w:b/>
+        </w:rPr>
+        <w:t>?username</w:t>
+      </w:r>
+      <w:proofErr w:type="spellEnd"/>
       <w:proofErr w:type="gramEnd"/>
       <w:r>
-        <w:t xml:space="preserve"> the default is to authorize the request (free content).</w:t>
+        <w:rPr>
+          <w:b/>
+        </w:rPr>
+        <w:t>=&lt;username&gt;</w:t>
+      </w:r>
+      <w:r>
+        <w:t xml:space="preserve"> # retrieve, update, delete specific username</w:t>
       </w:r>
     </w:p>
     <w:p>
@@ -2245,28 +2258,100 @@
           <w:ilvl w:val="0"/>
           <w:numId w:val="32"/>
         </w:numPr>
-        <w:rPr>
-          <w:rFonts w:ascii="Courier New" w:hAnsi="Courier New" w:cs="Courier New"/>
-          <w:sz w:val="20"/>
-          <w:szCs w:val="20"/>
-        </w:rPr>
-      </w:pPr>
-      <w:r>
-        <w:rPr>
-          <w:rFonts w:ascii="Courier New" w:hAnsi="Courier New" w:cs="Courier New"/>
-          <w:b/>
-          <w:sz w:val="20"/>
-          <w:szCs w:val="20"/>
-        </w:rPr>
-        <w:t>/authorizations/patterns</w:t>
-      </w:r>
-      <w:r>
-        <w:rPr>
-          <w:rFonts w:ascii="Courier New" w:hAnsi="Courier New" w:cs="Courier New"/>
-          <w:sz w:val="20"/>
-          <w:szCs w:val="20"/>
-        </w:rPr>
-        <w:t xml:space="preserve"> # all URI patterns</w:t>
+      </w:pPr>
+      <w:bookmarkStart w:id="0" w:name="_GoBack"/>
+      <w:r>
+        <w:rPr>
+          <w:b/>
+        </w:rPr>
+        <w:t>/authentications/login</w:t>
+      </w:r>
+      <w:r>
+        <w:t xml:space="preserve"> </w:t>
+      </w:r>
+      <w:bookmarkEnd w:id="0"/>
+      <w:r>
+        <w:t xml:space="preserve"># </w:t>
+      </w:r>
+      <w:r>
+        <w:t>determine if logged in from cookie, otherwise authenticate using password</w:t>
+      </w:r>
+    </w:p>
+    <w:p>
+      <w:pPr>
+        <w:pStyle w:val="Heading1"/>
+      </w:pPr>
+      <w:r>
+        <w:t>Authorization</w:t>
+      </w:r>
+    </w:p>
+    <w:p>
+      <w:pPr>
+        <w:keepNext/>
+      </w:pPr>
+      <w:r>
+        <w:rPr>
+          <w:i/>
+        </w:rPr>
+        <w:t>Authorization</w:t>
+      </w:r>
+      <w:r>
+        <w:t xml:space="preserve"> is the process of granting or refusing access to a partner. The Subscription Management System specifies partners as sets of URIs identified by regular expression patterns.</w:t>
+      </w:r>
+    </w:p>
+    <w:p>
+      <w:pPr>
+        <w:keepNext/>
+      </w:pPr>
+      <w:r>
+        <w:t xml:space="preserve">A </w:t>
+      </w:r>
+      <w:r>
+        <w:t>pattern</w:t>
+      </w:r>
+      <w:r>
+        <w:t xml:space="preserve"> is a regular expression pattern identified by an id. An </w:t>
+      </w:r>
+      <w:r>
+        <w:t>access type</w:t>
+      </w:r>
+      <w:r>
+        <w:t xml:space="preserve"> is a content type identified by an id with a name. An </w:t>
+      </w:r>
+      <w:r>
+        <w:t>access rule</w:t>
+      </w:r>
+      <w:r>
+        <w:t xml:space="preserve"> relates a </w:t>
+      </w:r>
+      <w:r>
+        <w:t>partner</w:t>
+      </w:r>
+      <w:r>
+        <w:t xml:space="preserve"> to a </w:t>
+      </w:r>
+      <w:r>
+        <w:t>pattern</w:t>
+      </w:r>
+      <w:r>
+        <w:t xml:space="preserve"> and an </w:t>
+      </w:r>
+      <w:r>
+        <w:t>access type</w:t>
+      </w:r>
+      <w:r>
+        <w:t xml:space="preserve"> and consists of t</w:t>
+      </w:r>
+      <w:r>
+        <w:t xml:space="preserve">he three ids from those objects plus a single-number, unique identifier for the rule. The access API call determines whether to authorize access to a URI for a party by finding the appropriate access rule that covers the URI; if no such rule </w:t>
+      </w:r>
+      <w:proofErr w:type="gramStart"/>
+      <w:r>
+        <w:t>exists,</w:t>
+      </w:r>
+      <w:proofErr w:type="gramEnd"/>
+      <w:r>
+        <w:t xml:space="preserve"> the default is to authorize the request (free content).</w:t>
       </w:r>
     </w:p>
     <w:p>
@@ -2289,15 +2374,15 @@
           <w:sz w:val="20"/>
           <w:szCs w:val="20"/>
         </w:rPr>
-        <w:t>/authorizations/patterns/&lt;id&gt;</w:t>
-      </w:r>
-      <w:r>
-        <w:rPr>
-          <w:rFonts w:ascii="Courier New" w:hAnsi="Courier New" w:cs="Courier New"/>
-          <w:sz w:val="20"/>
-          <w:szCs w:val="20"/>
-        </w:rPr>
-        <w:t xml:space="preserve"> # a specific URI pattern</w:t>
+        <w:t>/authorizations/patterns</w:t>
+      </w:r>
+      <w:r>
+        <w:rPr>
+          <w:rFonts w:ascii="Courier New" w:hAnsi="Courier New" w:cs="Courier New"/>
+          <w:sz w:val="20"/>
+          <w:szCs w:val="20"/>
+        </w:rPr>
+        <w:t xml:space="preserve"> # all URI patterns</w:t>
       </w:r>
     </w:p>
     <w:p>
@@ -2320,26 +2405,15 @@
           <w:sz w:val="20"/>
           <w:szCs w:val="20"/>
         </w:rPr>
-        <w:t>/authorizations/</w:t>
-      </w:r>
-      <w:proofErr w:type="spellStart"/>
-      <w:r>
-        <w:rPr>
-          <w:rFonts w:ascii="Courier New" w:hAnsi="Courier New" w:cs="Courier New"/>
-          <w:b/>
-          <w:sz w:val="20"/>
-          <w:szCs w:val="20"/>
-        </w:rPr>
-        <w:t>accessTypes</w:t>
-      </w:r>
-      <w:proofErr w:type="spellEnd"/>
-      <w:r>
-        <w:rPr>
-          <w:rFonts w:ascii="Courier New" w:hAnsi="Courier New" w:cs="Courier New"/>
-          <w:sz w:val="20"/>
-          <w:szCs w:val="20"/>
-        </w:rPr>
-        <w:t xml:space="preserve"> # all access types</w:t>
+        <w:t>/authorizations/patterns/&lt;id&gt;</w:t>
+      </w:r>
+      <w:r>
+        <w:rPr>
+          <w:rFonts w:ascii="Courier New" w:hAnsi="Courier New" w:cs="Courier New"/>
+          <w:sz w:val="20"/>
+          <w:szCs w:val="20"/>
+        </w:rPr>
+        <w:t xml:space="preserve"> # a specific URI pattern</w:t>
       </w:r>
     </w:p>
     <w:p>
@@ -2378,19 +2452,10 @@
       <w:r>
         <w:rPr>
           <w:rFonts w:ascii="Courier New" w:hAnsi="Courier New" w:cs="Courier New"/>
-          <w:b/>
-          <w:sz w:val="20"/>
-          <w:szCs w:val="20"/>
-        </w:rPr>
-        <w:t>/&lt;id&gt;</w:t>
-      </w:r>
-      <w:r>
-        <w:rPr>
-          <w:rFonts w:ascii="Courier New" w:hAnsi="Courier New" w:cs="Courier New"/>
-          <w:sz w:val="20"/>
-          <w:szCs w:val="20"/>
-        </w:rPr>
-        <w:t xml:space="preserve"> # a specific access type</w:t>
+          <w:sz w:val="20"/>
+          <w:szCs w:val="20"/>
+        </w:rPr>
+        <w:t xml:space="preserve"> # all access types</w:t>
       </w:r>
     </w:p>
     <w:p>
@@ -2423,16 +2488,25 @@
           <w:sz w:val="20"/>
           <w:szCs w:val="20"/>
         </w:rPr>
-        <w:t>accessRules</w:t>
+        <w:t>accessTypes</w:t>
       </w:r>
       <w:proofErr w:type="spellEnd"/>
       <w:r>
         <w:rPr>
           <w:rFonts w:ascii="Courier New" w:hAnsi="Courier New" w:cs="Courier New"/>
-          <w:sz w:val="20"/>
-          <w:szCs w:val="20"/>
-        </w:rPr>
-        <w:t xml:space="preserve"> # all access rules</w:t>
+          <w:b/>
+          <w:sz w:val="20"/>
+          <w:szCs w:val="20"/>
+        </w:rPr>
+        <w:t>/&lt;id&gt;</w:t>
+      </w:r>
+      <w:r>
+        <w:rPr>
+          <w:rFonts w:ascii="Courier New" w:hAnsi="Courier New" w:cs="Courier New"/>
+          <w:sz w:val="20"/>
+          <w:szCs w:val="20"/>
+        </w:rPr>
+        <w:t xml:space="preserve"> # a specific access type</w:t>
       </w:r>
     </w:p>
     <w:p>
@@ -2471,19 +2545,10 @@
       <w:r>
         <w:rPr>
           <w:rFonts w:ascii="Courier New" w:hAnsi="Courier New" w:cs="Courier New"/>
-          <w:b/>
-          <w:sz w:val="20"/>
-          <w:szCs w:val="20"/>
-        </w:rPr>
-        <w:t>/&lt;id&gt;</w:t>
-      </w:r>
-      <w:r>
-        <w:rPr>
-          <w:rFonts w:ascii="Courier New" w:hAnsi="Courier New" w:cs="Courier New"/>
-          <w:sz w:val="20"/>
-          <w:szCs w:val="20"/>
-        </w:rPr>
-        <w:t xml:space="preserve"> # a specific access rule</w:t>
+          <w:sz w:val="20"/>
+          <w:szCs w:val="20"/>
+        </w:rPr>
+        <w:t xml:space="preserve"> # all access rules</w:t>
       </w:r>
     </w:p>
     <w:p>
@@ -2506,104 +2571,36 @@
           <w:sz w:val="20"/>
           <w:szCs w:val="20"/>
         </w:rPr>
-        <w:t>/authorizations/access</w:t>
-      </w:r>
-      <w:proofErr w:type="gramStart"/>
-      <w:r>
-        <w:rPr>
-          <w:rFonts w:ascii="Courier New" w:hAnsi="Courier New" w:cs="Courier New"/>
-          <w:b/>
-          <w:sz w:val="20"/>
-          <w:szCs w:val="20"/>
-        </w:rPr>
-        <w:t>?ip</w:t>
-      </w:r>
-      <w:proofErr w:type="gramEnd"/>
-      <w:r>
-        <w:rPr>
-          <w:rFonts w:ascii="Courier New" w:hAnsi="Courier New" w:cs="Courier New"/>
-          <w:b/>
-          <w:sz w:val="20"/>
-          <w:szCs w:val="20"/>
-        </w:rPr>
-        <w:t>=&lt;ip&gt;&amp;url=&lt;uri&gt;&amp;partyId=&lt;id&gt;&amp;partnerId=&lt;id&gt;</w:t>
-      </w:r>
-      <w:r>
-        <w:rPr>
-          <w:rFonts w:ascii="Courier New" w:hAnsi="Courier New" w:cs="Courier New"/>
-          <w:sz w:val="20"/>
-          <w:szCs w:val="20"/>
-        </w:rPr>
-        <w:t xml:space="preserve"> # whether the party</w:t>
-      </w:r>
-      <w:r>
-        <w:rPr>
-          <w:rFonts w:ascii="Courier New" w:hAnsi="Courier New" w:cs="Courier New"/>
-          <w:sz w:val="20"/>
-          <w:szCs w:val="20"/>
-        </w:rPr>
-        <w:t xml:space="preserve"> or </w:t>
+        <w:t>/authorizations/</w:t>
       </w:r>
       <w:proofErr w:type="spellStart"/>
       <w:r>
         <w:rPr>
           <w:rFonts w:ascii="Courier New" w:hAnsi="Courier New" w:cs="Courier New"/>
-          <w:sz w:val="20"/>
-          <w:szCs w:val="20"/>
-        </w:rPr>
-        <w:t>ip</w:t>
+          <w:b/>
+          <w:sz w:val="20"/>
+          <w:szCs w:val="20"/>
+        </w:rPr>
+        <w:t>accessRules</w:t>
       </w:r>
       <w:proofErr w:type="spellEnd"/>
       <w:r>
         <w:rPr>
           <w:rFonts w:ascii="Courier New" w:hAnsi="Courier New" w:cs="Courier New"/>
-          <w:sz w:val="20"/>
-          <w:szCs w:val="20"/>
-        </w:rPr>
-        <w:t xml:space="preserve"> address</w:t>
-      </w:r>
-      <w:r>
-        <w:rPr>
-          <w:rFonts w:ascii="Courier New" w:hAnsi="Courier New" w:cs="Courier New"/>
-          <w:sz w:val="20"/>
-          <w:szCs w:val="20"/>
-        </w:rPr>
-        <w:t xml:space="preserve"> has access for a given URI</w:t>
-      </w:r>
-      <w:r>
-        <w:rPr>
-          <w:rFonts w:ascii="Courier New" w:hAnsi="Courier New" w:cs="Courier New"/>
-          <w:sz w:val="20"/>
-          <w:szCs w:val="20"/>
-        </w:rPr>
-        <w:t xml:space="preserve"> for a given partner; returns OK, </w:t>
-      </w:r>
-      <w:r>
-        <w:rPr>
-          <w:rFonts w:ascii="Courier New" w:hAnsi="Courier New" w:cs="Courier New"/>
-          <w:sz w:val="20"/>
-          <w:szCs w:val="20"/>
-        </w:rPr>
-        <w:t>Warning</w:t>
-      </w:r>
-      <w:r>
-        <w:rPr>
-          <w:rFonts w:ascii="Courier New" w:hAnsi="Courier New" w:cs="Courier New"/>
-          <w:sz w:val="20"/>
-          <w:szCs w:val="20"/>
-        </w:rPr>
-        <w:t xml:space="preserve">, </w:t>
-      </w:r>
-      <w:proofErr w:type="spellStart"/>
-      <w:r>
-        <w:rPr>
-          <w:rFonts w:ascii="Courier New" w:hAnsi="Courier New" w:cs="Courier New"/>
-          <w:sz w:val="20"/>
-          <w:szCs w:val="20"/>
-        </w:rPr>
-        <w:t>NeedSubscription</w:t>
-      </w:r>
-      <w:proofErr w:type="spellEnd"/>
+          <w:b/>
+          <w:sz w:val="20"/>
+          <w:szCs w:val="20"/>
+        </w:rPr>
+        <w:t>/&lt;id&gt;</w:t>
+      </w:r>
+      <w:r>
+        <w:rPr>
+          <w:rFonts w:ascii="Courier New" w:hAnsi="Courier New" w:cs="Courier New"/>
+          <w:sz w:val="20"/>
+          <w:szCs w:val="20"/>
+        </w:rPr>
+        <w:t xml:space="preserve"> # a specific access rule</w:t>
+      </w:r>
     </w:p>
     <w:p>
       <w:pPr>
@@ -2625,6 +2622,125 @@
           <w:sz w:val="20"/>
           <w:szCs w:val="20"/>
         </w:rPr>
+        <w:t>/authorizations/access</w:t>
+      </w:r>
+      <w:proofErr w:type="gramStart"/>
+      <w:r>
+        <w:rPr>
+          <w:rFonts w:ascii="Courier New" w:hAnsi="Courier New" w:cs="Courier New"/>
+          <w:b/>
+          <w:sz w:val="20"/>
+          <w:szCs w:val="20"/>
+        </w:rPr>
+        <w:t>?ip</w:t>
+      </w:r>
+      <w:proofErr w:type="gramEnd"/>
+      <w:r>
+        <w:rPr>
+          <w:rFonts w:ascii="Courier New" w:hAnsi="Courier New" w:cs="Courier New"/>
+          <w:b/>
+          <w:sz w:val="20"/>
+          <w:szCs w:val="20"/>
+        </w:rPr>
+        <w:t>=&lt;ip&gt;&amp;url=&lt;uri&gt;&amp;partyId=&lt;id&gt;&amp;partnerId=&lt;id&gt;</w:t>
+      </w:r>
+      <w:r>
+        <w:rPr>
+          <w:rFonts w:ascii="Courier New" w:hAnsi="Courier New" w:cs="Courier New"/>
+          <w:sz w:val="20"/>
+          <w:szCs w:val="20"/>
+        </w:rPr>
+        <w:t xml:space="preserve"> # whether the party</w:t>
+      </w:r>
+      <w:r>
+        <w:rPr>
+          <w:rFonts w:ascii="Courier New" w:hAnsi="Courier New" w:cs="Courier New"/>
+          <w:sz w:val="20"/>
+          <w:szCs w:val="20"/>
+        </w:rPr>
+        <w:t xml:space="preserve"> or </w:t>
+      </w:r>
+      <w:proofErr w:type="spellStart"/>
+      <w:r>
+        <w:rPr>
+          <w:rFonts w:ascii="Courier New" w:hAnsi="Courier New" w:cs="Courier New"/>
+          <w:sz w:val="20"/>
+          <w:szCs w:val="20"/>
+        </w:rPr>
+        <w:t>ip</w:t>
+      </w:r>
+      <w:proofErr w:type="spellEnd"/>
+      <w:r>
+        <w:rPr>
+          <w:rFonts w:ascii="Courier New" w:hAnsi="Courier New" w:cs="Courier New"/>
+          <w:sz w:val="20"/>
+          <w:szCs w:val="20"/>
+        </w:rPr>
+        <w:t xml:space="preserve"> address</w:t>
+      </w:r>
+      <w:r>
+        <w:rPr>
+          <w:rFonts w:ascii="Courier New" w:hAnsi="Courier New" w:cs="Courier New"/>
+          <w:sz w:val="20"/>
+          <w:szCs w:val="20"/>
+        </w:rPr>
+        <w:t xml:space="preserve"> has access for a given URI</w:t>
+      </w:r>
+      <w:r>
+        <w:rPr>
+          <w:rFonts w:ascii="Courier New" w:hAnsi="Courier New" w:cs="Courier New"/>
+          <w:sz w:val="20"/>
+          <w:szCs w:val="20"/>
+        </w:rPr>
+        <w:t xml:space="preserve"> for a given partner; returns OK, </w:t>
+      </w:r>
+      <w:r>
+        <w:rPr>
+          <w:rFonts w:ascii="Courier New" w:hAnsi="Courier New" w:cs="Courier New"/>
+          <w:sz w:val="20"/>
+          <w:szCs w:val="20"/>
+        </w:rPr>
+        <w:t>Warning</w:t>
+      </w:r>
+      <w:r>
+        <w:rPr>
+          <w:rFonts w:ascii="Courier New" w:hAnsi="Courier New" w:cs="Courier New"/>
+          <w:sz w:val="20"/>
+          <w:szCs w:val="20"/>
+        </w:rPr>
+        <w:t xml:space="preserve">, </w:t>
+      </w:r>
+      <w:proofErr w:type="spellStart"/>
+      <w:r>
+        <w:rPr>
+          <w:rFonts w:ascii="Courier New" w:hAnsi="Courier New" w:cs="Courier New"/>
+          <w:sz w:val="20"/>
+          <w:szCs w:val="20"/>
+        </w:rPr>
+        <w:t>NeedSubscription</w:t>
+      </w:r>
+      <w:proofErr w:type="spellEnd"/>
+    </w:p>
+    <w:p>
+      <w:pPr>
+        <w:pStyle w:val="ListParagraph"/>
+        <w:numPr>
+          <w:ilvl w:val="0"/>
+          <w:numId w:val="32"/>
+        </w:numPr>
+        <w:rPr>
+          <w:rFonts w:ascii="Courier New" w:hAnsi="Courier New" w:cs="Courier New"/>
+          <w:sz w:val="20"/>
+          <w:szCs w:val="20"/>
+        </w:rPr>
+      </w:pPr>
+      <w:r>
+        <w:rPr>
+          <w:rFonts w:ascii="Courier New" w:hAnsi="Courier New" w:cs="Courier New"/>
+          <w:b/>
+          <w:sz w:val="20"/>
+          <w:szCs w:val="20"/>
+        </w:rPr>
         <w:t xml:space="preserve">/authorizations/subscription? </w:t>
       </w:r>
       <w:proofErr w:type="spellStart"/>
@@ -3080,6 +3196,7 @@
           <w:sz w:val="20"/>
           <w:szCs w:val="20"/>
         </w:rPr>
+        <w:lastRenderedPageBreak/>
         <w:t>/session-logs/</w:t>
       </w:r>
       <w:proofErr w:type="spellStart"/>
@@ -3276,17 +3393,7 @@
           <w:sz w:val="20"/>
           <w:szCs w:val="20"/>
         </w:rPr>
-        <w:t xml:space="preserve"> addres</w:t>
-      </w:r>
-      <w:bookmarkStart w:id="0" w:name="_GoBack"/>
-      <w:bookmarkEnd w:id="0"/>
-      <w:r>
-        <w:rPr>
-          <w:rFonts w:ascii="Courier New" w:hAnsi="Courier New" w:cs="Courier New"/>
-          <w:sz w:val="20"/>
-          <w:szCs w:val="20"/>
-        </w:rPr>
-        <w:t>s</w:t>
+        <w:t xml:space="preserve"> address</w:t>
       </w:r>
     </w:p>
     <w:sectPr>
@@ -3368,7 +3475,7 @@
         <w:rStyle w:val="PageNumber"/>
         <w:noProof/>
       </w:rPr>
-      <w:t>2</w:t>
+      <w:t>4</w:t>
     </w:r>
     <w:r>
       <w:rPr>
@@ -4943,7 +5050,7 @@
   <w:abstractNum w:abstractNumId="11">
     <w:nsid w:val="24C839B8"/>
     <w:multiLevelType w:val="hybridMultilevel"/>
-    <w:tmpl w:val="62F4C0B8"/>
+    <w:tmpl w:val="A0A0A794"/>
     <w:lvl w:ilvl="0" w:tplc="04090001">
       <w:start w:val="1"/>
       <w:numFmt w:val="bullet"/>

</xml_diff>

<commit_message>
PW-32: Updated API docs for latest changes
</commit_message>
<xml_diff>
--- a/doc/Subscription Management API.docx
+++ b/doc/Subscription Management API.docx
@@ -288,7 +288,38 @@
           <w:sz w:val="20"/>
           <w:szCs w:val="20"/>
         </w:rPr>
-        <w:t>/partners/&lt;id&gt;</w:t>
+        <w:t>/</w:t>
+      </w:r>
+      <w:proofErr w:type="spellStart"/>
+      <w:r>
+        <w:rPr>
+          <w:rFonts w:ascii="Courier New" w:hAnsi="Courier New" w:cs="Courier New"/>
+          <w:b/>
+          <w:sz w:val="20"/>
+          <w:szCs w:val="20"/>
+        </w:rPr>
+        <w:t>partners</w:t>
+      </w:r>
+      <w:proofErr w:type="gramStart"/>
+      <w:r>
+        <w:rPr>
+          <w:rFonts w:ascii="Courier New" w:hAnsi="Courier New" w:cs="Courier New"/>
+          <w:b/>
+          <w:sz w:val="20"/>
+          <w:szCs w:val="20"/>
+        </w:rPr>
+        <w:t>?partnerId</w:t>
+      </w:r>
+      <w:proofErr w:type="spellEnd"/>
+      <w:proofErr w:type="gramEnd"/>
+      <w:r>
+        <w:rPr>
+          <w:rFonts w:ascii="Courier New" w:hAnsi="Courier New" w:cs="Courier New"/>
+          <w:b/>
+          <w:sz w:val="20"/>
+          <w:szCs w:val="20"/>
+        </w:rPr>
+        <w:t>=&lt;id&gt;</w:t>
       </w:r>
       <w:r>
         <w:rPr>
@@ -415,7 +446,38 @@
           <w:sz w:val="20"/>
           <w:szCs w:val="20"/>
         </w:rPr>
-        <w:t>/partners/patterns/&lt;id&gt;</w:t>
+        <w:t>/partners/</w:t>
+      </w:r>
+      <w:proofErr w:type="spellStart"/>
+      <w:r>
+        <w:rPr>
+          <w:rFonts w:ascii="Courier New" w:hAnsi="Courier New" w:cs="Courier New"/>
+          <w:b/>
+          <w:sz w:val="20"/>
+          <w:szCs w:val="20"/>
+        </w:rPr>
+        <w:t>patterns</w:t>
+      </w:r>
+      <w:proofErr w:type="gramStart"/>
+      <w:r>
+        <w:rPr>
+          <w:rFonts w:ascii="Courier New" w:hAnsi="Courier New" w:cs="Courier New"/>
+          <w:b/>
+          <w:sz w:val="20"/>
+          <w:szCs w:val="20"/>
+        </w:rPr>
+        <w:t>?patternId</w:t>
+      </w:r>
+      <w:proofErr w:type="spellEnd"/>
+      <w:proofErr w:type="gramEnd"/>
+      <w:r>
+        <w:rPr>
+          <w:rFonts w:ascii="Courier New" w:hAnsi="Courier New" w:cs="Courier New"/>
+          <w:b/>
+          <w:sz w:val="20"/>
+          <w:szCs w:val="20"/>
+        </w:rPr>
+        <w:t>=&lt;id&gt;</w:t>
       </w:r>
       <w:r>
         <w:rPr>
@@ -542,7 +604,38 @@
           <w:sz w:val="20"/>
           <w:szCs w:val="20"/>
         </w:rPr>
-        <w:t>/partners/terms/&lt;id&gt;</w:t>
+        <w:t>/partners/</w:t>
+      </w:r>
+      <w:proofErr w:type="spellStart"/>
+      <w:r>
+        <w:rPr>
+          <w:rFonts w:ascii="Courier New" w:hAnsi="Courier New" w:cs="Courier New"/>
+          <w:b/>
+          <w:sz w:val="20"/>
+          <w:szCs w:val="20"/>
+        </w:rPr>
+        <w:t>terms</w:t>
+      </w:r>
+      <w:proofErr w:type="gramStart"/>
+      <w:r>
+        <w:rPr>
+          <w:rFonts w:ascii="Courier New" w:hAnsi="Courier New" w:cs="Courier New"/>
+          <w:b/>
+          <w:sz w:val="20"/>
+          <w:szCs w:val="20"/>
+        </w:rPr>
+        <w:t>?termId</w:t>
+      </w:r>
+      <w:proofErr w:type="spellEnd"/>
+      <w:proofErr w:type="gramEnd"/>
+      <w:r>
+        <w:rPr>
+          <w:rFonts w:ascii="Courier New" w:hAnsi="Courier New" w:cs="Courier New"/>
+          <w:b/>
+          <w:sz w:val="20"/>
+          <w:szCs w:val="20"/>
+        </w:rPr>
+        <w:t>=&lt;id&gt;</w:t>
       </w:r>
       <w:r>
         <w:rPr>
@@ -551,6 +644,399 @@
           <w:szCs w:val="20"/>
         </w:rPr>
         <w:t xml:space="preserve"> # a specific partner subscription term</w:t>
+      </w:r>
+    </w:p>
+    <w:p>
+      <w:pPr>
+        <w:pStyle w:val="Heading1"/>
+      </w:pPr>
+      <w:r>
+        <w:t>Parties</w:t>
+      </w:r>
+    </w:p>
+    <w:p>
+      <w:r>
+        <w:t xml:space="preserve">A </w:t>
+      </w:r>
+      <w:r>
+        <w:rPr>
+          <w:i/>
+        </w:rPr>
+        <w:t>party</w:t>
+      </w:r>
+      <w:r>
+        <w:t xml:space="preserve"> is a</w:t>
+      </w:r>
+      <w:r>
+        <w:t xml:space="preserve">n entity that is </w:t>
+      </w:r>
+      <w:r>
+        <w:t>some kind of system participant.</w:t>
+      </w:r>
+      <w:r>
+        <w:t xml:space="preserve"> A party has an id and a type and a set of IP ranges, continuous ranges of IPv4 or IPv6 addresses, that constitute the set of IP addresses that the party will subscribe when they subscribe to a partner. The IP range has a unique id, a starting IP address, and an ending IP address.</w:t>
+      </w:r>
+    </w:p>
+    <w:p>
+      <w:pPr>
+        <w:pStyle w:val="ListParagraph"/>
+        <w:keepNext/>
+        <w:numPr>
+          <w:ilvl w:val="0"/>
+          <w:numId w:val="33"/>
+        </w:numPr>
+        <w:rPr>
+          <w:rFonts w:ascii="Courier New" w:hAnsi="Courier New" w:cs="Courier New"/>
+          <w:sz w:val="20"/>
+          <w:szCs w:val="20"/>
+        </w:rPr>
+      </w:pPr>
+      <w:r>
+        <w:rPr>
+          <w:rFonts w:ascii="Courier New" w:hAnsi="Courier New" w:cs="Courier New"/>
+          <w:b/>
+          <w:sz w:val="20"/>
+          <w:szCs w:val="20"/>
+        </w:rPr>
+        <w:t>/</w:t>
+      </w:r>
+      <w:r>
+        <w:rPr>
+          <w:rFonts w:ascii="Courier New" w:hAnsi="Courier New" w:cs="Courier New"/>
+          <w:b/>
+          <w:sz w:val="20"/>
+          <w:szCs w:val="20"/>
+        </w:rPr>
+        <w:t>parties</w:t>
+      </w:r>
+      <w:r>
+        <w:rPr>
+          <w:rFonts w:ascii="Courier New" w:hAnsi="Courier New" w:cs="Courier New"/>
+          <w:sz w:val="20"/>
+          <w:szCs w:val="20"/>
+        </w:rPr>
+        <w:t xml:space="preserve"> # all </w:t>
+      </w:r>
+      <w:r>
+        <w:rPr>
+          <w:rFonts w:ascii="Courier New" w:hAnsi="Courier New" w:cs="Courier New"/>
+          <w:sz w:val="20"/>
+          <w:szCs w:val="20"/>
+        </w:rPr>
+        <w:t>parties</w:t>
+      </w:r>
+    </w:p>
+    <w:p>
+      <w:pPr>
+        <w:pStyle w:val="ListParagraph"/>
+        <w:keepNext/>
+        <w:numPr>
+          <w:ilvl w:val="0"/>
+          <w:numId w:val="33"/>
+        </w:numPr>
+        <w:rPr>
+          <w:rFonts w:ascii="Courier New" w:hAnsi="Courier New" w:cs="Courier New"/>
+          <w:sz w:val="20"/>
+          <w:szCs w:val="20"/>
+        </w:rPr>
+      </w:pPr>
+      <w:r>
+        <w:rPr>
+          <w:rFonts w:ascii="Courier New" w:hAnsi="Courier New" w:cs="Courier New"/>
+          <w:b/>
+          <w:sz w:val="20"/>
+          <w:szCs w:val="20"/>
+        </w:rPr>
+        <w:t>/</w:t>
+      </w:r>
+      <w:proofErr w:type="spellStart"/>
+      <w:r>
+        <w:rPr>
+          <w:rFonts w:ascii="Courier New" w:hAnsi="Courier New" w:cs="Courier New"/>
+          <w:b/>
+          <w:sz w:val="20"/>
+          <w:szCs w:val="20"/>
+        </w:rPr>
+        <w:t>parties</w:t>
+      </w:r>
+      <w:proofErr w:type="gramStart"/>
+      <w:r>
+        <w:rPr>
+          <w:rFonts w:ascii="Courier New" w:hAnsi="Courier New" w:cs="Courier New"/>
+          <w:b/>
+          <w:sz w:val="20"/>
+          <w:szCs w:val="20"/>
+        </w:rPr>
+        <w:t>?partyId</w:t>
+      </w:r>
+      <w:proofErr w:type="spellEnd"/>
+      <w:proofErr w:type="gramEnd"/>
+      <w:r>
+        <w:rPr>
+          <w:rFonts w:ascii="Courier New" w:hAnsi="Courier New" w:cs="Courier New"/>
+          <w:b/>
+          <w:sz w:val="20"/>
+          <w:szCs w:val="20"/>
+        </w:rPr>
+        <w:t>=&lt;id&gt;</w:t>
+      </w:r>
+      <w:r>
+        <w:rPr>
+          <w:rFonts w:ascii="Courier New" w:hAnsi="Courier New" w:cs="Courier New"/>
+          <w:sz w:val="20"/>
+          <w:szCs w:val="20"/>
+        </w:rPr>
+        <w:t xml:space="preserve"> # a specific party</w:t>
+      </w:r>
+    </w:p>
+    <w:p>
+      <w:pPr>
+        <w:pStyle w:val="ListParagraph"/>
+        <w:keepNext/>
+        <w:numPr>
+          <w:ilvl w:val="0"/>
+          <w:numId w:val="33"/>
+        </w:numPr>
+        <w:rPr>
+          <w:rFonts w:ascii="Courier New" w:hAnsi="Courier New" w:cs="Courier New"/>
+          <w:sz w:val="20"/>
+          <w:szCs w:val="20"/>
+        </w:rPr>
+      </w:pPr>
+      <w:r>
+        <w:rPr>
+          <w:rFonts w:ascii="Courier New" w:hAnsi="Courier New" w:cs="Courier New"/>
+          <w:b/>
+          <w:sz w:val="20"/>
+          <w:szCs w:val="20"/>
+        </w:rPr>
+        <w:t>/</w:t>
+      </w:r>
+      <w:proofErr w:type="spellStart"/>
+      <w:r>
+        <w:rPr>
+          <w:rFonts w:ascii="Courier New" w:hAnsi="Courier New" w:cs="Courier New"/>
+          <w:b/>
+          <w:sz w:val="20"/>
+          <w:szCs w:val="20"/>
+        </w:rPr>
+        <w:t>parties</w:t>
+      </w:r>
+      <w:proofErr w:type="gramStart"/>
+      <w:r>
+        <w:rPr>
+          <w:rFonts w:ascii="Courier New" w:hAnsi="Courier New" w:cs="Courier New"/>
+          <w:b/>
+          <w:sz w:val="20"/>
+          <w:szCs w:val="20"/>
+        </w:rPr>
+        <w:t>?partyType</w:t>
+      </w:r>
+      <w:proofErr w:type="spellEnd"/>
+      <w:proofErr w:type="gramEnd"/>
+      <w:r>
+        <w:rPr>
+          <w:rFonts w:ascii="Courier New" w:hAnsi="Courier New" w:cs="Courier New"/>
+          <w:b/>
+          <w:sz w:val="20"/>
+          <w:szCs w:val="20"/>
+        </w:rPr>
+        <w:t>=&lt;type&gt;</w:t>
+      </w:r>
+      <w:r>
+        <w:rPr>
+          <w:rFonts w:ascii="Courier New" w:hAnsi="Courier New" w:cs="Courier New"/>
+          <w:sz w:val="20"/>
+          <w:szCs w:val="20"/>
+        </w:rPr>
+        <w:t xml:space="preserve"> # all parties of the type</w:t>
+      </w:r>
+    </w:p>
+    <w:p>
+      <w:pPr>
+        <w:pStyle w:val="ListParagraph"/>
+        <w:keepNext/>
+        <w:numPr>
+          <w:ilvl w:val="0"/>
+          <w:numId w:val="33"/>
+        </w:numPr>
+        <w:rPr>
+          <w:rFonts w:ascii="Courier New" w:hAnsi="Courier New" w:cs="Courier New"/>
+          <w:sz w:val="20"/>
+          <w:szCs w:val="20"/>
+        </w:rPr>
+      </w:pPr>
+      <w:r>
+        <w:rPr>
+          <w:rFonts w:ascii="Courier New" w:hAnsi="Courier New" w:cs="Courier New"/>
+          <w:b/>
+          <w:sz w:val="20"/>
+          <w:szCs w:val="20"/>
+        </w:rPr>
+        <w:t>/parties/</w:t>
+      </w:r>
+      <w:proofErr w:type="spellStart"/>
+      <w:r>
+        <w:rPr>
+          <w:rFonts w:ascii="Courier New" w:hAnsi="Courier New" w:cs="Courier New"/>
+          <w:b/>
+          <w:sz w:val="20"/>
+          <w:szCs w:val="20"/>
+        </w:rPr>
+        <w:t>ipranges</w:t>
+      </w:r>
+      <w:proofErr w:type="spellEnd"/>
+      <w:r>
+        <w:rPr>
+          <w:rFonts w:ascii="Courier New" w:hAnsi="Courier New" w:cs="Courier New"/>
+          <w:sz w:val="20"/>
+          <w:szCs w:val="20"/>
+        </w:rPr>
+        <w:t xml:space="preserve"> # all </w:t>
+      </w:r>
+      <w:proofErr w:type="spellStart"/>
+      <w:r>
+        <w:rPr>
+          <w:rFonts w:ascii="Courier New" w:hAnsi="Courier New" w:cs="Courier New"/>
+          <w:sz w:val="20"/>
+          <w:szCs w:val="20"/>
+        </w:rPr>
+        <w:t>ip</w:t>
+      </w:r>
+      <w:proofErr w:type="spellEnd"/>
+      <w:r>
+        <w:rPr>
+          <w:rFonts w:ascii="Courier New" w:hAnsi="Courier New" w:cs="Courier New"/>
+          <w:sz w:val="20"/>
+          <w:szCs w:val="20"/>
+        </w:rPr>
+        <w:t xml:space="preserve"> ranges</w:t>
+      </w:r>
+    </w:p>
+    <w:p>
+      <w:pPr>
+        <w:pStyle w:val="ListParagraph"/>
+        <w:keepNext/>
+        <w:numPr>
+          <w:ilvl w:val="0"/>
+          <w:numId w:val="33"/>
+        </w:numPr>
+        <w:rPr>
+          <w:rFonts w:ascii="Courier New" w:hAnsi="Courier New" w:cs="Courier New"/>
+          <w:sz w:val="20"/>
+          <w:szCs w:val="20"/>
+        </w:rPr>
+      </w:pPr>
+      <w:r>
+        <w:rPr>
+          <w:rFonts w:ascii="Courier New" w:hAnsi="Courier New" w:cs="Courier New"/>
+          <w:b/>
+          <w:sz w:val="20"/>
+          <w:szCs w:val="20"/>
+        </w:rPr>
+        <w:t>/parties/</w:t>
+      </w:r>
+      <w:proofErr w:type="spellStart"/>
+      <w:r>
+        <w:rPr>
+          <w:rFonts w:ascii="Courier New" w:hAnsi="Courier New" w:cs="Courier New"/>
+          <w:b/>
+          <w:sz w:val="20"/>
+          <w:szCs w:val="20"/>
+        </w:rPr>
+        <w:t>ipranges</w:t>
+      </w:r>
+      <w:proofErr w:type="gramStart"/>
+      <w:r>
+        <w:rPr>
+          <w:rFonts w:ascii="Courier New" w:hAnsi="Courier New" w:cs="Courier New"/>
+          <w:b/>
+          <w:sz w:val="20"/>
+          <w:szCs w:val="20"/>
+        </w:rPr>
+        <w:t>?partyId</w:t>
+      </w:r>
+      <w:proofErr w:type="spellEnd"/>
+      <w:proofErr w:type="gramEnd"/>
+      <w:r>
+        <w:rPr>
+          <w:rFonts w:ascii="Courier New" w:hAnsi="Courier New" w:cs="Courier New"/>
+          <w:b/>
+          <w:sz w:val="20"/>
+          <w:szCs w:val="20"/>
+        </w:rPr>
+        <w:t>=&lt;id&gt;</w:t>
+      </w:r>
+      <w:r>
+        <w:rPr>
+          <w:rFonts w:ascii="Courier New" w:hAnsi="Courier New" w:cs="Courier New"/>
+          <w:sz w:val="20"/>
+          <w:szCs w:val="20"/>
+        </w:rPr>
+        <w:t xml:space="preserve"> # all the IP ranges for a party</w:t>
+      </w:r>
+    </w:p>
+    <w:p>
+      <w:pPr>
+        <w:pStyle w:val="ListParagraph"/>
+        <w:keepNext/>
+        <w:numPr>
+          <w:ilvl w:val="0"/>
+          <w:numId w:val="33"/>
+        </w:numPr>
+        <w:rPr>
+          <w:rFonts w:ascii="Courier New" w:hAnsi="Courier New" w:cs="Courier New"/>
+          <w:sz w:val="20"/>
+          <w:szCs w:val="20"/>
+        </w:rPr>
+      </w:pPr>
+      <w:r>
+        <w:rPr>
+          <w:rFonts w:ascii="Courier New" w:hAnsi="Courier New" w:cs="Courier New"/>
+          <w:b/>
+          <w:sz w:val="20"/>
+          <w:szCs w:val="20"/>
+        </w:rPr>
+        <w:t>/parties/</w:t>
+      </w:r>
+      <w:proofErr w:type="spellStart"/>
+      <w:r>
+        <w:rPr>
+          <w:rFonts w:ascii="Courier New" w:hAnsi="Courier New" w:cs="Courier New"/>
+          <w:b/>
+          <w:sz w:val="20"/>
+          <w:szCs w:val="20"/>
+        </w:rPr>
+        <w:t>ipranges</w:t>
+      </w:r>
+      <w:proofErr w:type="gramStart"/>
+      <w:r>
+        <w:rPr>
+          <w:rFonts w:ascii="Courier New" w:hAnsi="Courier New" w:cs="Courier New"/>
+          <w:b/>
+          <w:sz w:val="20"/>
+          <w:szCs w:val="20"/>
+        </w:rPr>
+        <w:t>?ipRangeId</w:t>
+      </w:r>
+      <w:proofErr w:type="spellEnd"/>
+      <w:proofErr w:type="gramEnd"/>
+      <w:r>
+        <w:rPr>
+          <w:rFonts w:ascii="Courier New" w:hAnsi="Courier New" w:cs="Courier New"/>
+          <w:b/>
+          <w:sz w:val="20"/>
+          <w:szCs w:val="20"/>
+        </w:rPr>
+        <w:t>=&lt;id&gt;</w:t>
+      </w:r>
+      <w:r>
+        <w:rPr>
+          <w:rFonts w:ascii="Courier New" w:hAnsi="Courier New" w:cs="Courier New"/>
+          <w:sz w:val="20"/>
+          <w:szCs w:val="20"/>
+        </w:rPr>
+        <w:t xml:space="preserve"> # a specific IP range</w:t>
       </w:r>
     </w:p>
     <w:p>
@@ -609,6 +1095,7 @@
           <w:sz w:val="20"/>
           <w:szCs w:val="20"/>
         </w:rPr>
+        <w:lastRenderedPageBreak/>
         <w:t>/subscriptions</w:t>
       </w:r>
       <w:r>
@@ -702,7 +1189,38 @@
           <w:sz w:val="20"/>
           <w:szCs w:val="20"/>
         </w:rPr>
-        <w:t>/subscriptions/&lt;id&gt;</w:t>
+        <w:t>/</w:t>
+      </w:r>
+      <w:proofErr w:type="spellStart"/>
+      <w:r>
+        <w:rPr>
+          <w:rFonts w:ascii="Courier New" w:hAnsi="Courier New" w:cs="Courier New"/>
+          <w:b/>
+          <w:sz w:val="20"/>
+          <w:szCs w:val="20"/>
+        </w:rPr>
+        <w:t>subscriptions</w:t>
+      </w:r>
+      <w:proofErr w:type="gramStart"/>
+      <w:r>
+        <w:rPr>
+          <w:rFonts w:ascii="Courier New" w:hAnsi="Courier New" w:cs="Courier New"/>
+          <w:b/>
+          <w:sz w:val="20"/>
+          <w:szCs w:val="20"/>
+        </w:rPr>
+        <w:t>?subscriptionId</w:t>
+      </w:r>
+      <w:proofErr w:type="spellEnd"/>
+      <w:proofErr w:type="gramEnd"/>
+      <w:r>
+        <w:rPr>
+          <w:rFonts w:ascii="Courier New" w:hAnsi="Courier New" w:cs="Courier New"/>
+          <w:b/>
+          <w:sz w:val="20"/>
+          <w:szCs w:val="20"/>
+        </w:rPr>
+        <w:t>=&lt;id&gt;</w:t>
       </w:r>
       <w:r>
         <w:rPr>
@@ -1116,16 +1634,15 @@
           <w:sz w:val="20"/>
           <w:szCs w:val="20"/>
         </w:rPr>
-        <w:lastRenderedPageBreak/>
-        <w:t>/subscriptions/parties</w:t>
-      </w:r>
-      <w:r>
-        <w:rPr>
-          <w:rFonts w:ascii="Courier New" w:hAnsi="Courier New" w:cs="Courier New"/>
-          <w:sz w:val="20"/>
-          <w:szCs w:val="20"/>
-        </w:rPr>
-        <w:t xml:space="preserve"> # all parties</w:t>
+        <w:t>/subscriptions/transactions</w:t>
+      </w:r>
+      <w:r>
+        <w:rPr>
+          <w:rFonts w:ascii="Courier New" w:hAnsi="Courier New" w:cs="Courier New"/>
+          <w:sz w:val="20"/>
+          <w:szCs w:val="20"/>
+        </w:rPr>
+        <w:t xml:space="preserve"> # all subscription transactions</w:t>
       </w:r>
     </w:p>
     <w:p>
@@ -1148,68 +1665,6 @@
           <w:sz w:val="20"/>
           <w:szCs w:val="20"/>
         </w:rPr>
-        <w:t>/subscriptions/parties/&lt;id&gt;</w:t>
-      </w:r>
-      <w:r>
-        <w:rPr>
-          <w:rFonts w:ascii="Courier New" w:hAnsi="Courier New" w:cs="Courier New"/>
-          <w:sz w:val="20"/>
-          <w:szCs w:val="20"/>
-        </w:rPr>
-        <w:t xml:space="preserve"> # a specific party</w:t>
-      </w:r>
-    </w:p>
-    <w:p>
-      <w:pPr>
-        <w:pStyle w:val="ListParagraph"/>
-        <w:numPr>
-          <w:ilvl w:val="0"/>
-          <w:numId w:val="29"/>
-        </w:numPr>
-        <w:rPr>
-          <w:rFonts w:ascii="Courier New" w:hAnsi="Courier New" w:cs="Courier New"/>
-          <w:sz w:val="20"/>
-          <w:szCs w:val="20"/>
-        </w:rPr>
-      </w:pPr>
-      <w:r>
-        <w:rPr>
-          <w:rFonts w:ascii="Courier New" w:hAnsi="Courier New" w:cs="Courier New"/>
-          <w:b/>
-          <w:sz w:val="20"/>
-          <w:szCs w:val="20"/>
-        </w:rPr>
-        <w:t>/subscriptions/transactions</w:t>
-      </w:r>
-      <w:r>
-        <w:rPr>
-          <w:rFonts w:ascii="Courier New" w:hAnsi="Courier New" w:cs="Courier New"/>
-          <w:sz w:val="20"/>
-          <w:szCs w:val="20"/>
-        </w:rPr>
-        <w:t xml:space="preserve"> # all subscription transactions</w:t>
-      </w:r>
-    </w:p>
-    <w:p>
-      <w:pPr>
-        <w:pStyle w:val="ListParagraph"/>
-        <w:numPr>
-          <w:ilvl w:val="0"/>
-          <w:numId w:val="29"/>
-        </w:numPr>
-        <w:rPr>
-          <w:rFonts w:ascii="Courier New" w:hAnsi="Courier New" w:cs="Courier New"/>
-          <w:sz w:val="20"/>
-          <w:szCs w:val="20"/>
-        </w:rPr>
-      </w:pPr>
-      <w:r>
-        <w:rPr>
-          <w:rFonts w:ascii="Courier New" w:hAnsi="Courier New" w:cs="Courier New"/>
-          <w:b/>
-          <w:sz w:val="20"/>
-          <w:szCs w:val="20"/>
-        </w:rPr>
         <w:t>/subscriptions/transactions/&lt;id&gt;</w:t>
       </w:r>
       <w:r>
@@ -1219,135 +1674,6 @@
           <w:szCs w:val="20"/>
         </w:rPr>
         <w:t xml:space="preserve"> # a specific subscription transaction</w:t>
-      </w:r>
-    </w:p>
-    <w:p>
-      <w:pPr>
-        <w:pStyle w:val="ListParagraph"/>
-        <w:numPr>
-          <w:ilvl w:val="0"/>
-          <w:numId w:val="29"/>
-        </w:numPr>
-        <w:rPr>
-          <w:rFonts w:ascii="Courier New" w:hAnsi="Courier New" w:cs="Courier New"/>
-          <w:sz w:val="20"/>
-          <w:szCs w:val="20"/>
-        </w:rPr>
-      </w:pPr>
-      <w:r>
-        <w:rPr>
-          <w:rFonts w:ascii="Courier New" w:hAnsi="Courier New" w:cs="Courier New"/>
-          <w:b/>
-          <w:sz w:val="20"/>
-          <w:szCs w:val="20"/>
-        </w:rPr>
-        <w:t>/subscriptions/</w:t>
-      </w:r>
-      <w:proofErr w:type="spellStart"/>
-      <w:r>
-        <w:rPr>
-          <w:rFonts w:ascii="Courier New" w:hAnsi="Courier New" w:cs="Courier New"/>
-          <w:b/>
-          <w:sz w:val="20"/>
-          <w:szCs w:val="20"/>
-        </w:rPr>
-        <w:t>ipranges</w:t>
-      </w:r>
-      <w:proofErr w:type="spellEnd"/>
-      <w:r>
-        <w:rPr>
-          <w:rFonts w:ascii="Courier New" w:hAnsi="Courier New" w:cs="Courier New"/>
-          <w:sz w:val="20"/>
-          <w:szCs w:val="20"/>
-        </w:rPr>
-        <w:t xml:space="preserve"> # all </w:t>
-      </w:r>
-      <w:proofErr w:type="spellStart"/>
-      <w:r>
-        <w:rPr>
-          <w:rFonts w:ascii="Courier New" w:hAnsi="Courier New" w:cs="Courier New"/>
-          <w:sz w:val="20"/>
-          <w:szCs w:val="20"/>
-        </w:rPr>
-        <w:t>ip</w:t>
-      </w:r>
-      <w:proofErr w:type="spellEnd"/>
-      <w:r>
-        <w:rPr>
-          <w:rFonts w:ascii="Courier New" w:hAnsi="Courier New" w:cs="Courier New"/>
-          <w:sz w:val="20"/>
-          <w:szCs w:val="20"/>
-        </w:rPr>
-        <w:t xml:space="preserve"> ranges</w:t>
-      </w:r>
-    </w:p>
-    <w:p>
-      <w:pPr>
-        <w:pStyle w:val="ListParagraph"/>
-        <w:numPr>
-          <w:ilvl w:val="0"/>
-          <w:numId w:val="29"/>
-        </w:numPr>
-        <w:rPr>
-          <w:rFonts w:ascii="Courier New" w:hAnsi="Courier New" w:cs="Courier New"/>
-          <w:sz w:val="20"/>
-          <w:szCs w:val="20"/>
-        </w:rPr>
-      </w:pPr>
-      <w:r>
-        <w:rPr>
-          <w:rFonts w:ascii="Courier New" w:hAnsi="Courier New" w:cs="Courier New"/>
-          <w:b/>
-          <w:sz w:val="20"/>
-          <w:szCs w:val="20"/>
-        </w:rPr>
-        <w:t>/subscriptions/</w:t>
-      </w:r>
-      <w:proofErr w:type="spellStart"/>
-      <w:r>
-        <w:rPr>
-          <w:rFonts w:ascii="Courier New" w:hAnsi="Courier New" w:cs="Courier New"/>
-          <w:b/>
-          <w:sz w:val="20"/>
-          <w:szCs w:val="20"/>
-        </w:rPr>
-        <w:t>ipranges</w:t>
-      </w:r>
-      <w:proofErr w:type="spellEnd"/>
-      <w:r>
-        <w:rPr>
-          <w:rFonts w:ascii="Courier New" w:hAnsi="Courier New" w:cs="Courier New"/>
-          <w:b/>
-          <w:sz w:val="20"/>
-          <w:szCs w:val="20"/>
-        </w:rPr>
-        <w:t>/&lt;id&gt;</w:t>
-      </w:r>
-      <w:r>
-        <w:rPr>
-          <w:rFonts w:ascii="Courier New" w:hAnsi="Courier New" w:cs="Courier New"/>
-          <w:sz w:val="20"/>
-          <w:szCs w:val="20"/>
-        </w:rPr>
-        <w:t xml:space="preserve"> # a specific </w:t>
-      </w:r>
-      <w:proofErr w:type="spellStart"/>
-      <w:r>
-        <w:rPr>
-          <w:rFonts w:ascii="Courier New" w:hAnsi="Courier New" w:cs="Courier New"/>
-          <w:sz w:val="20"/>
-          <w:szCs w:val="20"/>
-        </w:rPr>
-        <w:t>ip</w:t>
-      </w:r>
-      <w:proofErr w:type="spellEnd"/>
-      <w:r>
-        <w:rPr>
-          <w:rFonts w:ascii="Courier New" w:hAnsi="Courier New" w:cs="Courier New"/>
-          <w:sz w:val="20"/>
-          <w:szCs w:val="20"/>
-        </w:rPr>
-        <w:t xml:space="preserve"> range</w:t>
       </w:r>
     </w:p>
     <w:p>
@@ -1672,36 +1998,6 @@
         </w:rPr>
         <w:t>ip</w:t>
       </w:r>
-      <w:proofErr w:type="spellEnd"/>
-      <w:r>
-        <w:rPr>
-          <w:rFonts w:ascii="Courier New" w:hAnsi="Courier New" w:cs="Courier New"/>
-          <w:b/>
-          <w:sz w:val="20"/>
-          <w:szCs w:val="20"/>
-        </w:rPr>
-        <w:t>/&lt;</w:t>
-      </w:r>
-      <w:proofErr w:type="spellStart"/>
-      <w:r>
-        <w:rPr>
-          <w:rFonts w:ascii="Courier New" w:hAnsi="Courier New" w:cs="Courier New"/>
-          <w:b/>
-          <w:sz w:val="20"/>
-          <w:szCs w:val="20"/>
-        </w:rPr>
-        <w:t>ip</w:t>
-      </w:r>
-      <w:proofErr w:type="spellEnd"/>
-      <w:r>
-        <w:rPr>
-          <w:rFonts w:ascii="Courier New" w:hAnsi="Courier New" w:cs="Courier New"/>
-          <w:b/>
-          <w:sz w:val="20"/>
-          <w:szCs w:val="20"/>
-        </w:rPr>
-        <w:t>&gt;</w:t>
-      </w:r>
       <w:proofErr w:type="gramStart"/>
       <w:r>
         <w:rPr>
@@ -1712,7 +2008,6 @@
         </w:rPr>
         <w:t>?</w:t>
       </w:r>
-      <w:proofErr w:type="spellStart"/>
       <w:r>
         <w:rPr>
           <w:rFonts w:ascii="Courier New" w:hAnsi="Courier New" w:cs="Courier New"/>
@@ -1732,6 +2027,55 @@
           <w:szCs w:val="20"/>
         </w:rPr>
         <w:t>=&lt;id&gt;</w:t>
+      </w:r>
+      <w:r>
+        <w:rPr>
+          <w:rFonts w:ascii="Courier New" w:hAnsi="Courier New" w:cs="Courier New"/>
+          <w:b/>
+          <w:sz w:val="20"/>
+          <w:szCs w:val="20"/>
+        </w:rPr>
+        <w:t>&amp;</w:t>
+      </w:r>
+      <w:proofErr w:type="spellStart"/>
+      <w:r>
+        <w:rPr>
+          <w:rFonts w:ascii="Courier New" w:hAnsi="Courier New" w:cs="Courier New"/>
+          <w:b/>
+          <w:sz w:val="20"/>
+          <w:szCs w:val="20"/>
+        </w:rPr>
+        <w:t>ip</w:t>
+      </w:r>
+      <w:proofErr w:type="spellEnd"/>
+      <w:r>
+        <w:rPr>
+          <w:rFonts w:ascii="Courier New" w:hAnsi="Courier New" w:cs="Courier New"/>
+          <w:b/>
+          <w:sz w:val="20"/>
+          <w:szCs w:val="20"/>
+        </w:rPr>
+        <w:t>=&lt;</w:t>
+      </w:r>
+      <w:proofErr w:type="spellStart"/>
+      <w:r>
+        <w:rPr>
+          <w:rFonts w:ascii="Courier New" w:hAnsi="Courier New" w:cs="Courier New"/>
+          <w:b/>
+          <w:sz w:val="20"/>
+          <w:szCs w:val="20"/>
+        </w:rPr>
+        <w:t>ip</w:t>
+      </w:r>
+      <w:proofErr w:type="spellEnd"/>
+      <w:r>
+        <w:rPr>
+          <w:rFonts w:ascii="Courier New" w:hAnsi="Courier New" w:cs="Courier New"/>
+          <w:b/>
+          <w:sz w:val="20"/>
+          <w:szCs w:val="20"/>
+        </w:rPr>
+        <w:t>&gt;</w:t>
       </w:r>
       <w:r>
         <w:rPr>
@@ -1912,6 +2256,8 @@
         </w:rPr>
         <w:t>ip</w:t>
       </w:r>
+      <w:bookmarkStart w:id="0" w:name="_GoBack"/>
+      <w:bookmarkEnd w:id="0"/>
       <w:proofErr w:type="spellEnd"/>
       <w:r>
         <w:rPr>
@@ -1920,7 +2266,7 @@
           <w:sz w:val="20"/>
           <w:szCs w:val="20"/>
         </w:rPr>
-        <w:t>/&lt;</w:t>
+        <w:t>/</w:t>
       </w:r>
       <w:proofErr w:type="spellStart"/>
       <w:r>
@@ -1930,6 +2276,44 @@
           <w:sz w:val="20"/>
           <w:szCs w:val="20"/>
         </w:rPr>
+        <w:t>limit&amp;partnerId</w:t>
+      </w:r>
+      <w:proofErr w:type="spellEnd"/>
+      <w:r>
+        <w:rPr>
+          <w:rFonts w:ascii="Courier New" w:hAnsi="Courier New" w:cs="Courier New"/>
+          <w:b/>
+          <w:sz w:val="20"/>
+          <w:szCs w:val="20"/>
+        </w:rPr>
+        <w:t>=&lt;id&gt;</w:t>
+      </w:r>
+      <w:r>
+        <w:rPr>
+          <w:rFonts w:ascii="Courier New" w:hAnsi="Courier New" w:cs="Courier New"/>
+          <w:b/>
+          <w:sz w:val="20"/>
+          <w:szCs w:val="20"/>
+        </w:rPr>
+        <w:t>&gt;</w:t>
+      </w:r>
+      <w:r>
+        <w:rPr>
+          <w:rFonts w:ascii="Courier New" w:hAnsi="Courier New" w:cs="Courier New"/>
+          <w:b/>
+          <w:sz w:val="20"/>
+          <w:szCs w:val="20"/>
+        </w:rPr>
+        <w:t>&amp;</w:t>
+      </w:r>
+      <w:proofErr w:type="spellStart"/>
+      <w:r>
+        <w:rPr>
+          <w:rFonts w:ascii="Courier New" w:hAnsi="Courier New" w:cs="Courier New"/>
+          <w:b/>
+          <w:sz w:val="20"/>
+          <w:szCs w:val="20"/>
+        </w:rPr>
         <w:t>ip</w:t>
       </w:r>
       <w:proofErr w:type="spellEnd"/>
@@ -1940,7 +2324,7 @@
           <w:sz w:val="20"/>
           <w:szCs w:val="20"/>
         </w:rPr>
-        <w:t>&gt;/</w:t>
+        <w:t>=&lt;</w:t>
       </w:r>
       <w:proofErr w:type="spellStart"/>
       <w:r>
@@ -1950,7 +2334,7 @@
           <w:sz w:val="20"/>
           <w:szCs w:val="20"/>
         </w:rPr>
-        <w:t>limit&amp;partnerId</w:t>
+        <w:t>ip</w:t>
       </w:r>
       <w:proofErr w:type="spellEnd"/>
       <w:r>
@@ -1960,7 +2344,15 @@
           <w:sz w:val="20"/>
           <w:szCs w:val="20"/>
         </w:rPr>
-        <w:t>=&lt;id&gt;</w:t>
+        <w:t>&gt;</w:t>
+      </w:r>
+      <w:r>
+        <w:rPr>
+          <w:rFonts w:ascii="Courier New" w:hAnsi="Courier New" w:cs="Courier New"/>
+          <w:sz w:val="20"/>
+          <w:szCs w:val="20"/>
+        </w:rPr>
+        <w:t xml:space="preserve"> </w:t>
       </w:r>
       <w:r>
         <w:rPr>
@@ -2259,7 +2651,6 @@
           <w:numId w:val="32"/>
         </w:numPr>
       </w:pPr>
-      <w:bookmarkStart w:id="0" w:name="_GoBack"/>
       <w:r>
         <w:rPr>
           <w:b/>
@@ -2267,11 +2658,7 @@
         <w:t>/authentications/login</w:t>
       </w:r>
       <w:r>
-        <w:t xml:space="preserve"> </w:t>
-      </w:r>
-      <w:bookmarkEnd w:id="0"/>
-      <w:r>
-        <w:t xml:space="preserve"># </w:t>
+        <w:t xml:space="preserve"> # </w:t>
       </w:r>
       <w:r>
         <w:t>determine if logged in from cookie, otherwise authenticate using password</w:t>
@@ -3475,7 +3862,7 @@
         <w:rStyle w:val="PageNumber"/>
         <w:noProof/>
       </w:rPr>
-      <w:t>4</w:t>
+      <w:t>5</w:t>
     </w:r>
     <w:r>
       <w:rPr>

</xml_diff>